<commit_message>
add friendship has followed and pagination
</commit_message>
<xml_diff>
--- a/somenotes.docx
+++ b/somenotes.docx
@@ -1142,6 +1142,22 @@
       </w:pPr>
       <w:r>
         <w:rPr>
+          <w:rFonts w:hint="default"/>
+        </w:rPr>
+        <w:t>N+1 query 问题，除了常见的循环中query，还有一点要注意的是用到serializer时，因为会有对于model的映射，也是有可能出现n+1的要注意下。</w:t>
+      </w:r>
+    </w:p>
+    <w:p>
+      <w:pPr>
+        <w:pStyle w:val="5"/>
+        <w:numPr>
+          <w:ilvl w:val="0"/>
+          <w:numId w:val="7"/>
+        </w:numPr>
+        <w:ind w:firstLineChars="0"/>
+      </w:pPr>
+      <w:r>
+        <w:rPr>
           <w:rFonts w:hint="eastAsia"/>
         </w:rPr>
         <w:t>403错误：forbidden，403突然增多很可能是有黑客、恶意用户</w:t>
@@ -1190,6 +1206,51 @@
           <w:rFonts w:hint="eastAsia"/>
         </w:rPr>
         <w:t>_set来做。</w:t>
+      </w:r>
+    </w:p>
+    <w:p>
+      <w:pPr>
+        <w:pStyle w:val="5"/>
+        <w:numPr>
+          <w:ilvl w:val="0"/>
+          <w:numId w:val="7"/>
+        </w:numPr>
+        <w:ind w:firstLineChars="0"/>
+      </w:pPr>
+      <w:r>
+        <w:rPr>
+          <w:rFonts w:hint="default"/>
+        </w:rPr>
+        <w:t>django的通知-监听机制：在各处代码中有listener注册到signal中，当某件事发生时，signal向各个listener发信号send，各个listener接收到信号后进行处理。但是这种机制上实践并不好，因为</w:t>
+      </w:r>
+      <w:r>
+        <w:rPr>
+          <w:rFonts w:hint="default"/>
+          <w:color w:val="FF0000"/>
+        </w:rPr>
+        <w:t>listener的代码分布在各个地方，对于修改代码/维护有很大成本</w:t>
+      </w:r>
+      <w:r>
+        <w:rPr>
+          <w:rFonts w:hint="default"/>
+        </w:rPr>
+        <w:t>。</w:t>
+      </w:r>
+    </w:p>
+    <w:p>
+      <w:pPr>
+        <w:pStyle w:val="5"/>
+        <w:numPr>
+          <w:ilvl w:val="0"/>
+          <w:numId w:val="7"/>
+        </w:numPr>
+        <w:ind w:firstLineChars="0"/>
+      </w:pPr>
+      <w:r>
+        <w:rPr>
+          <w:rFonts w:hint="default"/>
+        </w:rPr>
+        <w:t>django中查看sql query，可以对queryset.query来查看，比如xxx.objects.filter().query</w:t>
       </w:r>
     </w:p>
     <w:p>
@@ -1784,12 +1845,93 @@
         </w:rPr>
         <w:t>虽然他们是一对一的可以存一个表单，但是不合适，因为profile是经常会被用户改动的，若存在同一个表单，一旦改动，那么一些仅涉及user的功能（比如登录）也需要因为user被改动了而造成登录失效，和cache miss，从而要重新登录以及reload到cache，对于性能不好。</w:t>
       </w:r>
+    </w:p>
+    <w:p>
+      <w:pPr>
+        <w:numPr>
+          <w:ilvl w:val="0"/>
+          <w:numId w:val="10"/>
+        </w:numPr>
+        <w:ind w:left="0" w:leftChars="0" w:firstLine="0" w:firstLineChars="0"/>
+        <w:rPr>
+          <w:rFonts w:hint="default"/>
+          <w:lang w:eastAsia="zh-CN"/>
+        </w:rPr>
+      </w:pPr>
+      <w:r>
+        <w:rPr>
+          <w:rFonts w:hint="default"/>
+          <w:lang w:eastAsia="zh-CN"/>
+        </w:rPr>
+        <w:t>cache aside vs cache through:</w:t>
+      </w:r>
+    </w:p>
+    <w:p>
+      <w:pPr>
+        <w:numPr>
+          <w:ilvl w:val="1"/>
+          <w:numId w:val="10"/>
+        </w:numPr>
+        <w:ind w:left="840" w:leftChars="0" w:hanging="420" w:firstLineChars="0"/>
+        <w:rPr>
+          <w:rFonts w:hint="default"/>
+          <w:lang w:eastAsia="zh-CN"/>
+        </w:rPr>
+      </w:pPr>
+      <w:r>
+        <w:rPr>
+          <w:rFonts w:hint="default"/>
+          <w:lang w:eastAsia="zh-CN"/>
+        </w:rPr>
+        <w:t>cache aside 旁路缓存，cache与db是分开的，web端与他们分别交互，偶尔在cache和db会存在数据不一致，需要cache设置timeout来刷新cache来进行一致性化，cache更新使用delete来操作，这种架构最简单最广泛应用。</w:t>
+      </w:r>
+    </w:p>
+    <w:p>
+      <w:pPr>
+        <w:numPr>
+          <w:ilvl w:val="1"/>
+          <w:numId w:val="10"/>
+        </w:numPr>
+        <w:ind w:left="840" w:leftChars="0" w:hanging="420" w:firstLineChars="0"/>
+        <w:rPr>
+          <w:rFonts w:hint="default"/>
+          <w:lang w:eastAsia="zh-CN"/>
+        </w:rPr>
+      </w:pPr>
+      <w:r>
+        <w:rPr>
+          <w:rFonts w:hint="default"/>
+          <w:lang w:eastAsia="zh-CN"/>
+        </w:rPr>
+        <w:t>cache through 穿透式缓存，cache与db在一起，他俩相当于被包在一起了，web与包在一起的进行交互，这种结构可以避免数据不一致，目前redis实现这种架构。</w:t>
+      </w:r>
+    </w:p>
+    <w:p>
+      <w:pPr>
+        <w:numPr>
+          <w:ilvl w:val="0"/>
+          <w:numId w:val="10"/>
+        </w:numPr>
+        <w:ind w:left="0" w:leftChars="0" w:firstLine="0" w:firstLineChars="0"/>
+        <w:rPr>
+          <w:rFonts w:hint="default"/>
+          <w:lang w:eastAsia="zh-CN"/>
+        </w:rPr>
+      </w:pPr>
+      <w:r>
+        <w:rPr>
+          <w:rFonts w:hint="default"/>
+          <w:lang w:eastAsia="zh-CN"/>
+        </w:rPr>
+        <w:t>扩展阅读：scaling memcached at facebook</w:t>
+      </w:r>
       <w:bookmarkStart w:id="0" w:name="_GoBack"/>
       <w:bookmarkEnd w:id="0"/>
     </w:p>
     <w:p>
       <w:pPr>
         <w:numPr>
+          <w:ilvl w:val="0"/>
           <w:numId w:val="0"/>
         </w:numPr>
         <w:rPr>
@@ -1910,6 +2052,7 @@
       <w:pPr>
         <w:pStyle w:val="5"/>
         <w:numPr>
+          <w:ilvl w:val="0"/>
           <w:numId w:val="0"/>
         </w:numPr>
         <w:ind w:leftChars="0"/>
@@ -3088,7 +3231,7 @@
     <w:lsdException w:qFormat="1" w:unhideWhenUsed="0" w:uiPriority="10" w:semiHidden="0" w:name="Title"/>
     <w:lsdException w:uiPriority="99" w:name="Closing"/>
     <w:lsdException w:uiPriority="99" w:name="Signature"/>
-    <w:lsdException w:uiPriority="1" w:name="Default Paragraph Font"/>
+    <w:lsdException w:qFormat="1" w:uiPriority="1" w:name="Default Paragraph Font"/>
     <w:lsdException w:uiPriority="99" w:name="Body Text"/>
     <w:lsdException w:uiPriority="99" w:name="Body Text Indent"/>
     <w:lsdException w:uiPriority="99" w:name="List Continue"/>
@@ -3108,7 +3251,7 @@
     <w:lsdException w:uiPriority="99" w:name="Body Text Indent 2"/>
     <w:lsdException w:uiPriority="99" w:name="Body Text Indent 3"/>
     <w:lsdException w:uiPriority="99" w:name="Block Text"/>
-    <w:lsdException w:uiPriority="99" w:name="Hyperlink"/>
+    <w:lsdException w:qFormat="1" w:uiPriority="99" w:name="Hyperlink"/>
     <w:lsdException w:uiPriority="99" w:name="FollowedHyperlink"/>
     <w:lsdException w:qFormat="1" w:unhideWhenUsed="0" w:uiPriority="22" w:semiHidden="0" w:name="Strong"/>
     <w:lsdException w:qFormat="1" w:unhideWhenUsed="0" w:uiPriority="20" w:semiHidden="0" w:name="Emphasis"/>
@@ -3126,7 +3269,7 @@
     <w:lsdException w:uiPriority="99" w:name="HTML Sample"/>
     <w:lsdException w:uiPriority="99" w:name="HTML Typewriter"/>
     <w:lsdException w:uiPriority="99" w:name="HTML Variable"/>
-    <w:lsdException w:uiPriority="99" w:name="Normal Table"/>
+    <w:lsdException w:qFormat="1" w:uiPriority="99" w:name="Normal Table"/>
     <w:lsdException w:uiPriority="99" w:name="annotation subject"/>
     <w:lsdException w:uiPriority="99" w:name="Table Simple 1"/>
     <w:lsdException w:uiPriority="99" w:name="Table Simple 2"/>
@@ -3289,16 +3432,18 @@
       <w:lang w:val="en-US" w:eastAsia="zh-CN" w:bidi="ar-SA"/>
     </w:rPr>
   </w:style>
-  <w:style w:type="character" w:default="1" w:styleId="3">
+  <w:style w:type="character" w:default="1" w:styleId="2">
     <w:name w:val="Default Paragraph Font"/>
     <w:semiHidden/>
     <w:unhideWhenUsed/>
+    <w:qFormat/>
     <w:uiPriority w:val="1"/>
   </w:style>
-  <w:style w:type="table" w:default="1" w:styleId="2">
+  <w:style w:type="table" w:default="1" w:styleId="3">
     <w:name w:val="Normal Table"/>
     <w:semiHidden/>
     <w:unhideWhenUsed/>
+    <w:qFormat/>
     <w:uiPriority w:val="99"/>
     <w:tblPr>
       <w:tblCellMar>
@@ -3311,9 +3456,10 @@
   </w:style>
   <w:style w:type="character" w:styleId="4">
     <w:name w:val="Hyperlink"/>
-    <w:basedOn w:val="3"/>
+    <w:basedOn w:val="2"/>
     <w:semiHidden/>
     <w:unhideWhenUsed/>
+    <w:qFormat/>
     <w:uiPriority w:val="99"/>
     <w:rPr>
       <w:color w:val="0000FF"/>
@@ -3585,14 +3731,4 @@
   </a:themeElements>
   <a:objectDefaults/>
 </a:theme>
-</file>
-
-<file path=customXml/item1.xml><?xml version="1.0" encoding="utf-8"?>
-<b:Sources xmlns:b="http://schemas.openxmlformats.org/officeDocument/2006/bibliography" xmlns="http://schemas.openxmlformats.org/officeDocument/2006/bibliography" SelectedStyle="\APASixthEditionOfficeOnline.xsl" StyleName="APA" Version="6"/>
-</file>
-
-<file path=customXml/itemProps1.xml><?xml version="1.0" encoding="utf-8"?>
-<ds:datastoreItem xmlns:ds="http://schemas.openxmlformats.org/officeDocument/2006/customXml" ds:itemID="{919486D8-1541-4D94-883A-BBB95220ECAD}">
-  <ds:schemaRefs/>
-</ds:datastoreItem>
 </file>
</xml_diff>

<commit_message>
add cache for user
</commit_message>
<xml_diff>
--- a/somenotes.docx
+++ b/somenotes.docx
@@ -568,7 +568,21 @@
         <w:t>v存的是数据的地址，要想访问数据，需要再去这个地址上去查找，这样需要查找两</w:t>
       </w:r>
       <w:r>
-        <w:t>次。（myisam表）</w:t>
+        <w:t>次。（myisam表</w:t>
+      </w:r>
+      <w:r>
+        <w:t>，</w:t>
+      </w:r>
+      <w:r>
+        <w:rPr>
+          <w:rFonts w:hint="default"/>
+        </w:rPr>
+        <w:t>不支持事务操作</w:t>
+      </w:r>
+      <w:bookmarkStart w:id="0" w:name="_GoBack"/>
+      <w:bookmarkEnd w:id="0"/>
+      <w:r>
+        <w:t>）</w:t>
       </w:r>
     </w:p>
     <w:p>
@@ -1925,8 +1939,6 @@
         </w:rPr>
         <w:t>扩展阅读：scaling memcached at facebook</w:t>
       </w:r>
-      <w:bookmarkStart w:id="0" w:name="_GoBack"/>
-      <w:bookmarkEnd w:id="0"/>
     </w:p>
     <w:p>
       <w:pPr>

</xml_diff>

<commit_message>
set up redis cache
</commit_message>
<xml_diff>
--- a/somenotes.docx
+++ b/somenotes.docx
@@ -1024,6 +1024,7 @@
         <w:pStyle w:val="5"/>
         <w:widowControl w:val="0"/>
         <w:numPr>
+          <w:ilvl w:val="0"/>
           <w:numId w:val="0"/>
         </w:numPr>
         <w:jc w:val="both"/>
@@ -1070,6 +1071,12 @@
           <w:color w:val="FF0000"/>
         </w:rPr>
         <w:tab/>
+      </w:r>
+      <w:r>
+        <w:rPr>
+          <w:rFonts w:hint="default"/>
+          <w:color w:val="FF0000"/>
+        </w:rPr>
         <w:t>然后将对应变动写入log, 再异步的写入数据库本身的磁盘</w:t>
       </w:r>
       <w:r>
@@ -1149,14 +1156,53 @@
           <w:rFonts w:hint="default"/>
           <w:color w:val="FF0000"/>
         </w:rPr>
-        <w:t>多个主从数据库，若是</w:t>
+        <w:t>多个主从数据库，若是不同的数据引擎的数据库，无法通用，若是不同版本的数据库，数据页上可能也会有微小的不同，这样也不建议使用</w:t>
+      </w:r>
+      <w:r>
+        <w:rPr>
+          <w:rFonts w:hint="default"/>
+        </w:rPr>
+        <w:t>。</w:t>
+      </w:r>
+    </w:p>
+    <w:p>
+      <w:pPr>
+        <w:pStyle w:val="5"/>
+        <w:widowControl w:val="0"/>
+        <w:numPr>
+          <w:ilvl w:val="0"/>
+          <w:numId w:val="7"/>
+        </w:numPr>
+        <w:jc w:val="both"/>
+        <w:rPr>
+          <w:rFonts w:hint="default"/>
+        </w:rPr>
+      </w:pPr>
+      <w:r>
+        <w:rPr>
+          <w:rFonts w:hint="default"/>
+        </w:rPr>
+        <w:t>undo log：记录与当前</w:t>
       </w:r>
       <w:r>
         <w:rPr>
           <w:rFonts w:hint="default"/>
           <w:color w:val="FF0000"/>
         </w:rPr>
-        <w:t>不同的数据引擎的数据库，无法通用，若是不同版本的数据库，数据页上可能也会有微小的不同，这样也不建议使用</w:t>
+        <w:t>更新相反的操作的逻辑日志</w:t>
+      </w:r>
+      <w:r>
+        <w:rPr>
+          <w:rFonts w:hint="default"/>
+        </w:rPr>
+        <w:t>，用来回滚事务中的操作，保证</w:t>
+      </w:r>
+      <w:r>
+        <w:rPr>
+          <w:rFonts w:hint="default"/>
+          <w:color w:val="FF0000"/>
+        </w:rPr>
+        <w:t>事务原子性</w:t>
       </w:r>
       <w:r>
         <w:rPr>
@@ -1182,27 +1228,53 @@
         <w:rPr>
           <w:rFonts w:hint="default"/>
         </w:rPr>
-        <w:t>undo log：记录与当前</w:t>
+        <w:t>binlog：在mysql server层记录当前操作（基于</w:t>
       </w:r>
       <w:r>
         <w:rPr>
           <w:rFonts w:hint="default"/>
           <w:color w:val="FF0000"/>
         </w:rPr>
-        <w:t>更新相反的操作的逻辑日志</w:t>
-      </w:r>
-      <w:r>
-        <w:rPr>
-          <w:rFonts w:hint="default"/>
-        </w:rPr>
-        <w:t>，用来回滚事务中的操作，保证</w:t>
+        <w:t>语句statement或行row</w:t>
+      </w:r>
+      <w:r>
+        <w:rPr>
+          <w:rFonts w:hint="default"/>
+        </w:rPr>
+        <w:t>）的逻辑日志，用来进行主从库的同步，以及基于时间点的数据还原。binlog是顺序写入，log</w:t>
       </w:r>
       <w:r>
         <w:rPr>
           <w:rFonts w:hint="default"/>
           <w:color w:val="FF0000"/>
         </w:rPr>
-        <w:t>事务原子性</w:t>
+        <w:t>文件满了之后，新开一个文件继续</w:t>
+      </w:r>
+      <w:r>
+        <w:rPr>
+          <w:rFonts w:hint="default"/>
+        </w:rPr>
+        <w:t>写入。基于</w:t>
+      </w:r>
+      <w:r>
+        <w:rPr>
+          <w:rFonts w:hint="default"/>
+          <w:color w:val="FF0000"/>
+        </w:rPr>
+        <w:t>statement是指记录的是类似sql的更新语句，但是由于一些像now（），rand（）或者一些用户定义的函数无法保证主从的数据相同，而且用于并发导致主从表的自增id也可能不同</w:t>
+      </w:r>
+      <w:r>
+        <w:rPr>
+          <w:rFonts w:hint="default"/>
+        </w:rPr>
+        <w:t>，这样where查询时会有问题。基于</w:t>
+      </w:r>
+      <w:r>
+        <w:rPr>
+          <w:rFonts w:hint="default"/>
+          <w:color w:val="FF0000"/>
+        </w:rPr>
+        <w:t>row的是记录每行的具体变动，这种方式有更好的一致性</w:t>
       </w:r>
       <w:r>
         <w:rPr>
@@ -1216,8 +1288,7 @@
         <w:pStyle w:val="5"/>
         <w:widowControl w:val="0"/>
         <w:numPr>
-          <w:ilvl w:val="0"/>
-          <w:numId w:val="7"/>
+          <w:numId w:val="0"/>
         </w:numPr>
         <w:jc w:val="both"/>
         <w:rPr>
@@ -1228,111 +1299,366 @@
         <w:rPr>
           <w:rFonts w:hint="default"/>
         </w:rPr>
-        <w:t>binlog：在mysql server层记录当前操作（基于</w:t>
-      </w:r>
-      <w:r>
-        <w:rPr>
-          <w:rFonts w:hint="default"/>
+        <w:t>事务特性：acid, 原子性，一致性，隔离性，持久化性</w:t>
+      </w:r>
+    </w:p>
+    <w:p>
+      <w:pPr>
+        <w:pStyle w:val="5"/>
+        <w:widowControl w:val="0"/>
+        <w:numPr>
+          <w:numId w:val="0"/>
+        </w:numPr>
+        <w:jc w:val="both"/>
+        <w:rPr>
+          <w:rFonts w:hint="default"/>
+        </w:rPr>
+      </w:pPr>
+      <w:r>
+        <w:rPr>
+          <w:rFonts w:hint="default"/>
+        </w:rPr>
+        <w:t>隔离级别：read uncommitted, read committed, repeatable read, serializable</w:t>
+      </w:r>
+    </w:p>
+    <w:p>
+      <w:pPr>
+        <w:pStyle w:val="5"/>
+        <w:widowControl w:val="0"/>
+        <w:numPr>
+          <w:ilvl w:val="0"/>
+          <w:numId w:val="8"/>
+        </w:numPr>
+        <w:jc w:val="both"/>
+        <w:rPr>
+          <w:rFonts w:hint="default"/>
+        </w:rPr>
+      </w:pPr>
+      <w:r>
+        <w:rPr>
+          <w:rFonts w:hint="default"/>
+        </w:rPr>
+        <w:t xml:space="preserve">脏写，所有级别都不会出现：t1 read x=1， t2 read x=1 write x=2 and commited, t1 rollback x=1, 一个事务的写入被同时的另一个事务回滚了。 </w:t>
+      </w:r>
+    </w:p>
+    <w:p>
+      <w:pPr>
+        <w:pStyle w:val="5"/>
+        <w:widowControl w:val="0"/>
+        <w:numPr>
+          <w:ilvl w:val="0"/>
+          <w:numId w:val="8"/>
+        </w:numPr>
+        <w:jc w:val="both"/>
+        <w:rPr>
+          <w:rFonts w:hint="default"/>
+        </w:rPr>
+      </w:pPr>
+      <w:r>
+        <w:rPr>
+          <w:rFonts w:hint="default"/>
+        </w:rPr>
+        <w:t>脏读（dirty reads）：t1 read x=1 and write x=2, t2 read x=2, t1 rollback x=1, t2出现脏读，读取了t1未提交的数据，出现在RU级别</w:t>
+      </w:r>
+    </w:p>
+    <w:p>
+      <w:pPr>
+        <w:pStyle w:val="5"/>
+        <w:widowControl w:val="0"/>
+        <w:numPr>
+          <w:ilvl w:val="0"/>
+          <w:numId w:val="8"/>
+        </w:numPr>
+        <w:jc w:val="both"/>
+        <w:rPr>
+          <w:rFonts w:hint="default"/>
+        </w:rPr>
+      </w:pPr>
+      <w:r>
+        <w:rPr>
+          <w:rFonts w:hint="default"/>
+        </w:rPr>
+        <w:t>不可重复度（non-repeatable Reads）: t1 read x=1, t2 read x=1 and write x=2 commit, t1 read again x=2, t1同一个事务两次读取获得的值不同，出现在RC级别，针对的是update操作一行数据</w:t>
+      </w:r>
+    </w:p>
+    <w:p>
+      <w:pPr>
+        <w:pStyle w:val="5"/>
+        <w:widowControl w:val="0"/>
+        <w:numPr>
+          <w:ilvl w:val="0"/>
+          <w:numId w:val="8"/>
+        </w:numPr>
+        <w:jc w:val="both"/>
+        <w:rPr>
+          <w:rFonts w:hint="default"/>
+        </w:rPr>
+      </w:pPr>
+      <w:bookmarkStart w:id="0" w:name="_GoBack"/>
+      <w:r>
+        <w:rPr>
+          <w:rFonts w:hint="default"/>
+        </w:rPr>
+        <w:t>幻读（Phantom Reads）：t1 read x&lt;5 得(1,2,3), t2 insert x=4 and commit, t2 read x &lt; 5 again得(1,2,3,4)，事务读取某个范围数据时，由于其他并发事务导致的获得值不同,一般是多行数据，insert操作，non-repeatable read是一行数据，出现在RR级别。</w:t>
+      </w:r>
+    </w:p>
+    <w:bookmarkEnd w:id="0"/>
+    <w:p>
+      <w:pPr>
+        <w:pStyle w:val="5"/>
+        <w:widowControl w:val="0"/>
+        <w:numPr>
+          <w:ilvl w:val="0"/>
+          <w:numId w:val="8"/>
+        </w:numPr>
+        <w:jc w:val="both"/>
+        <w:rPr>
+          <w:rFonts w:hint="default"/>
+        </w:rPr>
+      </w:pPr>
+      <w:r>
+        <w:rPr>
+          <w:rFonts w:hint="default"/>
+        </w:rPr>
+        <w:t>mysql默认RR级别，oracle默认RC级别</w:t>
+      </w:r>
+    </w:p>
+    <w:p>
+      <w:pPr>
+        <w:pStyle w:val="5"/>
+        <w:widowControl w:val="0"/>
+        <w:numPr>
+          <w:numId w:val="0"/>
+        </w:numPr>
+        <w:jc w:val="both"/>
+        <w:rPr>
+          <w:rFonts w:hint="default"/>
+        </w:rPr>
+      </w:pPr>
+    </w:p>
+    <w:p>
+      <w:r>
+        <w:t>Django/web：</w:t>
+      </w:r>
+    </w:p>
+    <w:p>
+      <w:pPr>
+        <w:pStyle w:val="5"/>
+        <w:numPr>
+          <w:ilvl w:val="0"/>
+          <w:numId w:val="9"/>
+        </w:numPr>
+        <w:ind w:firstLineChars="0"/>
+      </w:pPr>
+      <w:r>
+        <w:rPr>
+          <w:rFonts w:hint="eastAsia"/>
           <w:color w:val="FF0000"/>
         </w:rPr>
-        <w:t>语句statement或行row</w:t>
-      </w:r>
-      <w:r>
-        <w:rPr>
-          <w:rFonts w:hint="default"/>
-        </w:rPr>
-        <w:t>）的逻辑日志，用来进行主从库的同步，以及基于时间点的数据还原。binlog是顺序写入，log</w:t>
-      </w:r>
-      <w:r>
-        <w:rPr>
-          <w:rFonts w:hint="default"/>
+        <w:t>对于serializer，调用create前都需要调用is_valid（），在i</w:t>
+      </w:r>
+      <w:r>
+        <w:rPr>
           <w:color w:val="FF0000"/>
         </w:rPr>
-        <w:t>文件满了之后，新开一个文件继续</w:t>
-      </w:r>
-      <w:r>
-        <w:rPr>
-          <w:rFonts w:hint="default"/>
-        </w:rPr>
-        <w:t>写入。基于</w:t>
-      </w:r>
-      <w:r>
-        <w:rPr>
-          <w:rFonts w:hint="default"/>
+        <w:t>s</w:t>
+      </w:r>
+      <w:r>
+        <w:rPr>
+          <w:rFonts w:hint="eastAsia"/>
           <w:color w:val="FF0000"/>
         </w:rPr>
-        <w:t>statement是指记录的是类似sql的更新语句，但是由于一些像now（），rand（）或者一些用户定义的函数无法保证主从的数据相同，而且用于并发导致主从表的自增id也可能不同</w:t>
-      </w:r>
-      <w:r>
-        <w:rPr>
-          <w:rFonts w:hint="default"/>
-        </w:rPr>
-        <w:t>，这样where查询时会有问题。基于</w:t>
-      </w:r>
-      <w:r>
-        <w:rPr>
-          <w:rFonts w:hint="default"/>
+        <w:t>_valid中会对data进行validate成validated_data</w:t>
+      </w:r>
+      <w:r>
+        <w:rPr>
           <w:color w:val="FF0000"/>
         </w:rPr>
-        <w:t>row的是记录每行的具体变动，这种方式有更好的一致性</w:t>
-      </w:r>
-      <w:r>
-        <w:rPr>
-          <w:rFonts w:hint="default"/>
+        <w:t>, 来作为后面create()的参数，当然我们也可以实现validation这个函数，在is_valid（）</w:t>
+      </w:r>
+      <w:r>
+        <w:rPr>
+          <w:rFonts w:hint="eastAsia"/>
+          <w:color w:val="FF0000"/>
+        </w:rPr>
+        <w:t>时也会顺带调用自己重写的validation</w:t>
+      </w:r>
+      <w:r>
+        <w:rPr>
+          <w:rFonts w:hint="eastAsia"/>
         </w:rPr>
         <w:t>。</w:t>
       </w:r>
     </w:p>
     <w:p>
-      <w:r>
-        <w:t>Django/web：</w:t>
-      </w:r>
-    </w:p>
-    <w:p>
-      <w:pPr>
-        <w:pStyle w:val="5"/>
-        <w:numPr>
-          <w:ilvl w:val="0"/>
-          <w:numId w:val="8"/>
-        </w:numPr>
-        <w:ind w:firstLineChars="0"/>
-      </w:pPr>
+      <w:pPr>
+        <w:pStyle w:val="5"/>
+        <w:numPr>
+          <w:ilvl w:val="0"/>
+          <w:numId w:val="9"/>
+        </w:numPr>
+        <w:ind w:firstLineChars="0"/>
+      </w:pPr>
+      <w:r>
+        <w:rPr>
+          <w:rFonts w:hint="eastAsia"/>
+        </w:rPr>
+        <w:t>可以在创建serializer实例时传入</w:t>
+      </w:r>
       <w:r>
         <w:rPr>
           <w:rFonts w:hint="eastAsia"/>
           <w:color w:val="FF0000"/>
         </w:rPr>
-        <w:t>对于serializer，调用create前都需要调用is_valid（），在i</w:t>
-      </w:r>
+        <w:t>context</w:t>
+      </w:r>
+      <w:r>
+        <w:rPr>
+          <w:rFonts w:hint="eastAsia"/>
+        </w:rPr>
+        <w:t>=a这个参数， 以便在自己的serializer中重写的各个函数中使用a</w:t>
+      </w:r>
+    </w:p>
+    <w:p>
+      <w:pPr>
+        <w:pStyle w:val="5"/>
+        <w:numPr>
+          <w:ilvl w:val="0"/>
+          <w:numId w:val="9"/>
+        </w:numPr>
+        <w:ind w:firstLineChars="0"/>
+      </w:pPr>
+      <w:r>
+        <w:t>Restapi的方法名若想与具体url中不同，比如方法名为get_follower，url中为get-follower，可以在@action中添加url_path这个参数来设置。</w:t>
+      </w:r>
+      <w:r>
+        <w:rPr>
+          <w:rFonts w:hint="eastAsia"/>
+        </w:rPr>
+        <w:t xml:space="preserve"> </w:t>
+      </w:r>
+    </w:p>
+    <w:p>
+      <w:pPr>
+        <w:pStyle w:val="5"/>
+        <w:numPr>
+          <w:ilvl w:val="0"/>
+          <w:numId w:val="9"/>
+        </w:numPr>
+        <w:ind w:firstLineChars="0"/>
+      </w:pPr>
       <w:r>
         <w:rPr>
           <w:color w:val="FF0000"/>
         </w:rPr>
-        <w:t>s</w:t>
-      </w:r>
+        <w:t>N+1问题：有外键的表，若取到外键后，很容易去for循环中query查询具体值，会造成for循环中有n次query，即n+1问题，一般解决是使用预加载，查询时用 in的方式解决</w:t>
+      </w:r>
+      <w:r>
+        <w:t>。</w:t>
+      </w:r>
+    </w:p>
+    <w:p>
+      <w:pPr>
+        <w:pStyle w:val="5"/>
+        <w:numPr>
+          <w:ilvl w:val="0"/>
+          <w:numId w:val="9"/>
+        </w:numPr>
+        <w:ind w:firstLineChars="0"/>
+      </w:pPr>
+      <w:r>
+        <w:rPr>
+          <w:rFonts w:hint="default"/>
+        </w:rPr>
+        <w:t>N+1 query 问题，除了常见的循环中query，还有一点要注意的是用到serializer时，因为会有对于model的映射，也是有可能出现n+1的要注意下。</w:t>
+      </w:r>
+    </w:p>
+    <w:p>
+      <w:pPr>
+        <w:pStyle w:val="5"/>
+        <w:numPr>
+          <w:ilvl w:val="0"/>
+          <w:numId w:val="9"/>
+        </w:numPr>
+        <w:ind w:firstLineChars="0"/>
+      </w:pPr>
+      <w:r>
+        <w:rPr>
+          <w:rFonts w:hint="eastAsia"/>
+        </w:rPr>
+        <w:t>403错误：forbidden，403突然增多很可能是有黑客、恶意用户</w:t>
+      </w:r>
+    </w:p>
+    <w:p>
+      <w:pPr>
+        <w:pStyle w:val="5"/>
+        <w:numPr>
+          <w:ilvl w:val="0"/>
+          <w:numId w:val="9"/>
+        </w:numPr>
+        <w:ind w:firstLineChars="0"/>
+      </w:pPr>
       <w:r>
         <w:rPr>
           <w:rFonts w:hint="eastAsia"/>
           <w:color w:val="FF0000"/>
         </w:rPr>
-        <w:t>_valid中会对data进行validate成validated_data</w:t>
+        <w:t>400错误：bad</w:t>
       </w:r>
       <w:r>
         <w:rPr>
           <w:color w:val="FF0000"/>
         </w:rPr>
-        <w:t>, 来作为后面create()的参数，当然我们也可以实现validation这个函数，在is_valid（）</w:t>
-      </w:r>
-      <w:r>
-        <w:rPr>
-          <w:rFonts w:hint="eastAsia"/>
+        <w:t xml:space="preserve"> request，400突然增多可能是接口变了，但是后面数据处理没有做相应改变，比如版本升级、api升级，但是没有兼容老版本的api，</w:t>
+      </w:r>
+      <w:r>
+        <w:t>导致老版本用户依然用旧接口数据类型访问，尤其是app的client端，经常有老版本的请求。</w:t>
+      </w:r>
+    </w:p>
+    <w:p>
+      <w:pPr>
+        <w:pStyle w:val="5"/>
+        <w:numPr>
+          <w:ilvl w:val="0"/>
+          <w:numId w:val="9"/>
+        </w:numPr>
+        <w:ind w:firstLineChars="0"/>
+      </w:pPr>
+      <w:r>
+        <w:t>外键中related_name值可用作主表对从表的反向查询，没有设置的话也可用小写的从表model名</w:t>
+      </w:r>
+      <w:r>
+        <w:rPr>
+          <w:rFonts w:hint="eastAsia"/>
+        </w:rPr>
+        <w:t>_set来做。</w:t>
+      </w:r>
+    </w:p>
+    <w:p>
+      <w:pPr>
+        <w:pStyle w:val="5"/>
+        <w:numPr>
+          <w:ilvl w:val="0"/>
+          <w:numId w:val="9"/>
+        </w:numPr>
+        <w:ind w:firstLineChars="0"/>
+      </w:pPr>
+      <w:r>
+        <w:rPr>
+          <w:rFonts w:hint="default"/>
+        </w:rPr>
+        <w:t>django的通知-监听机制：在各处代码中有listener注册到signal中，当某件事发生时，signal向各个listener发信号send，各个listener接收到信号后进行处理。但是这种机制上实践并不好，因为</w:t>
+      </w:r>
+      <w:r>
+        <w:rPr>
+          <w:rFonts w:hint="default"/>
           <w:color w:val="FF0000"/>
         </w:rPr>
-        <w:t>时也会顺带调用自己重写的validation</w:t>
-      </w:r>
-      <w:r>
-        <w:rPr>
-          <w:rFonts w:hint="eastAsia"/>
+        <w:t>listener的代码分布在各个地方，对于修改代码/维护有很大成本</w:t>
+      </w:r>
+      <w:r>
+        <w:rPr>
+          <w:rFonts w:hint="default"/>
         </w:rPr>
         <w:t>。</w:t>
       </w:r>
@@ -1342,180 +1668,7 @@
         <w:pStyle w:val="5"/>
         <w:numPr>
           <w:ilvl w:val="0"/>
-          <w:numId w:val="8"/>
-        </w:numPr>
-        <w:ind w:firstLineChars="0"/>
-      </w:pPr>
-      <w:r>
-        <w:rPr>
-          <w:rFonts w:hint="eastAsia"/>
-        </w:rPr>
-        <w:t>可以在创建serializer实例时传入</w:t>
-      </w:r>
-      <w:r>
-        <w:rPr>
-          <w:rFonts w:hint="eastAsia"/>
-          <w:color w:val="FF0000"/>
-        </w:rPr>
-        <w:t>context</w:t>
-      </w:r>
-      <w:r>
-        <w:rPr>
-          <w:rFonts w:hint="eastAsia"/>
-        </w:rPr>
-        <w:t>=a这个参数， 以便在自己的serializer中重写的各个函数中使用a</w:t>
-      </w:r>
-    </w:p>
-    <w:p>
-      <w:pPr>
-        <w:pStyle w:val="5"/>
-        <w:numPr>
-          <w:ilvl w:val="0"/>
-          <w:numId w:val="8"/>
-        </w:numPr>
-        <w:ind w:firstLineChars="0"/>
-      </w:pPr>
-      <w:r>
-        <w:t>Restapi的方法名若想与具体url中不同，比如方法名为get_follower，url中为get-follower，可以在@action中添加url_path这个参数来设置。</w:t>
-      </w:r>
-      <w:r>
-        <w:rPr>
-          <w:rFonts w:hint="eastAsia"/>
-        </w:rPr>
-        <w:t xml:space="preserve"> </w:t>
-      </w:r>
-    </w:p>
-    <w:p>
-      <w:pPr>
-        <w:pStyle w:val="5"/>
-        <w:numPr>
-          <w:ilvl w:val="0"/>
-          <w:numId w:val="8"/>
-        </w:numPr>
-        <w:ind w:firstLineChars="0"/>
-      </w:pPr>
-      <w:r>
-        <w:rPr>
-          <w:color w:val="FF0000"/>
-        </w:rPr>
-        <w:t>N+1问题：有外键的表，若取到外键后，很容易去for循环中query查询具体值，会造成for循环中有n次query，即n+1问题，一般解决是使用预加载，查询时用 in的方式解决</w:t>
-      </w:r>
-      <w:r>
-        <w:t>。</w:t>
-      </w:r>
-    </w:p>
-    <w:p>
-      <w:pPr>
-        <w:pStyle w:val="5"/>
-        <w:numPr>
-          <w:ilvl w:val="0"/>
-          <w:numId w:val="8"/>
-        </w:numPr>
-        <w:ind w:firstLineChars="0"/>
-      </w:pPr>
-      <w:r>
-        <w:rPr>
-          <w:rFonts w:hint="default"/>
-        </w:rPr>
-        <w:t>N+1 query 问题，除了常见的循环中query，还有一点要注意的是用到serializer时，因为会有对于model的映射，也是有可能出现n+1的要注意下。</w:t>
-      </w:r>
-    </w:p>
-    <w:p>
-      <w:pPr>
-        <w:pStyle w:val="5"/>
-        <w:numPr>
-          <w:ilvl w:val="0"/>
-          <w:numId w:val="8"/>
-        </w:numPr>
-        <w:ind w:firstLineChars="0"/>
-      </w:pPr>
-      <w:r>
-        <w:rPr>
-          <w:rFonts w:hint="eastAsia"/>
-        </w:rPr>
-        <w:t>403错误：forbidden，403突然增多很可能是有黑客、恶意用户</w:t>
-      </w:r>
-    </w:p>
-    <w:p>
-      <w:pPr>
-        <w:pStyle w:val="5"/>
-        <w:numPr>
-          <w:ilvl w:val="0"/>
-          <w:numId w:val="8"/>
-        </w:numPr>
-        <w:ind w:firstLineChars="0"/>
-      </w:pPr>
-      <w:r>
-        <w:rPr>
-          <w:rFonts w:hint="eastAsia"/>
-          <w:color w:val="FF0000"/>
-        </w:rPr>
-        <w:t>400错误：bad</w:t>
-      </w:r>
-      <w:r>
-        <w:rPr>
-          <w:color w:val="FF0000"/>
-        </w:rPr>
-        <w:t xml:space="preserve"> request，400突然增多可能是接口变了，但是后面数据处理没有做相应改变，比如版本升级、api升级，但是没有兼容老版本的api，</w:t>
-      </w:r>
-      <w:r>
-        <w:t>导致老版本用户依然用旧接口数据类型访问，尤其是app的client端，经常有老版本的请求。</w:t>
-      </w:r>
-    </w:p>
-    <w:p>
-      <w:pPr>
-        <w:pStyle w:val="5"/>
-        <w:numPr>
-          <w:ilvl w:val="0"/>
-          <w:numId w:val="8"/>
-        </w:numPr>
-        <w:ind w:firstLineChars="0"/>
-      </w:pPr>
-      <w:r>
-        <w:t>外键中related_name值可用作主表对从表的反向查询，没有设置的话也可用小写的从表model名</w:t>
-      </w:r>
-      <w:r>
-        <w:rPr>
-          <w:rFonts w:hint="eastAsia"/>
-        </w:rPr>
-        <w:t>_set来做。</w:t>
-      </w:r>
-    </w:p>
-    <w:p>
-      <w:pPr>
-        <w:pStyle w:val="5"/>
-        <w:numPr>
-          <w:ilvl w:val="0"/>
-          <w:numId w:val="8"/>
-        </w:numPr>
-        <w:ind w:firstLineChars="0"/>
-      </w:pPr>
-      <w:r>
-        <w:rPr>
-          <w:rFonts w:hint="default"/>
-        </w:rPr>
-        <w:t>django的通知-监听机制：在各处代码中有listener注册到signal中，当某件事发生时，signal向各个listener发信号send，各个listener接收到信号后进行处理。但是这种机制上实践并不好，因为</w:t>
-      </w:r>
-      <w:r>
-        <w:rPr>
-          <w:rFonts w:hint="default"/>
-          <w:color w:val="FF0000"/>
-        </w:rPr>
-        <w:t>listener的代码分布在各个地方，对于修改代码/维护有很大成本</w:t>
-      </w:r>
-      <w:r>
-        <w:rPr>
-          <w:rFonts w:hint="default"/>
-        </w:rPr>
-        <w:t>。</w:t>
-      </w:r>
-    </w:p>
-    <w:p>
-      <w:pPr>
-        <w:pStyle w:val="5"/>
-        <w:numPr>
-          <w:ilvl w:val="0"/>
-          <w:numId w:val="8"/>
+          <w:numId w:val="9"/>
         </w:numPr>
         <w:ind w:firstLineChars="0"/>
       </w:pPr>
@@ -1536,7 +1689,7 @@
         <w:pStyle w:val="5"/>
         <w:numPr>
           <w:ilvl w:val="0"/>
-          <w:numId w:val="9"/>
+          <w:numId w:val="10"/>
         </w:numPr>
         <w:ind w:firstLineChars="0"/>
       </w:pPr>
@@ -1551,515 +1704,6 @@
       </w:r>
       <w:r>
         <w:t xml:space="preserve"> commit、push之后代码有问题，需要重新修改rollback到之前的commit</w:t>
-      </w:r>
-    </w:p>
-    <w:p>
-      <w:pPr>
-        <w:pStyle w:val="5"/>
-        <w:numPr>
-          <w:ilvl w:val="1"/>
-          <w:numId w:val="9"/>
-        </w:numPr>
-        <w:ind w:firstLineChars="0"/>
-      </w:pPr>
-      <w:r>
-        <w:t>Git log 取到之前的commit的标识串abcdf</w:t>
-      </w:r>
-    </w:p>
-    <w:p>
-      <w:pPr>
-        <w:pStyle w:val="5"/>
-        <w:numPr>
-          <w:ilvl w:val="1"/>
-          <w:numId w:val="9"/>
-        </w:numPr>
-        <w:ind w:firstLineChars="0"/>
-      </w:pPr>
-      <w:r>
-        <w:t>Git reset abcdf 撤回到上次改动前</w:t>
-      </w:r>
-    </w:p>
-    <w:p>
-      <w:pPr>
-        <w:pStyle w:val="5"/>
-        <w:numPr>
-          <w:ilvl w:val="1"/>
-          <w:numId w:val="9"/>
-        </w:numPr>
-        <w:ind w:firstLineChars="0"/>
-      </w:pPr>
-      <w:r>
-        <w:t>G</w:t>
-      </w:r>
-      <w:r>
-        <w:rPr>
-          <w:rFonts w:hint="eastAsia"/>
-        </w:rPr>
-        <w:t>it</w:t>
-      </w:r>
-      <w:r>
-        <w:t xml:space="preserve"> add. </w:t>
-      </w:r>
-    </w:p>
-    <w:p>
-      <w:pPr>
-        <w:pStyle w:val="5"/>
-        <w:numPr>
-          <w:ilvl w:val="1"/>
-          <w:numId w:val="9"/>
-        </w:numPr>
-        <w:ind w:firstLineChars="0"/>
-      </w:pPr>
-      <w:r>
-        <w:t>Git stash 这样把上次带动的先存起来以防万一的备用（git stash pop来取出备用）</w:t>
-      </w:r>
-    </w:p>
-    <w:p>
-      <w:pPr>
-        <w:pStyle w:val="5"/>
-        <w:numPr>
-          <w:ilvl w:val="1"/>
-          <w:numId w:val="9"/>
-        </w:numPr>
-        <w:ind w:firstLineChars="0"/>
-      </w:pPr>
-      <w:r>
-        <w:t>此时再次git log会发现之前的那次commit已经没有了</w:t>
-      </w:r>
-    </w:p>
-    <w:p>
-      <w:pPr>
-        <w:pStyle w:val="5"/>
-        <w:numPr>
-          <w:ilvl w:val="1"/>
-          <w:numId w:val="9"/>
-        </w:numPr>
-        <w:ind w:firstLineChars="0"/>
-      </w:pPr>
-      <w:r>
-        <w:t>Git push origin –f branchname，</w:t>
-      </w:r>
-      <w:r>
-        <w:rPr>
-          <w:rFonts w:hint="eastAsia"/>
-        </w:rPr>
-        <w:t xml:space="preserve"> 用本地branchname强制覆盖掉服务器对应的branch</w:t>
-      </w:r>
-    </w:p>
-    <w:p>
-      <w:pPr>
-        <w:pStyle w:val="5"/>
-        <w:numPr>
-          <w:ilvl w:val="0"/>
-          <w:numId w:val="9"/>
-        </w:numPr>
-        <w:ind w:firstLineChars="0"/>
-      </w:pPr>
-      <w:r>
-        <w:t>但是一般不这么rollback，因为多人协同情况下，别人pull下来会造成严重冲突，更好的方式还是重新提一个commit把之前的修改删除掉，继续增量更新而不是回滚。</w:t>
-      </w:r>
-    </w:p>
-    <w:p>
-      <w:pPr>
-        <w:pStyle w:val="5"/>
-        <w:numPr>
-          <w:ilvl w:val="1"/>
-          <w:numId w:val="9"/>
-        </w:numPr>
-        <w:ind w:firstLineChars="0"/>
-      </w:pPr>
-      <w:r>
-        <w:t>用git revert操作</w:t>
-      </w:r>
-    </w:p>
-    <w:p>
-      <w:pPr>
-        <w:pStyle w:val="5"/>
-        <w:numPr>
-          <w:ilvl w:val="1"/>
-          <w:numId w:val="9"/>
-        </w:numPr>
-        <w:ind w:firstLineChars="0"/>
-      </w:pPr>
-      <w:r>
-        <w:t>取到要撤销的commit标识符fjklmn</w:t>
-      </w:r>
-    </w:p>
-    <w:p>
-      <w:pPr>
-        <w:pStyle w:val="5"/>
-        <w:numPr>
-          <w:ilvl w:val="1"/>
-          <w:numId w:val="9"/>
-        </w:numPr>
-        <w:ind w:firstLineChars="0"/>
-      </w:pPr>
-      <w:r>
-        <w:t>Git revert fjklmn 算是对这个commit的反向commit</w:t>
-      </w:r>
-    </w:p>
-    <w:p>
-      <w:pPr>
-        <w:pStyle w:val="5"/>
-        <w:numPr>
-          <w:ilvl w:val="1"/>
-          <w:numId w:val="9"/>
-        </w:numPr>
-        <w:ind w:firstLineChars="0"/>
-      </w:pPr>
-      <w:r>
-        <w:t>Git push origin –u branch 继续做增量更新即可</w:t>
-      </w:r>
-    </w:p>
-    <w:p>
-      <w:pPr>
-        <w:pStyle w:val="5"/>
-        <w:numPr>
-          <w:ilvl w:val="0"/>
-          <w:numId w:val="9"/>
-        </w:numPr>
-        <w:ind w:firstLineChars="0"/>
-      </w:pPr>
-      <w:r>
-        <w:t>G</w:t>
-      </w:r>
-      <w:r>
-        <w:rPr>
-          <w:rFonts w:hint="eastAsia"/>
-        </w:rPr>
-        <w:t>it</w:t>
-      </w:r>
-      <w:r>
-        <w:t xml:space="preserve"> pull与git fetch区别：</w:t>
-      </w:r>
-    </w:p>
-    <w:p>
-      <w:pPr>
-        <w:pStyle w:val="5"/>
-        <w:numPr>
-          <w:ilvl w:val="1"/>
-          <w:numId w:val="9"/>
-        </w:numPr>
-        <w:ind w:firstLineChars="0"/>
-      </w:pPr>
-      <w:r>
-        <w:t>Git pull基本等于</w:t>
-      </w:r>
-      <w:r>
-        <w:rPr>
-          <w:rFonts w:hint="eastAsia"/>
-        </w:rPr>
-        <w:t xml:space="preserve"> git</w:t>
-      </w:r>
-      <w:r>
-        <w:t xml:space="preserve"> fetch + git merge</w:t>
-      </w:r>
-    </w:p>
-    <w:p>
-      <w:pPr>
-        <w:pStyle w:val="5"/>
-        <w:numPr>
-          <w:ilvl w:val="1"/>
-          <w:numId w:val="9"/>
-        </w:numPr>
-        <w:ind w:firstLineChars="0"/>
-      </w:pPr>
-      <w:r>
-        <w:t>Git pull更加暴力而且隐藏了一些merge信息，更好的用法还是git fetch后再去git merge，这样让我们对本地库的commit和远程库的commit有更清晰的认识</w:t>
-      </w:r>
-    </w:p>
-    <w:p>
-      <w:pPr>
-        <w:pStyle w:val="5"/>
-        <w:numPr>
-          <w:ilvl w:val="1"/>
-          <w:numId w:val="9"/>
-        </w:numPr>
-        <w:ind w:firstLineChars="0"/>
-      </w:pPr>
-      <w:r>
-        <w:t>比如本地的commitID=1，远程有commitID=1，后面又有人更新到了commitID=2,</w:t>
-      </w:r>
-    </w:p>
-    <w:p>
-      <w:pPr>
-        <w:pStyle w:val="5"/>
-        <w:numPr>
-          <w:ilvl w:val="1"/>
-          <w:numId w:val="9"/>
-        </w:numPr>
-        <w:ind w:firstLineChars="0"/>
-      </w:pPr>
-      <w:r>
-        <w:t>我们git fetch的话，本地会有commitID=1的版本和commitId=2的版本，共两个版本，我们再去git merge程新的commit，比如commitID更新成了</w:t>
-      </w:r>
-      <w:r>
-        <w:rPr>
-          <w:rFonts w:hint="eastAsia"/>
-        </w:rPr>
-        <w:t>3</w:t>
-      </w:r>
-    </w:p>
-    <w:p>
-      <w:pPr>
-        <w:pStyle w:val="5"/>
-        <w:numPr>
-          <w:ilvl w:val="1"/>
-          <w:numId w:val="9"/>
-        </w:numPr>
-        <w:ind w:firstLineChars="0"/>
-      </w:pPr>
-      <w:r>
-        <w:t>但是git pull的话会强制将本地的commitID=1的版本更新成commitID=2</w:t>
-      </w:r>
-    </w:p>
-    <w:p>
-      <w:pPr>
-        <w:pStyle w:val="5"/>
-        <w:numPr>
-          <w:ilvl w:val="1"/>
-          <w:numId w:val="9"/>
-        </w:numPr>
-        <w:ind w:firstLineChars="0"/>
-      </w:pPr>
-      <w:r>
-        <w:t>故从结果上来看git pull与</w:t>
-      </w:r>
-      <w:r>
-        <w:rPr>
-          <w:rFonts w:hint="eastAsia"/>
-        </w:rPr>
-        <w:t xml:space="preserve"> git</w:t>
-      </w:r>
-      <w:r>
-        <w:t xml:space="preserve"> fetch+git merge没有区别，但是从commitID来看两者还是有区别的</w:t>
-      </w:r>
-    </w:p>
-    <w:p>
-      <w:r>
-        <w:t>Python：</w:t>
-      </w:r>
-    </w:p>
-    <w:p>
-      <w:pPr>
-        <w:pStyle w:val="5"/>
-        <w:numPr>
-          <w:ilvl w:val="0"/>
-          <w:numId w:val="10"/>
-        </w:numPr>
-        <w:ind w:firstLineChars="0"/>
-      </w:pPr>
-      <w:r>
-        <w:t>D</w:t>
-      </w:r>
-      <w:r>
-        <w:rPr>
-          <w:rFonts w:hint="eastAsia"/>
-        </w:rPr>
-        <w:t>ecorator：@functools.wraps(</w:t>
-      </w:r>
-      <w:r>
-        <w:t>func</w:t>
-      </w:r>
-      <w:r>
-        <w:rPr>
-          <w:rFonts w:hint="eastAsia"/>
-        </w:rPr>
-        <w:t>)将被装饰的函数的一些属性比如__doc__(注释信息)</w:t>
-      </w:r>
-      <w:r>
-        <w:t>__name__(函数名</w:t>
-      </w:r>
-      <w:r>
-        <w:rPr>
-          <w:rFonts w:hint="eastAsia"/>
-        </w:rPr>
-        <w:t>)</w:t>
-      </w:r>
-      <w:r>
-        <w:t xml:space="preserve"> __annotation__(参数、返回值等) 替换成func的上述属性，经常用于装饰器函数内的inner()用来保存</w:t>
-      </w:r>
-      <w:r>
-        <w:rPr>
-          <w:rFonts w:hint="eastAsia"/>
-        </w:rPr>
-        <w:t>原函数的信息。</w:t>
-      </w:r>
-    </w:p>
-    <w:p>
-      <w:pPr>
-        <w:pStyle w:val="5"/>
-        <w:numPr>
-          <w:ilvl w:val="0"/>
-          <w:numId w:val="10"/>
-        </w:numPr>
-        <w:ind w:firstLineChars="0"/>
-      </w:pPr>
-      <w:r>
-        <w:t>Decorator写法：被装饰函数func（</w:t>
-      </w:r>
-      <w:r>
-        <w:rPr>
-          <w:rFonts w:hint="eastAsia"/>
-        </w:rPr>
-        <w:t>*args, **kwargs</w:t>
-      </w:r>
-      <w:r>
-        <w:t>），</w:t>
-      </w:r>
-      <w:r>
-        <w:rPr>
-          <w:rFonts w:hint="eastAsia"/>
-        </w:rPr>
-        <w:t xml:space="preserve"> </w:t>
-      </w:r>
-      <w:r>
-        <w:t>第一层def decorator(func) 返回inner，第二层def inner（</w:t>
-      </w:r>
-      <w:r>
-        <w:rPr>
-          <w:rFonts w:hint="eastAsia"/>
-        </w:rPr>
-        <w:t>*args, **kwargs</w:t>
-      </w:r>
-      <w:r>
-        <w:t>）做具体的装饰处理，func的参数即为inner参数。若func有返回值，则inner也要返回同样的。若</w:t>
-      </w:r>
-      <w:r>
-        <w:rPr>
-          <w:rFonts w:hint="eastAsia"/>
-        </w:rPr>
-        <w:t>装饰器有参数比如@</w:t>
-      </w:r>
-      <w:r>
-        <w:t>decorator(param=p)</w:t>
-      </w:r>
-    </w:p>
-    <w:p>
-      <w:pPr>
-        <w:pStyle w:val="5"/>
-        <w:ind w:left="360" w:firstLine="0" w:firstLineChars="0"/>
-      </w:pPr>
-      <w:r>
-        <w:t>则再多包一层用来传参数</w:t>
-      </w:r>
-    </w:p>
-    <w:p>
-      <w:pPr>
-        <w:pStyle w:val="5"/>
-        <w:numPr>
-          <w:ilvl w:val="0"/>
-          <w:numId w:val="10"/>
-        </w:numPr>
-        <w:ind w:left="360" w:leftChars="0" w:hanging="360" w:firstLineChars="0"/>
-        <w:rPr>
-          <w:rFonts w:hint="default"/>
-        </w:rPr>
-      </w:pPr>
-      <w:r>
-        <w:rPr>
-          <w:rFonts w:hint="default"/>
-        </w:rPr>
-        <w:t>循环依赖，比如</w:t>
-      </w:r>
-    </w:p>
-    <w:p>
-      <w:pPr>
-        <w:pStyle w:val="5"/>
-        <w:numPr>
-          <w:ilvl w:val="0"/>
-          <w:numId w:val="0"/>
-        </w:numPr>
-        <w:ind w:leftChars="0" w:firstLine="420" w:firstLineChars="0"/>
-        <w:rPr>
-          <w:rFonts w:hint="default"/>
-        </w:rPr>
-      </w:pPr>
-      <w:r>
-        <w:rPr>
-          <w:rFonts w:hint="default"/>
-        </w:rPr>
-        <w:t xml:space="preserve">a.py: from b import bb  aa=1  </w:t>
-      </w:r>
-      <w:r>
-        <w:rPr>
-          <w:rFonts w:hint="default"/>
-        </w:rPr>
-        <w:tab/>
-      </w:r>
-      <w:r>
-        <w:rPr>
-          <w:rFonts w:hint="default"/>
-        </w:rPr>
-        <w:t xml:space="preserve">def f(): x=bb </w:t>
-      </w:r>
-    </w:p>
-    <w:p>
-      <w:pPr>
-        <w:pStyle w:val="5"/>
-        <w:numPr>
-          <w:ilvl w:val="0"/>
-          <w:numId w:val="0"/>
-        </w:numPr>
-        <w:ind w:leftChars="0" w:firstLine="420" w:firstLineChars="0"/>
-        <w:rPr>
-          <w:rFonts w:hint="default"/>
-        </w:rPr>
-      </w:pPr>
-      <w:r>
-        <w:rPr>
-          <w:rFonts w:hint="default"/>
-        </w:rPr>
-        <w:t xml:space="preserve">b.py: from a import aa  bb= 2 </w:t>
-      </w:r>
-      <w:r>
-        <w:rPr>
-          <w:rFonts w:hint="default"/>
-        </w:rPr>
-        <w:tab/>
-      </w:r>
-      <w:r>
-        <w:rPr>
-          <w:rFonts w:hint="default"/>
-        </w:rPr>
-        <w:tab/>
-      </w:r>
-      <w:r>
-        <w:rPr>
-          <w:rFonts w:hint="default"/>
-        </w:rPr>
-        <w:t>def f(): y=aa</w:t>
-      </w:r>
-    </w:p>
-    <w:p>
-      <w:pPr>
-        <w:pStyle w:val="5"/>
-        <w:numPr>
-          <w:ilvl w:val="0"/>
-          <w:numId w:val="0"/>
-        </w:numPr>
-        <w:ind w:leftChars="0" w:firstLine="420" w:firstLineChars="0"/>
-        <w:rPr>
-          <w:rFonts w:hint="default"/>
-        </w:rPr>
-      </w:pPr>
-      <w:r>
-        <w:rPr>
-          <w:rFonts w:hint="default"/>
-        </w:rPr>
-        <w:t>这样会造成循环依赖，我们python会逐行解释执行，并将变量等内容存入内存，比如</w:t>
-      </w:r>
-      <w:r>
-        <w:rPr>
-          <w:rFonts w:hint="default"/>
-        </w:rPr>
-        <w:tab/>
-      </w:r>
-      <w:r>
-        <w:rPr>
-          <w:rFonts w:hint="default"/>
-        </w:rPr>
-        <w:t>执行a时，</w:t>
       </w:r>
     </w:p>
     <w:p>
@@ -2069,16 +1713,10 @@
           <w:ilvl w:val="1"/>
           <w:numId w:val="10"/>
         </w:numPr>
-        <w:ind w:left="840" w:leftChars="0" w:hanging="420" w:firstLineChars="0"/>
-        <w:rPr>
-          <w:rFonts w:hint="default"/>
-        </w:rPr>
-      </w:pPr>
-      <w:r>
-        <w:rPr>
-          <w:rFonts w:hint="default"/>
-        </w:rPr>
-        <w:t>把a放入sys.modules中，</w:t>
+        <w:ind w:firstLineChars="0"/>
+      </w:pPr>
+      <w:r>
+        <w:t>Git log 取到之前的commit的标识串abcdf</w:t>
       </w:r>
     </w:p>
     <w:p>
@@ -2088,16 +1726,10 @@
           <w:ilvl w:val="1"/>
           <w:numId w:val="10"/>
         </w:numPr>
-        <w:ind w:left="840" w:leftChars="0" w:hanging="420" w:firstLineChars="0"/>
-        <w:rPr>
-          <w:rFonts w:hint="default"/>
-        </w:rPr>
-      </w:pPr>
-      <w:r>
-        <w:rPr>
-          <w:rFonts w:hint="default"/>
-        </w:rPr>
-        <w:t>执行到from b import bb时，会把b放入sys.modules中</w:t>
+        <w:ind w:firstLineChars="0"/>
+      </w:pPr>
+      <w:r>
+        <w:t>Git reset abcdf 撤回到上次改动前</w:t>
       </w:r>
     </w:p>
     <w:p>
@@ -2107,16 +1739,381 @@
           <w:ilvl w:val="1"/>
           <w:numId w:val="10"/>
         </w:numPr>
-        <w:ind w:left="840" w:leftChars="0" w:hanging="420" w:firstLineChars="0"/>
-        <w:rPr>
-          <w:rFonts w:hint="default"/>
-        </w:rPr>
-      </w:pPr>
-      <w:r>
-        <w:rPr>
-          <w:rFonts w:hint="default"/>
-        </w:rPr>
-        <w:t>b逐行执行, from a import aa 发现a已经放啊入sys.modules但是却找不到a.aa，因为a还未执行到aa=1时就跳到b.py去import了，这就是循环依赖问题</w:t>
+        <w:ind w:firstLineChars="0"/>
+      </w:pPr>
+      <w:r>
+        <w:t>G</w:t>
+      </w:r>
+      <w:r>
+        <w:rPr>
+          <w:rFonts w:hint="eastAsia"/>
+        </w:rPr>
+        <w:t>it</w:t>
+      </w:r>
+      <w:r>
+        <w:t xml:space="preserve"> add. </w:t>
+      </w:r>
+    </w:p>
+    <w:p>
+      <w:pPr>
+        <w:pStyle w:val="5"/>
+        <w:numPr>
+          <w:ilvl w:val="1"/>
+          <w:numId w:val="10"/>
+        </w:numPr>
+        <w:ind w:firstLineChars="0"/>
+      </w:pPr>
+      <w:r>
+        <w:t>Git stash 这样把上次带动的先存起来以防万一的备用（git stash pop来取出备用）</w:t>
+      </w:r>
+    </w:p>
+    <w:p>
+      <w:pPr>
+        <w:pStyle w:val="5"/>
+        <w:numPr>
+          <w:ilvl w:val="1"/>
+          <w:numId w:val="10"/>
+        </w:numPr>
+        <w:ind w:firstLineChars="0"/>
+      </w:pPr>
+      <w:r>
+        <w:t>此时再次git log会发现之前的那次commit已经没有了</w:t>
+      </w:r>
+    </w:p>
+    <w:p>
+      <w:pPr>
+        <w:pStyle w:val="5"/>
+        <w:numPr>
+          <w:ilvl w:val="1"/>
+          <w:numId w:val="10"/>
+        </w:numPr>
+        <w:ind w:firstLineChars="0"/>
+      </w:pPr>
+      <w:r>
+        <w:t>Git push origin –f branchname，</w:t>
+      </w:r>
+      <w:r>
+        <w:rPr>
+          <w:rFonts w:hint="eastAsia"/>
+        </w:rPr>
+        <w:t xml:space="preserve"> 用本地branchname强制覆盖掉服务器对应的branch</w:t>
+      </w:r>
+    </w:p>
+    <w:p>
+      <w:pPr>
+        <w:pStyle w:val="5"/>
+        <w:numPr>
+          <w:ilvl w:val="0"/>
+          <w:numId w:val="10"/>
+        </w:numPr>
+        <w:ind w:firstLineChars="0"/>
+      </w:pPr>
+      <w:r>
+        <w:t>但是一般不这么rollback，因为多人协同情况下，别人pull下来会造成严重冲突，更好的方式还是重新提一个commit把之前的修改删除掉，继续增量更新而不是回滚。</w:t>
+      </w:r>
+    </w:p>
+    <w:p>
+      <w:pPr>
+        <w:pStyle w:val="5"/>
+        <w:numPr>
+          <w:ilvl w:val="1"/>
+          <w:numId w:val="10"/>
+        </w:numPr>
+        <w:ind w:firstLineChars="0"/>
+      </w:pPr>
+      <w:r>
+        <w:t>用git revert操作</w:t>
+      </w:r>
+    </w:p>
+    <w:p>
+      <w:pPr>
+        <w:pStyle w:val="5"/>
+        <w:numPr>
+          <w:ilvl w:val="1"/>
+          <w:numId w:val="10"/>
+        </w:numPr>
+        <w:ind w:firstLineChars="0"/>
+      </w:pPr>
+      <w:r>
+        <w:t>取到要撤销的commit标识符fjklmn</w:t>
+      </w:r>
+    </w:p>
+    <w:p>
+      <w:pPr>
+        <w:pStyle w:val="5"/>
+        <w:numPr>
+          <w:ilvl w:val="1"/>
+          <w:numId w:val="10"/>
+        </w:numPr>
+        <w:ind w:firstLineChars="0"/>
+      </w:pPr>
+      <w:r>
+        <w:t>Git revert fjklmn 算是对这个commit的反向commit</w:t>
+      </w:r>
+    </w:p>
+    <w:p>
+      <w:pPr>
+        <w:pStyle w:val="5"/>
+        <w:numPr>
+          <w:ilvl w:val="1"/>
+          <w:numId w:val="10"/>
+        </w:numPr>
+        <w:ind w:firstLineChars="0"/>
+      </w:pPr>
+      <w:r>
+        <w:t>Git push origin –u branch 继续做增量更新即可</w:t>
+      </w:r>
+    </w:p>
+    <w:p>
+      <w:pPr>
+        <w:pStyle w:val="5"/>
+        <w:numPr>
+          <w:ilvl w:val="0"/>
+          <w:numId w:val="10"/>
+        </w:numPr>
+        <w:ind w:firstLineChars="0"/>
+      </w:pPr>
+      <w:r>
+        <w:t>G</w:t>
+      </w:r>
+      <w:r>
+        <w:rPr>
+          <w:rFonts w:hint="eastAsia"/>
+        </w:rPr>
+        <w:t>it</w:t>
+      </w:r>
+      <w:r>
+        <w:t xml:space="preserve"> pull与git fetch区别：</w:t>
+      </w:r>
+    </w:p>
+    <w:p>
+      <w:pPr>
+        <w:pStyle w:val="5"/>
+        <w:numPr>
+          <w:ilvl w:val="1"/>
+          <w:numId w:val="10"/>
+        </w:numPr>
+        <w:ind w:firstLineChars="0"/>
+      </w:pPr>
+      <w:r>
+        <w:t>Git pull基本等于</w:t>
+      </w:r>
+      <w:r>
+        <w:rPr>
+          <w:rFonts w:hint="eastAsia"/>
+        </w:rPr>
+        <w:t xml:space="preserve"> git</w:t>
+      </w:r>
+      <w:r>
+        <w:t xml:space="preserve"> fetch + git merge</w:t>
+      </w:r>
+    </w:p>
+    <w:p>
+      <w:pPr>
+        <w:pStyle w:val="5"/>
+        <w:numPr>
+          <w:ilvl w:val="1"/>
+          <w:numId w:val="10"/>
+        </w:numPr>
+        <w:ind w:firstLineChars="0"/>
+      </w:pPr>
+      <w:r>
+        <w:t>Git pull更加暴力而且隐藏了一些merge信息，更好的用法还是git fetch后再去git merge，这样让我们对本地库的commit和远程库的commit有更清晰的认识</w:t>
+      </w:r>
+    </w:p>
+    <w:p>
+      <w:pPr>
+        <w:pStyle w:val="5"/>
+        <w:numPr>
+          <w:ilvl w:val="1"/>
+          <w:numId w:val="10"/>
+        </w:numPr>
+        <w:ind w:firstLineChars="0"/>
+      </w:pPr>
+      <w:r>
+        <w:t>比如本地的commitID=1，远程有commitID=1，后面又有人更新到了commitID=2,</w:t>
+      </w:r>
+    </w:p>
+    <w:p>
+      <w:pPr>
+        <w:pStyle w:val="5"/>
+        <w:numPr>
+          <w:ilvl w:val="1"/>
+          <w:numId w:val="10"/>
+        </w:numPr>
+        <w:ind w:firstLineChars="0"/>
+      </w:pPr>
+      <w:r>
+        <w:t>我们git fetch的话，本地会有commitID=1的版本和commitId=2的版本，共两个版本，我们再去git merge程新的commit，比如commitID更新成了</w:t>
+      </w:r>
+      <w:r>
+        <w:rPr>
+          <w:rFonts w:hint="eastAsia"/>
+        </w:rPr>
+        <w:t>3</w:t>
+      </w:r>
+    </w:p>
+    <w:p>
+      <w:pPr>
+        <w:pStyle w:val="5"/>
+        <w:numPr>
+          <w:ilvl w:val="1"/>
+          <w:numId w:val="10"/>
+        </w:numPr>
+        <w:ind w:firstLineChars="0"/>
+      </w:pPr>
+      <w:r>
+        <w:t>但是git pull的话会强制将本地的commitID=1的版本更新成commitID=2</w:t>
+      </w:r>
+    </w:p>
+    <w:p>
+      <w:pPr>
+        <w:pStyle w:val="5"/>
+        <w:numPr>
+          <w:ilvl w:val="1"/>
+          <w:numId w:val="10"/>
+        </w:numPr>
+        <w:ind w:firstLineChars="0"/>
+      </w:pPr>
+      <w:r>
+        <w:t>故从结果上来看git pull与</w:t>
+      </w:r>
+      <w:r>
+        <w:rPr>
+          <w:rFonts w:hint="eastAsia"/>
+        </w:rPr>
+        <w:t xml:space="preserve"> git</w:t>
+      </w:r>
+      <w:r>
+        <w:t xml:space="preserve"> fetch+git merge没有区别，但是从commitID来看两者还是有区别的</w:t>
+      </w:r>
+    </w:p>
+    <w:p>
+      <w:r>
+        <w:t>Python：</w:t>
+      </w:r>
+    </w:p>
+    <w:p>
+      <w:pPr>
+        <w:pStyle w:val="5"/>
+        <w:numPr>
+          <w:ilvl w:val="0"/>
+          <w:numId w:val="11"/>
+        </w:numPr>
+        <w:ind w:firstLineChars="0"/>
+      </w:pPr>
+      <w:r>
+        <w:t>D</w:t>
+      </w:r>
+      <w:r>
+        <w:rPr>
+          <w:rFonts w:hint="eastAsia"/>
+        </w:rPr>
+        <w:t>ecorator：@functools.wraps(</w:t>
+      </w:r>
+      <w:r>
+        <w:t>func</w:t>
+      </w:r>
+      <w:r>
+        <w:rPr>
+          <w:rFonts w:hint="eastAsia"/>
+        </w:rPr>
+        <w:t>)将被装饰的函数的一些属性比如__doc__(注释信息)</w:t>
+      </w:r>
+      <w:r>
+        <w:t>__name__(函数名</w:t>
+      </w:r>
+      <w:r>
+        <w:rPr>
+          <w:rFonts w:hint="eastAsia"/>
+        </w:rPr>
+        <w:t>)</w:t>
+      </w:r>
+      <w:r>
+        <w:t xml:space="preserve"> __annotation__(参数、返回值等) 替换成func的上述属性，经常用于装饰器函数内的inner()用来保存</w:t>
+      </w:r>
+      <w:r>
+        <w:rPr>
+          <w:rFonts w:hint="eastAsia"/>
+        </w:rPr>
+        <w:t>原函数的信息。</w:t>
+      </w:r>
+    </w:p>
+    <w:p>
+      <w:pPr>
+        <w:pStyle w:val="5"/>
+        <w:numPr>
+          <w:ilvl w:val="0"/>
+          <w:numId w:val="11"/>
+        </w:numPr>
+        <w:ind w:firstLineChars="0"/>
+      </w:pPr>
+      <w:r>
+        <w:t>Decorator写法：被装饰函数func（</w:t>
+      </w:r>
+      <w:r>
+        <w:rPr>
+          <w:rFonts w:hint="eastAsia"/>
+        </w:rPr>
+        <w:t>*args, **kwargs</w:t>
+      </w:r>
+      <w:r>
+        <w:t>），</w:t>
+      </w:r>
+      <w:r>
+        <w:rPr>
+          <w:rFonts w:hint="eastAsia"/>
+        </w:rPr>
+        <w:t xml:space="preserve"> </w:t>
+      </w:r>
+      <w:r>
+        <w:t>第一层def decorator(func) 返回inner，第二层def inner（</w:t>
+      </w:r>
+      <w:r>
+        <w:rPr>
+          <w:rFonts w:hint="eastAsia"/>
+        </w:rPr>
+        <w:t>*args, **kwargs</w:t>
+      </w:r>
+      <w:r>
+        <w:t>）做具体的装饰处理，func的参数即为inner参数。若func有返回值，则inner也要返回同样的。若</w:t>
+      </w:r>
+      <w:r>
+        <w:rPr>
+          <w:rFonts w:hint="eastAsia"/>
+        </w:rPr>
+        <w:t>装饰器有参数比如@</w:t>
+      </w:r>
+      <w:r>
+        <w:t>decorator(param=p)</w:t>
+      </w:r>
+    </w:p>
+    <w:p>
+      <w:pPr>
+        <w:pStyle w:val="5"/>
+        <w:ind w:left="360" w:firstLine="0" w:firstLineChars="0"/>
+      </w:pPr>
+      <w:r>
+        <w:t>则再多包一层用来传参数</w:t>
+      </w:r>
+    </w:p>
+    <w:p>
+      <w:pPr>
+        <w:pStyle w:val="5"/>
+        <w:numPr>
+          <w:ilvl w:val="0"/>
+          <w:numId w:val="11"/>
+        </w:numPr>
+        <w:ind w:left="360" w:leftChars="0" w:hanging="360" w:firstLineChars="0"/>
+        <w:rPr>
+          <w:rFonts w:hint="default"/>
+        </w:rPr>
+      </w:pPr>
+      <w:r>
+        <w:rPr>
+          <w:rFonts w:hint="default"/>
+        </w:rPr>
+        <w:t>循环依赖，比如</w:t>
       </w:r>
     </w:p>
     <w:p>
@@ -2126,68 +2123,101 @@
           <w:ilvl w:val="0"/>
           <w:numId w:val="0"/>
         </w:numPr>
-        <w:ind w:left="420" w:leftChars="0"/>
-        <w:rPr>
-          <w:rFonts w:hint="default"/>
-        </w:rPr>
-      </w:pPr>
-      <w:r>
-        <w:rPr>
-          <w:rFonts w:hint="default"/>
-        </w:rPr>
-        <w:t>解决方式：</w:t>
-      </w:r>
-      <w:r>
-        <w:rPr>
-          <w:rFonts w:hint="default"/>
-          <w:color w:val="FF0000"/>
-        </w:rPr>
-        <w:t>可以把from a import aa放到函数f()中，因为函数b.py加载时不会运行函数内部代码，只是把函数名加载到b的命名空间去，而不会执行函数</w:t>
-      </w:r>
-      <w:r>
-        <w:rPr>
-          <w:rFonts w:hint="default"/>
-        </w:rPr>
-        <w:t>，而当我们调用b.py中的函数f（）时，a.py已经完成了加载</w:t>
-      </w:r>
-    </w:p>
-    <w:p/>
-    <w:p>
-      <w:pPr>
-        <w:rPr>
-          <w:rFonts w:hint="eastAsia"/>
-          <w:lang w:val="en-US" w:eastAsia="zh-CN"/>
-        </w:rPr>
-      </w:pPr>
-      <w:r>
-        <w:rPr>
-          <w:rFonts w:hint="eastAsia"/>
-          <w:lang w:val="en-US" w:eastAsia="zh-CN"/>
-        </w:rPr>
-        <w:t>小知识点：</w:t>
-      </w:r>
-    </w:p>
-    <w:p>
-      <w:pPr>
-        <w:numPr>
-          <w:ilvl w:val="0"/>
-          <w:numId w:val="11"/>
-        </w:numPr>
-        <w:rPr>
-          <w:rFonts w:hint="default"/>
-          <w:lang w:val="en-US" w:eastAsia="zh-CN"/>
-        </w:rPr>
-      </w:pPr>
-      <w:r>
-        <w:rPr>
-          <w:rFonts w:hint="eastAsia"/>
-          <w:lang w:val="en-US" w:eastAsia="zh-CN"/>
-        </w:rPr>
-        <w:t>推送：push notification （GCM-google cloud message， APNS-apple push notification service）</w:t>
-      </w:r>
-    </w:p>
-    <w:p>
-      <w:pPr>
+        <w:ind w:leftChars="0" w:firstLine="420" w:firstLineChars="0"/>
+        <w:rPr>
+          <w:rFonts w:hint="default"/>
+        </w:rPr>
+      </w:pPr>
+      <w:r>
+        <w:rPr>
+          <w:rFonts w:hint="default"/>
+        </w:rPr>
+        <w:t xml:space="preserve">a.py: from b import bb  aa=1  </w:t>
+      </w:r>
+      <w:r>
+        <w:rPr>
+          <w:rFonts w:hint="default"/>
+        </w:rPr>
+        <w:tab/>
+      </w:r>
+      <w:r>
+        <w:rPr>
+          <w:rFonts w:hint="default"/>
+        </w:rPr>
+        <w:t xml:space="preserve">def f(): x=bb </w:t>
+      </w:r>
+    </w:p>
+    <w:p>
+      <w:pPr>
+        <w:pStyle w:val="5"/>
+        <w:numPr>
+          <w:ilvl w:val="0"/>
+          <w:numId w:val="0"/>
+        </w:numPr>
+        <w:ind w:leftChars="0" w:firstLine="420" w:firstLineChars="0"/>
+        <w:rPr>
+          <w:rFonts w:hint="default"/>
+        </w:rPr>
+      </w:pPr>
+      <w:r>
+        <w:rPr>
+          <w:rFonts w:hint="default"/>
+        </w:rPr>
+        <w:t xml:space="preserve">b.py: from a import aa  bb= 2 </w:t>
+      </w:r>
+      <w:r>
+        <w:rPr>
+          <w:rFonts w:hint="default"/>
+        </w:rPr>
+        <w:tab/>
+      </w:r>
+      <w:r>
+        <w:rPr>
+          <w:rFonts w:hint="default"/>
+        </w:rPr>
+        <w:tab/>
+      </w:r>
+      <w:r>
+        <w:rPr>
+          <w:rFonts w:hint="default"/>
+        </w:rPr>
+        <w:t>def f(): y=aa</w:t>
+      </w:r>
+    </w:p>
+    <w:p>
+      <w:pPr>
+        <w:pStyle w:val="5"/>
+        <w:numPr>
+          <w:ilvl w:val="0"/>
+          <w:numId w:val="0"/>
+        </w:numPr>
+        <w:ind w:leftChars="0" w:firstLine="420" w:firstLineChars="0"/>
+        <w:rPr>
+          <w:rFonts w:hint="default"/>
+        </w:rPr>
+      </w:pPr>
+      <w:r>
+        <w:rPr>
+          <w:rFonts w:hint="default"/>
+        </w:rPr>
+        <w:t>这样会造成循环依赖，我们python会逐行解释执行，并将变量等内容存入内存，比如</w:t>
+      </w:r>
+      <w:r>
+        <w:rPr>
+          <w:rFonts w:hint="default"/>
+        </w:rPr>
+        <w:tab/>
+      </w:r>
+      <w:r>
+        <w:rPr>
+          <w:rFonts w:hint="default"/>
+        </w:rPr>
+        <w:t>执行a时，</w:t>
+      </w:r>
+    </w:p>
+    <w:p>
+      <w:pPr>
+        <w:pStyle w:val="5"/>
         <w:numPr>
           <w:ilvl w:val="1"/>
           <w:numId w:val="11"/>
@@ -2195,19 +2225,18 @@
         <w:ind w:left="840" w:leftChars="0" w:hanging="420" w:firstLineChars="0"/>
         <w:rPr>
           <w:rFonts w:hint="default"/>
-          <w:lang w:val="en-US" w:eastAsia="zh-CN"/>
-        </w:rPr>
-      </w:pPr>
-      <w:r>
-        <w:rPr>
-          <w:rFonts w:hint="eastAsia"/>
-          <w:lang w:val="en-US" w:eastAsia="zh-CN"/>
-        </w:rPr>
-        <w:t>手机app客户端向GCM注册token</w:t>
-      </w:r>
-    </w:p>
-    <w:p>
-      <w:pPr>
+        </w:rPr>
+      </w:pPr>
+      <w:r>
+        <w:rPr>
+          <w:rFonts w:hint="default"/>
+        </w:rPr>
+        <w:t>把a放入sys.modules中，</w:t>
+      </w:r>
+    </w:p>
+    <w:p>
+      <w:pPr>
+        <w:pStyle w:val="5"/>
         <w:numPr>
           <w:ilvl w:val="1"/>
           <w:numId w:val="11"/>
@@ -2215,19 +2244,18 @@
         <w:ind w:left="840" w:leftChars="0" w:hanging="420" w:firstLineChars="0"/>
         <w:rPr>
           <w:rFonts w:hint="default"/>
-          <w:lang w:val="en-US" w:eastAsia="zh-CN"/>
-        </w:rPr>
-      </w:pPr>
-      <w:r>
-        <w:rPr>
-          <w:rFonts w:hint="eastAsia"/>
-          <w:lang w:val="en-US" w:eastAsia="zh-CN"/>
-        </w:rPr>
-        <w:t>App将token发送给app服务器比如twitter服务器</w:t>
-      </w:r>
-    </w:p>
-    <w:p>
-      <w:pPr>
+        </w:rPr>
+      </w:pPr>
+      <w:r>
+        <w:rPr>
+          <w:rFonts w:hint="default"/>
+        </w:rPr>
+        <w:t>执行到from b import bb时，会把b放入sys.modules中</w:t>
+      </w:r>
+    </w:p>
+    <w:p>
+      <w:pPr>
+        <w:pStyle w:val="5"/>
         <w:numPr>
           <w:ilvl w:val="1"/>
           <w:numId w:val="11"/>
@@ -2235,6 +2263,146 @@
         <w:ind w:left="840" w:leftChars="0" w:hanging="420" w:firstLineChars="0"/>
         <w:rPr>
           <w:rFonts w:hint="default"/>
+        </w:rPr>
+      </w:pPr>
+      <w:r>
+        <w:rPr>
+          <w:rFonts w:hint="default"/>
+        </w:rPr>
+        <w:t>b逐行执行, from a import aa 发现a已经放啊入sys.modules但是却找不到a.aa，因为a还未执行到aa=1时就跳到b.py去import了，这就是循环依赖问题</w:t>
+      </w:r>
+    </w:p>
+    <w:p>
+      <w:pPr>
+        <w:pStyle w:val="5"/>
+        <w:numPr>
+          <w:ilvl w:val="0"/>
+          <w:numId w:val="0"/>
+        </w:numPr>
+        <w:ind w:left="420" w:leftChars="0"/>
+        <w:rPr>
+          <w:rFonts w:hint="default"/>
+        </w:rPr>
+      </w:pPr>
+      <w:r>
+        <w:rPr>
+          <w:rFonts w:hint="default"/>
+        </w:rPr>
+        <w:t>解决方式：</w:t>
+      </w:r>
+      <w:r>
+        <w:rPr>
+          <w:rFonts w:hint="default"/>
+          <w:color w:val="FF0000"/>
+        </w:rPr>
+        <w:t>可以把from a import aa放到函数f()中，因为函数b.py加载时不会运行函数内部代码，只是把函数名加载到b的命名空间去，而不会执行函数</w:t>
+      </w:r>
+      <w:r>
+        <w:rPr>
+          <w:rFonts w:hint="default"/>
+        </w:rPr>
+        <w:t>，而当我们调用b.py中的函数f（）时，a.py已经完成了加载</w:t>
+      </w:r>
+    </w:p>
+    <w:p/>
+    <w:p>
+      <w:pPr>
+        <w:rPr>
+          <w:rFonts w:hint="default"/>
+        </w:rPr>
+      </w:pPr>
+      <w:r>
+        <w:rPr>
+          <w:rFonts w:hint="default"/>
+        </w:rPr>
+        <w:t>memcached:</w:t>
+      </w:r>
+    </w:p>
+    <w:p>
+      <w:pPr>
+        <w:numPr>
+          <w:ilvl w:val="0"/>
+          <w:numId w:val="12"/>
+        </w:numPr>
+        <w:rPr>
+          <w:rFonts w:hint="default"/>
+        </w:rPr>
+      </w:pPr>
+      <w:r>
+        <w:rPr>
+          <w:rFonts w:hint="default"/>
+        </w:rPr>
+        <w:t>纯内存的缓存，重启就清空了，存的字符串</w:t>
+      </w:r>
+    </w:p>
+    <w:p>
+      <w:pPr>
+        <w:numPr>
+          <w:ilvl w:val="0"/>
+          <w:numId w:val="12"/>
+        </w:numPr>
+        <w:rPr>
+          <w:rFonts w:hint="default"/>
+        </w:rPr>
+      </w:pPr>
+      <w:r>
+        <w:rPr>
+          <w:rFonts w:hint="default"/>
+        </w:rPr>
+        <w:t>可以通过telnet 127.0.0.1 11211 来连默认的端口运行memcached命令行</w:t>
+      </w:r>
+    </w:p>
+    <w:p>
+      <w:pPr>
+        <w:numPr>
+          <w:ilvl w:val="0"/>
+          <w:numId w:val="12"/>
+        </w:numPr>
+        <w:rPr>
+          <w:rFonts w:hint="default"/>
+        </w:rPr>
+      </w:pPr>
+      <w:r>
+        <w:rPr>
+          <w:rFonts w:hint="default"/>
+        </w:rPr>
+        <w:t>flush_all刷新缓存</w:t>
+      </w:r>
+    </w:p>
+    <w:p>
+      <w:pPr>
+        <w:numPr>
+          <w:ilvl w:val="0"/>
+          <w:numId w:val="12"/>
+        </w:numPr>
+        <w:rPr>
+          <w:rFonts w:hint="default"/>
+        </w:rPr>
+      </w:pPr>
+      <w:r>
+        <w:rPr>
+          <w:rFonts w:hint="default"/>
+        </w:rPr>
+        <w:t>获得所有的key：运行stats items获取所有items，根据items后面的id，运行stats cachedump id 0 来获取该id对应的key，get key就可以获取这个key的缓存内容了</w:t>
+      </w:r>
+    </w:p>
+    <w:p>
+      <w:pPr>
+        <w:widowControl w:val="0"/>
+        <w:numPr>
+          <w:ilvl w:val="0"/>
+          <w:numId w:val="0"/>
+        </w:numPr>
+        <w:jc w:val="both"/>
+        <w:rPr>
+          <w:rFonts w:hint="default"/>
+        </w:rPr>
+      </w:pPr>
+    </w:p>
+    <w:p>
+      <w:pPr>
+        <w:rPr>
+          <w:rFonts w:hint="eastAsia"/>
           <w:lang w:val="en-US" w:eastAsia="zh-CN"/>
         </w:rPr>
       </w:pPr>
@@ -2243,6 +2411,85 @@
           <w:rFonts w:hint="eastAsia"/>
           <w:lang w:val="en-US" w:eastAsia="zh-CN"/>
         </w:rPr>
+        <w:t>小知识点：</w:t>
+      </w:r>
+    </w:p>
+    <w:p>
+      <w:pPr>
+        <w:numPr>
+          <w:ilvl w:val="0"/>
+          <w:numId w:val="13"/>
+        </w:numPr>
+        <w:rPr>
+          <w:rFonts w:hint="default"/>
+          <w:lang w:val="en-US" w:eastAsia="zh-CN"/>
+        </w:rPr>
+      </w:pPr>
+      <w:r>
+        <w:rPr>
+          <w:rFonts w:hint="eastAsia"/>
+          <w:lang w:val="en-US" w:eastAsia="zh-CN"/>
+        </w:rPr>
+        <w:t>推送：push notification （GCM-google cloud message， APNS-apple push notification service）</w:t>
+      </w:r>
+    </w:p>
+    <w:p>
+      <w:pPr>
+        <w:numPr>
+          <w:ilvl w:val="1"/>
+          <w:numId w:val="13"/>
+        </w:numPr>
+        <w:ind w:left="840" w:leftChars="0" w:hanging="420" w:firstLineChars="0"/>
+        <w:rPr>
+          <w:rFonts w:hint="default"/>
+          <w:lang w:val="en-US" w:eastAsia="zh-CN"/>
+        </w:rPr>
+      </w:pPr>
+      <w:r>
+        <w:rPr>
+          <w:rFonts w:hint="eastAsia"/>
+          <w:lang w:val="en-US" w:eastAsia="zh-CN"/>
+        </w:rPr>
+        <w:t>手机app客户端向GCM注册token</w:t>
+      </w:r>
+    </w:p>
+    <w:p>
+      <w:pPr>
+        <w:numPr>
+          <w:ilvl w:val="1"/>
+          <w:numId w:val="13"/>
+        </w:numPr>
+        <w:ind w:left="840" w:leftChars="0" w:hanging="420" w:firstLineChars="0"/>
+        <w:rPr>
+          <w:rFonts w:hint="default"/>
+          <w:lang w:val="en-US" w:eastAsia="zh-CN"/>
+        </w:rPr>
+      </w:pPr>
+      <w:r>
+        <w:rPr>
+          <w:rFonts w:hint="eastAsia"/>
+          <w:lang w:val="en-US" w:eastAsia="zh-CN"/>
+        </w:rPr>
+        <w:t>App将token发送给app服务器比如twitter服务器</w:t>
+      </w:r>
+    </w:p>
+    <w:p>
+      <w:pPr>
+        <w:numPr>
+          <w:ilvl w:val="1"/>
+          <w:numId w:val="13"/>
+        </w:numPr>
+        <w:ind w:left="840" w:leftChars="0" w:hanging="420" w:firstLineChars="0"/>
+        <w:rPr>
+          <w:rFonts w:hint="default"/>
+          <w:lang w:val="en-US" w:eastAsia="zh-CN"/>
+        </w:rPr>
+      </w:pPr>
+      <w:r>
+        <w:rPr>
+          <w:rFonts w:hint="eastAsia"/>
+          <w:lang w:val="en-US" w:eastAsia="zh-CN"/>
+        </w:rPr>
         <w:t>Twitter服务器device表单记录token、user信息（比如手机版本等）</w:t>
       </w:r>
     </w:p>
@@ -2250,7 +2497,7 @@
       <w:pPr>
         <w:numPr>
           <w:ilvl w:val="1"/>
-          <w:numId w:val="11"/>
+          <w:numId w:val="13"/>
         </w:numPr>
         <w:ind w:left="840" w:leftChars="0" w:hanging="420" w:firstLineChars="0"/>
         <w:rPr>
@@ -2270,7 +2517,7 @@
       <w:pPr>
         <w:numPr>
           <w:ilvl w:val="1"/>
-          <w:numId w:val="11"/>
+          <w:numId w:val="13"/>
         </w:numPr>
         <w:ind w:left="840" w:leftChars="0" w:hanging="420" w:firstLineChars="0"/>
         <w:rPr>
@@ -2290,7 +2537,7 @@
       <w:pPr>
         <w:numPr>
           <w:ilvl w:val="0"/>
-          <w:numId w:val="11"/>
+          <w:numId w:val="13"/>
         </w:numPr>
         <w:ind w:left="0" w:leftChars="0" w:firstLine="0" w:firstLineChars="0"/>
         <w:rPr>
@@ -2310,7 +2557,7 @@
       <w:pPr>
         <w:numPr>
           <w:ilvl w:val="1"/>
-          <w:numId w:val="11"/>
+          <w:numId w:val="13"/>
         </w:numPr>
         <w:ind w:left="840" w:leftChars="0" w:hanging="420" w:firstLineChars="0"/>
         <w:rPr>
@@ -2330,7 +2577,7 @@
       <w:pPr>
         <w:numPr>
           <w:ilvl w:val="0"/>
-          <w:numId w:val="11"/>
+          <w:numId w:val="13"/>
         </w:numPr>
         <w:ind w:left="0" w:leftChars="0" w:firstLine="0" w:firstLineChars="0"/>
         <w:rPr>
@@ -2350,7 +2597,7 @@
       <w:pPr>
         <w:numPr>
           <w:ilvl w:val="1"/>
-          <w:numId w:val="11"/>
+          <w:numId w:val="13"/>
         </w:numPr>
         <w:ind w:left="840" w:leftChars="0" w:hanging="420" w:firstLineChars="0"/>
         <w:rPr>
@@ -2370,7 +2617,7 @@
       <w:pPr>
         <w:numPr>
           <w:ilvl w:val="1"/>
-          <w:numId w:val="11"/>
+          <w:numId w:val="13"/>
         </w:numPr>
         <w:ind w:left="840" w:leftChars="0" w:hanging="420" w:firstLineChars="0"/>
         <w:rPr>
@@ -2390,7 +2637,7 @@
       <w:pPr>
         <w:numPr>
           <w:ilvl w:val="0"/>
-          <w:numId w:val="11"/>
+          <w:numId w:val="13"/>
         </w:numPr>
         <w:ind w:left="0" w:leftChars="0" w:firstLine="0" w:firstLineChars="0"/>
       </w:pPr>
@@ -2406,7 +2653,7 @@
       <w:pPr>
         <w:numPr>
           <w:ilvl w:val="0"/>
-          <w:numId w:val="11"/>
+          <w:numId w:val="13"/>
         </w:numPr>
         <w:ind w:left="0" w:leftChars="0" w:firstLine="0" w:firstLineChars="0"/>
       </w:pPr>
@@ -2432,77 +2679,103 @@
         </w:numPr>
         <w:rPr>
           <w:rFonts w:hint="default"/>
+          <w:lang w:eastAsia="zh-CN"/>
+        </w:rPr>
+      </w:pPr>
+      <w:r>
+        <w:rPr>
+          <w:rFonts w:hint="default"/>
+          <w:lang w:eastAsia="zh-CN"/>
+        </w:rPr>
+        <w:t>Redis：</w:t>
+      </w:r>
+    </w:p>
+    <w:p>
+      <w:pPr>
+        <w:numPr>
+          <w:ilvl w:val="0"/>
+          <w:numId w:val="14"/>
+        </w:numPr>
+        <w:rPr>
+          <w:rFonts w:hint="default"/>
+          <w:lang w:eastAsia="zh-CN"/>
+        </w:rPr>
+      </w:pPr>
+      <w:r>
+        <w:rPr>
+          <w:rFonts w:hint="default"/>
+          <w:lang w:eastAsia="zh-CN"/>
+        </w:rPr>
+        <w:t>web层面的代码一般不加锁，加锁在db层</w:t>
+      </w:r>
+    </w:p>
+    <w:p>
+      <w:r>
+        <w:rPr>
+          <w:rFonts w:hint="eastAsia"/>
+        </w:rPr>
+        <w:t>TODO/</w:t>
+      </w:r>
+      <w:r>
+        <w:t>问题：</w:t>
+      </w:r>
+    </w:p>
+    <w:p>
+      <w:pPr>
+        <w:pStyle w:val="5"/>
+        <w:numPr>
+          <w:ilvl w:val="0"/>
+          <w:numId w:val="15"/>
+        </w:numPr>
+        <w:ind w:firstLineChars="0"/>
+      </w:pPr>
+      <w:r>
+        <w:t>V</w:t>
+      </w:r>
+      <w:r>
+        <w:rPr>
+          <w:rFonts w:hint="eastAsia"/>
+        </w:rPr>
+        <w:t>iews中的queryset的意义是什么，重载get_queryset（）？</w:t>
+      </w:r>
+    </w:p>
+    <w:p>
+      <w:pPr>
+        <w:pStyle w:val="5"/>
+        <w:numPr>
+          <w:ilvl w:val="0"/>
+          <w:numId w:val="15"/>
+        </w:numPr>
+        <w:ind w:firstLineChars="0"/>
+      </w:pPr>
+      <w:r>
+        <w:rPr>
+          <w:rFonts w:hint="eastAsia"/>
+        </w:rPr>
+        <w:t>1</w:t>
+      </w:r>
+      <w:r>
+        <w:t>8课的likes等与之前模块不同的难点，以及后面一些答疑可以重看</w:t>
+      </w:r>
+      <w:r>
+        <w:rPr>
+          <w:rFonts w:hint="default"/>
+          <w:lang w:val="en-US"/>
+        </w:rPr>
+        <w:t>(</w:t>
+      </w:r>
+      <w:r>
+        <w:rPr>
+          <w:rFonts w:hint="eastAsia"/>
           <w:lang w:val="en-US" w:eastAsia="zh-CN"/>
         </w:rPr>
-      </w:pPr>
-    </w:p>
-    <w:p>
-      <w:r>
-        <w:rPr>
-          <w:rFonts w:hint="eastAsia"/>
-        </w:rPr>
-        <w:t>TODO/</w:t>
-      </w:r>
-      <w:r>
-        <w:t>问题：</w:t>
-      </w:r>
-    </w:p>
-    <w:p>
-      <w:pPr>
-        <w:pStyle w:val="5"/>
-        <w:numPr>
-          <w:ilvl w:val="0"/>
-          <w:numId w:val="12"/>
-        </w:numPr>
-        <w:ind w:firstLineChars="0"/>
-      </w:pPr>
-      <w:r>
-        <w:t>V</w:t>
-      </w:r>
-      <w:r>
-        <w:rPr>
-          <w:rFonts w:hint="eastAsia"/>
-        </w:rPr>
-        <w:t>iews中的queryset的意义是什么，重载get_queryset（）？</w:t>
-      </w:r>
-    </w:p>
-    <w:p>
-      <w:pPr>
-        <w:pStyle w:val="5"/>
-        <w:numPr>
-          <w:ilvl w:val="0"/>
-          <w:numId w:val="12"/>
-        </w:numPr>
-        <w:ind w:firstLineChars="0"/>
-      </w:pPr>
-      <w:r>
-        <w:rPr>
-          <w:rFonts w:hint="eastAsia"/>
-        </w:rPr>
-        <w:t>1</w:t>
-      </w:r>
-      <w:r>
-        <w:t>8课的likes等与之前模块不同的难点，以及后面一些答疑可以重看</w:t>
+        <w:t>已经重看过了</w:t>
       </w:r>
       <w:r>
         <w:rPr>
           <w:rFonts w:hint="default"/>
           <w:lang w:val="en-US"/>
         </w:rPr>
-        <w:t>(</w:t>
-      </w:r>
-      <w:r>
-        <w:rPr>
-          <w:rFonts w:hint="eastAsia"/>
-          <w:lang w:val="en-US" w:eastAsia="zh-CN"/>
-        </w:rPr>
-        <w:t>已经重看过了</w:t>
-      </w:r>
-      <w:r>
-        <w:rPr>
-          <w:rFonts w:hint="default"/>
-          <w:lang w:val="en-US"/>
-        </w:rPr>
         <w:t>)</w:t>
       </w:r>
       <w:r>
@@ -2514,7 +2787,7 @@
         <w:pStyle w:val="5"/>
         <w:numPr>
           <w:ilvl w:val="1"/>
-          <w:numId w:val="12"/>
+          <w:numId w:val="15"/>
         </w:numPr>
         <w:ind w:firstLineChars="0"/>
       </w:pPr>
@@ -2527,7 +2800,7 @@
         <w:pStyle w:val="5"/>
         <w:numPr>
           <w:ilvl w:val="0"/>
-          <w:numId w:val="12"/>
+          <w:numId w:val="15"/>
         </w:numPr>
         <w:ind w:firstLineChars="0"/>
       </w:pPr>
@@ -2549,18 +2822,16 @@
         <w:pStyle w:val="5"/>
         <w:numPr>
           <w:ilvl w:val="0"/>
-          <w:numId w:val="12"/>
-        </w:numPr>
-        <w:ind w:firstLineChars="0"/>
-      </w:pPr>
-      <w:r>
-        <w:rPr>
-          <w:rFonts w:hint="default"/>
-        </w:rPr>
-        <w:t>memcache 缓存user和tweet，都是单个粒度的缓存，但是我们经常是列出很多user和tweet，这种情况下用不上缓存吧？若用到缓存，则会有a.objects.get(id=xx)的情况，这样单个取出来后合并成一个list，是否就形成n+1？这里最好自己去实际操作一下，看看memcache的缓存情况以及sql的执行情况。</w:t>
-      </w:r>
-      <w:bookmarkStart w:id="0" w:name="_GoBack"/>
-      <w:bookmarkEnd w:id="0"/>
+          <w:numId w:val="15"/>
+        </w:numPr>
+        <w:ind w:firstLineChars="0"/>
+      </w:pPr>
+      <w:r>
+        <w:rPr>
+          <w:rFonts w:hint="default"/>
+        </w:rPr>
+        <w:t>memcache 缓存user和tweet，都是单个粒度的缓存，但是我们经常是列出很多user和tweet，这种情况下用不上缓存吧？若用到缓存，则会有a.objects.get(id=xx)的情况，这样单个取出来后合并成一个list，是否就形成n+1？这里最好自己去实际操作一下，看看memcache的缓存情况以及sql的执行情况。答案：第一次取确实是这种情况，每个都单独的去数据库里取了。</w:t>
+      </w:r>
     </w:p>
     <w:p>
       <w:pPr>
@@ -2588,6 +2859,42 @@
 <file path=word/numbering.xml><?xml version="1.0" encoding="utf-8"?>
 <w:numbering xmlns:wpc="http://schemas.microsoft.com/office/word/2010/wordprocessingCanvas" xmlns:mc="http://schemas.openxmlformats.org/markup-compatibility/2006" xmlns:o="urn:schemas-microsoft-com:office:office" xmlns:r="http://schemas.openxmlformats.org/officeDocument/2006/relationships" xmlns:m="http://schemas.openxmlformats.org/officeDocument/2006/math" xmlns:v="urn:schemas-microsoft-com:vml" xmlns:wp14="http://schemas.microsoft.com/office/word/2010/wordprocessingDrawing" xmlns:wp="http://schemas.openxmlformats.org/drawingml/2006/wordprocessingDrawing" xmlns:w10="urn:schemas-microsoft-com:office:word" xmlns:w="http://schemas.openxmlformats.org/wordprocessingml/2006/main" xmlns:w14="http://schemas.microsoft.com/office/word/2010/wordml" xmlns:wpg="http://schemas.microsoft.com/office/word/2010/wordprocessingGroup" xmlns:wpi="http://schemas.microsoft.com/office/word/2010/wordprocessingInk" xmlns:wne="http://schemas.microsoft.com/office/word/2006/wordml" xmlns:wps="http://schemas.microsoft.com/office/word/2010/wordprocessingShape" xmlns:wpsCustomData="http://www.wps.cn/officeDocument/2013/wpsCustomData" mc:Ignorable="w14 wp14">
   <w:abstractNum w:abstractNumId="0">
+    <w:nsid w:val="CEEF8EF1"/>
+    <w:multiLevelType w:val="singleLevel"/>
+    <w:tmpl w:val="CEEF8EF1"/>
+    <w:lvl w:ilvl="0" w:tentative="0">
+      <w:start w:val="1"/>
+      <w:numFmt w:val="decimal"/>
+      <w:suff w:val="space"/>
+      <w:lvlText w:val="%1."/>
+      <w:lvlJc w:val="left"/>
+    </w:lvl>
+  </w:abstractNum>
+  <w:abstractNum w:abstractNumId="1">
+    <w:nsid w:val="D14F45AF"/>
+    <w:multiLevelType w:val="singleLevel"/>
+    <w:tmpl w:val="D14F45AF"/>
+    <w:lvl w:ilvl="0" w:tentative="0">
+      <w:start w:val="1"/>
+      <w:numFmt w:val="decimal"/>
+      <w:suff w:val="space"/>
+      <w:lvlText w:val="%1."/>
+      <w:lvlJc w:val="left"/>
+    </w:lvl>
+  </w:abstractNum>
+  <w:abstractNum w:abstractNumId="2">
+    <w:nsid w:val="F57A93FD"/>
+    <w:multiLevelType w:val="singleLevel"/>
+    <w:tmpl w:val="F57A93FD"/>
+    <w:lvl w:ilvl="0" w:tentative="0">
+      <w:start w:val="1"/>
+      <w:numFmt w:val="decimal"/>
+      <w:suff w:val="space"/>
+      <w:lvlText w:val="%1."/>
+      <w:lvlJc w:val="left"/>
+    </w:lvl>
+  </w:abstractNum>
+  <w:abstractNum w:abstractNumId="3">
     <w:nsid w:val="FE7CE8D4"/>
     <w:multiLevelType w:val="singleLevel"/>
     <w:tmpl w:val="FE7CE8D4"/>
@@ -2599,7 +2906,7 @@
       <w:lvlJc w:val="left"/>
     </w:lvl>
   </w:abstractNum>
-  <w:abstractNum w:abstractNumId="1">
+  <w:abstractNum w:abstractNumId="4">
     <w:nsid w:val="0727100B"/>
     <w:multiLevelType w:val="multilevel"/>
     <w:tmpl w:val="0727100B"/>
@@ -2688,7 +2995,7 @@
       </w:pPr>
     </w:lvl>
   </w:abstractNum>
-  <w:abstractNum w:abstractNumId="2">
+  <w:abstractNum w:abstractNumId="5">
     <w:nsid w:val="0B712EDB"/>
     <w:multiLevelType w:val="multilevel"/>
     <w:tmpl w:val="0B712EDB"/>
@@ -2777,7 +3084,7 @@
       </w:pPr>
     </w:lvl>
   </w:abstractNum>
-  <w:abstractNum w:abstractNumId="3">
+  <w:abstractNum w:abstractNumId="6">
     <w:nsid w:val="0EE51272"/>
     <w:multiLevelType w:val="multilevel"/>
     <w:tmpl w:val="0EE51272"/>
@@ -2866,7 +3173,7 @@
       </w:pPr>
     </w:lvl>
   </w:abstractNum>
-  <w:abstractNum w:abstractNumId="4">
+  <w:abstractNum w:abstractNumId="7">
     <w:nsid w:val="11327126"/>
     <w:multiLevelType w:val="multilevel"/>
     <w:tmpl w:val="11327126"/>
@@ -2955,7 +3262,7 @@
       </w:pPr>
     </w:lvl>
   </w:abstractNum>
-  <w:abstractNum w:abstractNumId="5">
+  <w:abstractNum w:abstractNumId="8">
     <w:nsid w:val="284E6064"/>
     <w:multiLevelType w:val="multilevel"/>
     <w:tmpl w:val="284E6064"/>
@@ -3068,7 +3375,7 @@
       </w:rPr>
     </w:lvl>
   </w:abstractNum>
-  <w:abstractNum w:abstractNumId="6">
+  <w:abstractNum w:abstractNumId="9">
     <w:nsid w:val="2B550F85"/>
     <w:multiLevelType w:val="multilevel"/>
     <w:tmpl w:val="2B550F85"/>
@@ -3157,7 +3464,7 @@
       </w:pPr>
     </w:lvl>
   </w:abstractNum>
-  <w:abstractNum w:abstractNumId="7">
+  <w:abstractNum w:abstractNumId="10">
     <w:nsid w:val="36994C4F"/>
     <w:multiLevelType w:val="multilevel"/>
     <w:tmpl w:val="36994C4F"/>
@@ -3246,7 +3553,7 @@
       </w:pPr>
     </w:lvl>
   </w:abstractNum>
-  <w:abstractNum w:abstractNumId="8">
+  <w:abstractNum w:abstractNumId="11">
     <w:nsid w:val="42E63FC9"/>
     <w:multiLevelType w:val="multilevel"/>
     <w:tmpl w:val="42E63FC9"/>
@@ -3335,7 +3642,7 @@
       </w:pPr>
     </w:lvl>
   </w:abstractNum>
-  <w:abstractNum w:abstractNumId="9">
+  <w:abstractNum w:abstractNumId="12">
     <w:nsid w:val="44A0678A"/>
     <w:multiLevelType w:val="multilevel"/>
     <w:tmpl w:val="44A0678A"/>
@@ -3467,7 +3774,7 @@
       </w:rPr>
     </w:lvl>
   </w:abstractNum>
-  <w:abstractNum w:abstractNumId="10">
+  <w:abstractNum w:abstractNumId="13">
     <w:nsid w:val="72724BE3"/>
     <w:multiLevelType w:val="multilevel"/>
     <w:tmpl w:val="72724BE3"/>
@@ -3556,7 +3863,7 @@
       </w:pPr>
     </w:lvl>
   </w:abstractNum>
-  <w:abstractNum w:abstractNumId="11">
+  <w:abstractNum w:abstractNumId="14">
     <w:nsid w:val="7D254025"/>
     <w:multiLevelType w:val="multilevel"/>
     <w:tmpl w:val="7D254025"/>
@@ -3646,40 +3953,49 @@
     </w:lvl>
   </w:abstractNum>
   <w:num w:numId="1">
+    <w:abstractNumId w:val="14"/>
+  </w:num>
+  <w:num w:numId="2">
+    <w:abstractNumId w:val="13"/>
+  </w:num>
+  <w:num w:numId="3">
+    <w:abstractNumId w:val="4"/>
+  </w:num>
+  <w:num w:numId="4">
     <w:abstractNumId w:val="11"/>
   </w:num>
-  <w:num w:numId="2">
-    <w:abstractNumId w:val="10"/>
-  </w:num>
-  <w:num w:numId="3">
-    <w:abstractNumId w:val="1"/>
-  </w:num>
-  <w:num w:numId="4">
+  <w:num w:numId="5">
     <w:abstractNumId w:val="8"/>
   </w:num>
-  <w:num w:numId="5">
-    <w:abstractNumId w:val="5"/>
+  <w:num w:numId="6">
+    <w:abstractNumId w:val="6"/>
   </w:num>
-  <w:num w:numId="6">
+  <w:num w:numId="7">
     <w:abstractNumId w:val="3"/>
   </w:num>
-  <w:num w:numId="7">
-    <w:abstractNumId w:val="0"/>
-  </w:num>
   <w:num w:numId="8">
-    <w:abstractNumId w:val="6"/>
+    <w:abstractNumId w:val="2"/>
   </w:num>
   <w:num w:numId="9">
-    <w:abstractNumId w:val="4"/>
+    <w:abstractNumId w:val="9"/>
   </w:num>
   <w:num w:numId="10">
     <w:abstractNumId w:val="7"/>
   </w:num>
   <w:num w:numId="11">
-    <w:abstractNumId w:val="9"/>
+    <w:abstractNumId w:val="10"/>
   </w:num>
   <w:num w:numId="12">
-    <w:abstractNumId w:val="2"/>
+    <w:abstractNumId w:val="0"/>
+  </w:num>
+  <w:num w:numId="13">
+    <w:abstractNumId w:val="12"/>
+  </w:num>
+  <w:num w:numId="14">
+    <w:abstractNumId w:val="1"/>
+  </w:num>
+  <w:num w:numId="15">
+    <w:abstractNumId w:val="5"/>
   </w:num>
 </w:numbering>
 </file>

</xml_diff>

<commit_message>
denormalization for likes_count and comments_count
</commit_message>
<xml_diff>
--- a/somenotes.docx
+++ b/somenotes.docx
@@ -4,7 +4,7 @@
   <w:body>
     <w:p>
       <w:pPr>
-        <w:pStyle w:val="5"/>
+        <w:pStyle w:val="6"/>
         <w:numPr>
           <w:ilvl w:val="0"/>
           <w:numId w:val="1"/>
@@ -102,7 +102,7 @@
     </w:p>
     <w:p>
       <w:pPr>
-        <w:pStyle w:val="5"/>
+        <w:pStyle w:val="6"/>
         <w:numPr>
           <w:ilvl w:val="0"/>
           <w:numId w:val="2"/>
@@ -118,7 +118,7 @@
     </w:p>
     <w:p>
       <w:pPr>
-        <w:pStyle w:val="5"/>
+        <w:pStyle w:val="6"/>
         <w:ind w:left="720" w:leftChars="343" w:firstLine="0" w:firstLineChars="0"/>
       </w:pPr>
       <w:r>
@@ -142,7 +142,7 @@
     </w:p>
     <w:p>
       <w:pPr>
-        <w:pStyle w:val="5"/>
+        <w:pStyle w:val="6"/>
         <w:ind w:left="720" w:leftChars="343" w:firstLine="0" w:firstLineChars="0"/>
       </w:pPr>
       <w:r>
@@ -151,7 +151,7 @@
     </w:p>
     <w:p>
       <w:pPr>
-        <w:pStyle w:val="5"/>
+        <w:pStyle w:val="6"/>
         <w:ind w:left="720" w:leftChars="343" w:firstLine="0" w:firstLineChars="0"/>
       </w:pPr>
       <w:r>
@@ -160,7 +160,7 @@
     </w:p>
     <w:p>
       <w:pPr>
-        <w:pStyle w:val="5"/>
+        <w:pStyle w:val="6"/>
         <w:ind w:left="720" w:leftChars="343" w:firstLine="0" w:firstLineChars="0"/>
       </w:pPr>
       <w:r>
@@ -169,7 +169,7 @@
     </w:p>
     <w:p>
       <w:pPr>
-        <w:pStyle w:val="5"/>
+        <w:pStyle w:val="6"/>
         <w:numPr>
           <w:ilvl w:val="0"/>
           <w:numId w:val="2"/>
@@ -188,7 +188,7 @@
     </w:p>
     <w:p>
       <w:pPr>
-        <w:pStyle w:val="5"/>
+        <w:pStyle w:val="6"/>
         <w:numPr>
           <w:ilvl w:val="0"/>
           <w:numId w:val="2"/>
@@ -201,7 +201,7 @@
     </w:p>
     <w:p>
       <w:pPr>
-        <w:pStyle w:val="5"/>
+        <w:pStyle w:val="6"/>
         <w:numPr>
           <w:ilvl w:val="0"/>
           <w:numId w:val="2"/>
@@ -362,7 +362,7 @@
     </w:p>
     <w:p>
       <w:pPr>
-        <w:pStyle w:val="5"/>
+        <w:pStyle w:val="6"/>
         <w:numPr>
           <w:ilvl w:val="0"/>
           <w:numId w:val="3"/>
@@ -387,7 +387,7 @@
     </w:p>
     <w:p>
       <w:pPr>
-        <w:pStyle w:val="5"/>
+        <w:pStyle w:val="6"/>
         <w:numPr>
           <w:ilvl w:val="0"/>
           <w:numId w:val="3"/>
@@ -409,7 +409,7 @@
     </w:p>
     <w:p>
       <w:pPr>
-        <w:pStyle w:val="5"/>
+        <w:pStyle w:val="6"/>
         <w:numPr>
           <w:ilvl w:val="0"/>
           <w:numId w:val="3"/>
@@ -446,7 +446,7 @@
     </w:p>
     <w:p>
       <w:pPr>
-        <w:pStyle w:val="5"/>
+        <w:pStyle w:val="6"/>
         <w:numPr>
           <w:ilvl w:val="0"/>
           <w:numId w:val="3"/>
@@ -471,7 +471,7 @@
     </w:p>
     <w:p>
       <w:pPr>
-        <w:pStyle w:val="5"/>
+        <w:pStyle w:val="6"/>
         <w:numPr>
           <w:ilvl w:val="0"/>
           <w:numId w:val="4"/>
@@ -522,7 +522,7 @@
     </w:p>
     <w:p>
       <w:pPr>
-        <w:pStyle w:val="5"/>
+        <w:pStyle w:val="6"/>
         <w:numPr>
           <w:ilvl w:val="0"/>
           <w:numId w:val="5"/>
@@ -551,7 +551,7 @@
     </w:p>
     <w:p>
       <w:pPr>
-        <w:pStyle w:val="5"/>
+        <w:pStyle w:val="6"/>
         <w:numPr>
           <w:ilvl w:val="0"/>
           <w:numId w:val="5"/>
@@ -582,7 +582,7 @@
     </w:p>
     <w:p>
       <w:pPr>
-        <w:pStyle w:val="5"/>
+        <w:pStyle w:val="6"/>
         <w:numPr>
           <w:ilvl w:val="0"/>
           <w:numId w:val="5"/>
@@ -614,7 +614,7 @@
     </w:p>
     <w:p>
       <w:pPr>
-        <w:pStyle w:val="5"/>
+        <w:pStyle w:val="6"/>
         <w:numPr>
           <w:ilvl w:val="0"/>
           <w:numId w:val="5"/>
@@ -627,7 +627,7 @@
     </w:p>
     <w:p>
       <w:pPr>
-        <w:pStyle w:val="5"/>
+        <w:pStyle w:val="6"/>
         <w:numPr>
           <w:ilvl w:val="0"/>
           <w:numId w:val="5"/>
@@ -668,7 +668,7 @@
     </w:p>
     <w:p>
       <w:pPr>
-        <w:pStyle w:val="5"/>
+        <w:pStyle w:val="6"/>
         <w:numPr>
           <w:ilvl w:val="0"/>
           <w:numId w:val="5"/>
@@ -684,7 +684,7 @@
     </w:p>
     <w:p>
       <w:pPr>
-        <w:pStyle w:val="5"/>
+        <w:pStyle w:val="6"/>
         <w:numPr>
           <w:ilvl w:val="0"/>
           <w:numId w:val="4"/>
@@ -734,7 +734,7 @@
     </w:p>
     <w:p>
       <w:pPr>
-        <w:pStyle w:val="5"/>
+        <w:pStyle w:val="6"/>
         <w:numPr>
           <w:ilvl w:val="0"/>
           <w:numId w:val="4"/>
@@ -750,7 +750,7 @@
     </w:p>
     <w:p>
       <w:pPr>
-        <w:pStyle w:val="5"/>
+        <w:pStyle w:val="6"/>
         <w:numPr>
           <w:ilvl w:val="1"/>
           <w:numId w:val="4"/>
@@ -763,7 +763,7 @@
     </w:p>
     <w:p>
       <w:pPr>
-        <w:pStyle w:val="5"/>
+        <w:pStyle w:val="6"/>
         <w:numPr>
           <w:ilvl w:val="1"/>
           <w:numId w:val="4"/>
@@ -782,7 +782,7 @@
     </w:p>
     <w:p>
       <w:pPr>
-        <w:pStyle w:val="5"/>
+        <w:pStyle w:val="6"/>
         <w:numPr>
           <w:ilvl w:val="1"/>
           <w:numId w:val="4"/>
@@ -795,7 +795,7 @@
     </w:p>
     <w:p>
       <w:pPr>
-        <w:pStyle w:val="5"/>
+        <w:pStyle w:val="6"/>
         <w:numPr>
           <w:ilvl w:val="1"/>
           <w:numId w:val="4"/>
@@ -808,7 +808,7 @@
     </w:p>
     <w:p>
       <w:pPr>
-        <w:pStyle w:val="5"/>
+        <w:pStyle w:val="6"/>
         <w:numPr>
           <w:ilvl w:val="1"/>
           <w:numId w:val="4"/>
@@ -821,7 +821,7 @@
     </w:p>
     <w:p>
       <w:pPr>
-        <w:pStyle w:val="5"/>
+        <w:pStyle w:val="6"/>
         <w:numPr>
           <w:ilvl w:val="1"/>
           <w:numId w:val="4"/>
@@ -853,7 +853,7 @@
     </w:p>
     <w:p>
       <w:pPr>
-        <w:pStyle w:val="5"/>
+        <w:pStyle w:val="6"/>
         <w:numPr>
           <w:ilvl w:val="0"/>
           <w:numId w:val="6"/>
@@ -869,7 +869,7 @@
     </w:p>
     <w:p>
       <w:pPr>
-        <w:pStyle w:val="5"/>
+        <w:pStyle w:val="6"/>
         <w:numPr>
           <w:ilvl w:val="0"/>
           <w:numId w:val="6"/>
@@ -882,7 +882,7 @@
     </w:p>
     <w:p>
       <w:pPr>
-        <w:pStyle w:val="5"/>
+        <w:pStyle w:val="6"/>
         <w:numPr>
           <w:ilvl w:val="0"/>
           <w:numId w:val="6"/>
@@ -895,7 +895,7 @@
     </w:p>
     <w:p>
       <w:pPr>
-        <w:pStyle w:val="5"/>
+        <w:pStyle w:val="6"/>
         <w:numPr>
           <w:ilvl w:val="1"/>
           <w:numId w:val="6"/>
@@ -908,7 +908,7 @@
     </w:p>
     <w:p>
       <w:pPr>
-        <w:pStyle w:val="5"/>
+        <w:pStyle w:val="6"/>
         <w:numPr>
           <w:ilvl w:val="1"/>
           <w:numId w:val="6"/>
@@ -930,7 +930,7 @@
     </w:p>
     <w:p>
       <w:pPr>
-        <w:pStyle w:val="5"/>
+        <w:pStyle w:val="6"/>
         <w:numPr>
           <w:ilvl w:val="1"/>
           <w:numId w:val="6"/>
@@ -950,7 +950,7 @@
     </w:p>
     <w:p>
       <w:pPr>
-        <w:pStyle w:val="5"/>
+        <w:pStyle w:val="6"/>
         <w:numPr>
           <w:ilvl w:val="1"/>
           <w:numId w:val="6"/>
@@ -970,7 +970,7 @@
     </w:p>
     <w:p>
       <w:pPr>
-        <w:pStyle w:val="5"/>
+        <w:pStyle w:val="6"/>
         <w:numPr>
           <w:ilvl w:val="1"/>
           <w:numId w:val="6"/>
@@ -989,7 +989,7 @@
     </w:p>
     <w:p>
       <w:pPr>
-        <w:pStyle w:val="5"/>
+        <w:pStyle w:val="6"/>
         <w:numPr>
           <w:ilvl w:val="0"/>
           <w:numId w:val="6"/>
@@ -1021,7 +1021,7 @@
     </w:p>
     <w:p>
       <w:pPr>
-        <w:pStyle w:val="5"/>
+        <w:pStyle w:val="6"/>
         <w:widowControl w:val="0"/>
         <w:numPr>
           <w:ilvl w:val="0"/>
@@ -1041,7 +1041,7 @@
     </w:p>
     <w:p>
       <w:pPr>
-        <w:pStyle w:val="5"/>
+        <w:pStyle w:val="6"/>
         <w:widowControl w:val="0"/>
         <w:numPr>
           <w:ilvl w:val="0"/>
@@ -1088,7 +1088,7 @@
     </w:p>
     <w:p>
       <w:pPr>
-        <w:pStyle w:val="5"/>
+        <w:pStyle w:val="6"/>
         <w:widowControl w:val="0"/>
         <w:numPr>
           <w:ilvl w:val="0"/>
@@ -1108,7 +1108,7 @@
     </w:p>
     <w:p>
       <w:pPr>
-        <w:pStyle w:val="5"/>
+        <w:pStyle w:val="6"/>
         <w:widowControl w:val="0"/>
         <w:numPr>
           <w:ilvl w:val="0"/>
@@ -1167,7 +1167,7 @@
     </w:p>
     <w:p>
       <w:pPr>
-        <w:pStyle w:val="5"/>
+        <w:pStyle w:val="6"/>
         <w:widowControl w:val="0"/>
         <w:numPr>
           <w:ilvl w:val="0"/>
@@ -1213,7 +1213,7 @@
     </w:p>
     <w:p>
       <w:pPr>
-        <w:pStyle w:val="5"/>
+        <w:pStyle w:val="6"/>
         <w:widowControl w:val="0"/>
         <w:numPr>
           <w:ilvl w:val="0"/>
@@ -1285,7 +1285,7 @@
     </w:p>
     <w:p>
       <w:pPr>
-        <w:pStyle w:val="5"/>
+        <w:pStyle w:val="6"/>
         <w:widowControl w:val="0"/>
         <w:numPr>
           <w:ilvl w:val="0"/>
@@ -1305,7 +1305,7 @@
     </w:p>
     <w:p>
       <w:pPr>
-        <w:pStyle w:val="5"/>
+        <w:pStyle w:val="6"/>
         <w:widowControl w:val="0"/>
         <w:numPr>
           <w:ilvl w:val="0"/>
@@ -1325,7 +1325,7 @@
     </w:p>
     <w:p>
       <w:pPr>
-        <w:pStyle w:val="5"/>
+        <w:pStyle w:val="6"/>
         <w:widowControl w:val="0"/>
         <w:numPr>
           <w:ilvl w:val="0"/>
@@ -1345,7 +1345,7 @@
     </w:p>
     <w:p>
       <w:pPr>
-        <w:pStyle w:val="5"/>
+        <w:pStyle w:val="6"/>
         <w:widowControl w:val="0"/>
         <w:numPr>
           <w:ilvl w:val="0"/>
@@ -1365,7 +1365,7 @@
     </w:p>
     <w:p>
       <w:pPr>
-        <w:pStyle w:val="5"/>
+        <w:pStyle w:val="6"/>
         <w:widowControl w:val="0"/>
         <w:numPr>
           <w:ilvl w:val="0"/>
@@ -1385,7 +1385,7 @@
     </w:p>
     <w:p>
       <w:pPr>
-        <w:pStyle w:val="5"/>
+        <w:pStyle w:val="6"/>
         <w:widowControl w:val="0"/>
         <w:numPr>
           <w:ilvl w:val="0"/>
@@ -1405,7 +1405,7 @@
     </w:p>
     <w:p>
       <w:pPr>
-        <w:pStyle w:val="5"/>
+        <w:pStyle w:val="6"/>
         <w:widowControl w:val="0"/>
         <w:numPr>
           <w:ilvl w:val="0"/>
@@ -1425,7 +1425,7 @@
     </w:p>
     <w:p>
       <w:pPr>
-        <w:pStyle w:val="5"/>
+        <w:pStyle w:val="6"/>
         <w:widowControl w:val="0"/>
         <w:numPr>
           <w:ilvl w:val="0"/>
@@ -1444,7 +1444,7 @@
     </w:p>
     <w:p>
       <w:pPr>
-        <w:pStyle w:val="5"/>
+        <w:pStyle w:val="6"/>
         <w:numPr>
           <w:ilvl w:val="0"/>
           <w:numId w:val="9"/>
@@ -1493,7 +1493,7 @@
     </w:p>
     <w:p>
       <w:pPr>
-        <w:pStyle w:val="5"/>
+        <w:pStyle w:val="6"/>
         <w:numPr>
           <w:ilvl w:val="0"/>
           <w:numId w:val="9"/>
@@ -1522,7 +1522,7 @@
     </w:p>
     <w:p>
       <w:pPr>
-        <w:pStyle w:val="5"/>
+        <w:pStyle w:val="6"/>
         <w:numPr>
           <w:ilvl w:val="0"/>
           <w:numId w:val="9"/>
@@ -1541,7 +1541,7 @@
     </w:p>
     <w:p>
       <w:pPr>
-        <w:pStyle w:val="5"/>
+        <w:pStyle w:val="6"/>
         <w:numPr>
           <w:ilvl w:val="0"/>
           <w:numId w:val="9"/>
@@ -1560,7 +1560,7 @@
     </w:p>
     <w:p>
       <w:pPr>
-        <w:pStyle w:val="5"/>
+        <w:pStyle w:val="6"/>
         <w:numPr>
           <w:ilvl w:val="0"/>
           <w:numId w:val="9"/>
@@ -1576,7 +1576,7 @@
     </w:p>
     <w:p>
       <w:pPr>
-        <w:pStyle w:val="5"/>
+        <w:pStyle w:val="6"/>
         <w:numPr>
           <w:ilvl w:val="0"/>
           <w:numId w:val="9"/>
@@ -1592,7 +1592,7 @@
     </w:p>
     <w:p>
       <w:pPr>
-        <w:pStyle w:val="5"/>
+        <w:pStyle w:val="6"/>
         <w:numPr>
           <w:ilvl w:val="0"/>
           <w:numId w:val="9"/>
@@ -1618,7 +1618,7 @@
     </w:p>
     <w:p>
       <w:pPr>
-        <w:pStyle w:val="5"/>
+        <w:pStyle w:val="6"/>
         <w:numPr>
           <w:ilvl w:val="0"/>
           <w:numId w:val="9"/>
@@ -1637,7 +1637,7 @@
     </w:p>
     <w:p>
       <w:pPr>
-        <w:pStyle w:val="5"/>
+        <w:pStyle w:val="6"/>
         <w:numPr>
           <w:ilvl w:val="0"/>
           <w:numId w:val="9"/>
@@ -1666,7 +1666,7 @@
     </w:p>
     <w:p>
       <w:pPr>
-        <w:pStyle w:val="5"/>
+        <w:pStyle w:val="6"/>
         <w:numPr>
           <w:ilvl w:val="0"/>
           <w:numId w:val="9"/>
@@ -1681,13 +1681,233 @@
       </w:r>
     </w:p>
     <w:p>
+      <w:pPr>
+        <w:pStyle w:val="6"/>
+        <w:numPr>
+          <w:ilvl w:val="0"/>
+          <w:numId w:val="9"/>
+        </w:numPr>
+        <w:ind w:firstLineChars="0"/>
+        <w:rPr>
+          <w:rFonts w:hint="default"/>
+        </w:rPr>
+      </w:pPr>
+      <w:r>
+        <w:rPr>
+          <w:rFonts w:hint="default"/>
+        </w:rPr>
+        <w:t>F</w:t>
+      </w:r>
+      <w:r>
+        <w:rPr>
+          <w:rFonts w:hint="default"/>
+        </w:rPr>
+        <w:t>()</w:t>
+      </w:r>
+      <w:r>
+        <w:rPr>
+          <w:rFonts w:hint="default"/>
+        </w:rPr>
+        <w:t xml:space="preserve"> expression 可以直接在数据库中操作字段的值，而不需要把字段load到内存，再从内存改完后存会数据库</w:t>
+      </w:r>
+      <w:r>
+        <w:rPr>
+          <w:rFonts w:hint="default"/>
+        </w:rPr>
+        <w:t xml:space="preserve">a) </w:t>
+      </w:r>
+      <w:r>
+        <w:rPr>
+          <w:rFonts w:hint="default"/>
+        </w:rPr>
+        <w:t xml:space="preserve">这样效率更高 </w:t>
+      </w:r>
+      <w:r>
+        <w:rPr>
+          <w:rFonts w:hint="default"/>
+        </w:rPr>
+        <w:t xml:space="preserve">b) </w:t>
+      </w:r>
+      <w:r>
+        <w:rPr>
+          <w:rFonts w:hint="default"/>
+        </w:rPr>
+        <w:t>可以避免race condition</w:t>
+      </w:r>
+      <w:r>
+        <w:rPr>
+          <w:rFonts w:hint="default"/>
+        </w:rPr>
+        <w:t>,比如下面代码的+1就是直接在数据库的update原子操作</w:t>
+      </w:r>
+    </w:p>
+    <w:p>
+      <w:pPr>
+        <w:pStyle w:val="6"/>
+        <w:numPr>
+          <w:numId w:val="0"/>
+        </w:numPr>
+        <w:ind w:leftChars="0" w:firstLine="420" w:firstLineChars="0"/>
+        <w:rPr>
+          <w:rFonts w:hint="default"/>
+        </w:rPr>
+      </w:pPr>
+      <w:r>
+        <w:rPr>
+          <w:rFonts w:hint="default"/>
+        </w:rPr>
+        <w:t>from django.db.models import F</w:t>
+      </w:r>
+    </w:p>
+    <w:p>
+      <w:pPr>
+        <w:pStyle w:val="6"/>
+        <w:numPr>
+          <w:numId w:val="0"/>
+        </w:numPr>
+        <w:ind w:leftChars="0" w:firstLine="420" w:firstLineChars="0"/>
+        <w:rPr>
+          <w:rFonts w:hint="default"/>
+        </w:rPr>
+      </w:pPr>
+      <w:r>
+        <w:rPr>
+          <w:rFonts w:hint="default"/>
+        </w:rPr>
+        <w:t>reporter = Reporters.objects.get(name='Tintin')</w:t>
+      </w:r>
+    </w:p>
+    <w:p>
+      <w:pPr>
+        <w:pStyle w:val="6"/>
+        <w:numPr>
+          <w:numId w:val="0"/>
+        </w:numPr>
+        <w:ind w:leftChars="0" w:firstLine="420" w:firstLineChars="0"/>
+        <w:rPr>
+          <w:rFonts w:hint="default"/>
+        </w:rPr>
+      </w:pPr>
+      <w:r>
+        <w:rPr>
+          <w:rFonts w:hint="default"/>
+        </w:rPr>
+        <w:t>reporter.stories_filed = F('stories_filed') + 1</w:t>
+      </w:r>
+    </w:p>
+    <w:p>
+      <w:pPr>
+        <w:pStyle w:val="6"/>
+        <w:numPr>
+          <w:numId w:val="0"/>
+        </w:numPr>
+        <w:ind w:leftChars="0" w:firstLine="420" w:firstLineChars="0"/>
+        <w:rPr>
+          <w:rFonts w:hint="default"/>
+        </w:rPr>
+      </w:pPr>
+      <w:r>
+        <w:rPr>
+          <w:rFonts w:hint="default"/>
+        </w:rPr>
+        <w:t>reporter.save()</w:t>
+      </w:r>
+    </w:p>
+    <w:p>
+      <w:pPr>
+        <w:pStyle w:val="6"/>
+        <w:numPr>
+          <w:ilvl w:val="0"/>
+          <w:numId w:val="9"/>
+        </w:numPr>
+        <w:ind w:firstLineChars="0"/>
+        <w:rPr>
+          <w:rFonts w:hint="default"/>
+        </w:rPr>
+      </w:pPr>
+      <w:r>
+        <w:rPr>
+          <w:rFonts w:hint="default"/>
+        </w:rPr>
+        <w:t>Q() 可以用来逻辑连接复合查询条件，比如</w:t>
+      </w:r>
+    </w:p>
+    <w:p>
+      <w:pPr>
+        <w:pStyle w:val="6"/>
+        <w:numPr>
+          <w:numId w:val="0"/>
+        </w:numPr>
+        <w:ind w:leftChars="0" w:firstLine="420" w:firstLineChars="0"/>
+        <w:rPr>
+          <w:rFonts w:hint="default"/>
+        </w:rPr>
+      </w:pPr>
+      <w:r>
+        <w:rPr>
+          <w:rFonts w:hint="default"/>
+        </w:rPr>
+        <w:t>Poll.objects.get(</w:t>
+      </w:r>
+    </w:p>
+    <w:p>
+      <w:pPr>
+        <w:pStyle w:val="6"/>
+        <w:numPr>
+          <w:numId w:val="0"/>
+        </w:numPr>
+        <w:ind w:leftChars="0" w:firstLine="420" w:firstLineChars="0"/>
+        <w:rPr>
+          <w:rFonts w:hint="default"/>
+        </w:rPr>
+      </w:pPr>
+      <w:r>
+        <w:rPr>
+          <w:rFonts w:hint="default"/>
+        </w:rPr>
+        <w:t xml:space="preserve">    Q(question__startswith='Who'),</w:t>
+      </w:r>
+    </w:p>
+    <w:p>
+      <w:pPr>
+        <w:pStyle w:val="6"/>
+        <w:numPr>
+          <w:numId w:val="0"/>
+        </w:numPr>
+        <w:ind w:leftChars="0" w:firstLine="420" w:firstLineChars="0"/>
+        <w:rPr>
+          <w:rFonts w:hint="default"/>
+        </w:rPr>
+      </w:pPr>
+      <w:r>
+        <w:rPr>
+          <w:rFonts w:hint="default"/>
+        </w:rPr>
+        <w:t xml:space="preserve">    Q(pub_date=date(2005, 5, 2)) | Q(pub_date=date(2005, 5, 6)))</w:t>
+      </w:r>
+      <w:bookmarkStart w:id="0" w:name="_GoBack"/>
+      <w:bookmarkEnd w:id="0"/>
+    </w:p>
+    <w:p>
+      <w:pPr>
+        <w:pStyle w:val="6"/>
+        <w:numPr>
+          <w:numId w:val="0"/>
+        </w:numPr>
+        <w:ind w:leftChars="0"/>
+        <w:rPr>
+          <w:rFonts w:hint="default"/>
+        </w:rPr>
+      </w:pPr>
+    </w:p>
+    <w:p>
       <w:r>
         <w:t>Git：</w:t>
       </w:r>
     </w:p>
     <w:p>
       <w:pPr>
-        <w:pStyle w:val="5"/>
+        <w:pStyle w:val="6"/>
         <w:numPr>
           <w:ilvl w:val="0"/>
           <w:numId w:val="10"/>
@@ -1709,7 +1929,7 @@
     </w:p>
     <w:p>
       <w:pPr>
-        <w:pStyle w:val="5"/>
+        <w:pStyle w:val="6"/>
         <w:numPr>
           <w:ilvl w:val="1"/>
           <w:numId w:val="10"/>
@@ -1722,7 +1942,7 @@
     </w:p>
     <w:p>
       <w:pPr>
-        <w:pStyle w:val="5"/>
+        <w:pStyle w:val="6"/>
         <w:numPr>
           <w:ilvl w:val="1"/>
           <w:numId w:val="10"/>
@@ -1735,7 +1955,7 @@
     </w:p>
     <w:p>
       <w:pPr>
-        <w:pStyle w:val="5"/>
+        <w:pStyle w:val="6"/>
         <w:numPr>
           <w:ilvl w:val="1"/>
           <w:numId w:val="10"/>
@@ -1757,7 +1977,7 @@
     </w:p>
     <w:p>
       <w:pPr>
-        <w:pStyle w:val="5"/>
+        <w:pStyle w:val="6"/>
         <w:numPr>
           <w:ilvl w:val="1"/>
           <w:numId w:val="10"/>
@@ -1770,7 +1990,7 @@
     </w:p>
     <w:p>
       <w:pPr>
-        <w:pStyle w:val="5"/>
+        <w:pStyle w:val="6"/>
         <w:numPr>
           <w:ilvl w:val="1"/>
           <w:numId w:val="10"/>
@@ -1783,7 +2003,7 @@
     </w:p>
     <w:p>
       <w:pPr>
-        <w:pStyle w:val="5"/>
+        <w:pStyle w:val="6"/>
         <w:numPr>
           <w:ilvl w:val="1"/>
           <w:numId w:val="10"/>
@@ -1802,7 +2022,7 @@
     </w:p>
     <w:p>
       <w:pPr>
-        <w:pStyle w:val="5"/>
+        <w:pStyle w:val="6"/>
         <w:numPr>
           <w:ilvl w:val="0"/>
           <w:numId w:val="10"/>
@@ -1815,7 +2035,7 @@
     </w:p>
     <w:p>
       <w:pPr>
-        <w:pStyle w:val="5"/>
+        <w:pStyle w:val="6"/>
         <w:numPr>
           <w:ilvl w:val="1"/>
           <w:numId w:val="10"/>
@@ -1828,7 +2048,7 @@
     </w:p>
     <w:p>
       <w:pPr>
-        <w:pStyle w:val="5"/>
+        <w:pStyle w:val="6"/>
         <w:numPr>
           <w:ilvl w:val="1"/>
           <w:numId w:val="10"/>
@@ -1841,7 +2061,7 @@
     </w:p>
     <w:p>
       <w:pPr>
-        <w:pStyle w:val="5"/>
+        <w:pStyle w:val="6"/>
         <w:numPr>
           <w:ilvl w:val="1"/>
           <w:numId w:val="10"/>
@@ -1854,7 +2074,7 @@
     </w:p>
     <w:p>
       <w:pPr>
-        <w:pStyle w:val="5"/>
+        <w:pStyle w:val="6"/>
         <w:numPr>
           <w:ilvl w:val="1"/>
           <w:numId w:val="10"/>
@@ -1867,7 +2087,7 @@
     </w:p>
     <w:p>
       <w:pPr>
-        <w:pStyle w:val="5"/>
+        <w:pStyle w:val="6"/>
         <w:numPr>
           <w:ilvl w:val="0"/>
           <w:numId w:val="10"/>
@@ -1889,7 +2109,7 @@
     </w:p>
     <w:p>
       <w:pPr>
-        <w:pStyle w:val="5"/>
+        <w:pStyle w:val="6"/>
         <w:numPr>
           <w:ilvl w:val="1"/>
           <w:numId w:val="10"/>
@@ -1911,7 +2131,7 @@
     </w:p>
     <w:p>
       <w:pPr>
-        <w:pStyle w:val="5"/>
+        <w:pStyle w:val="6"/>
         <w:numPr>
           <w:ilvl w:val="1"/>
           <w:numId w:val="10"/>
@@ -1924,7 +2144,7 @@
     </w:p>
     <w:p>
       <w:pPr>
-        <w:pStyle w:val="5"/>
+        <w:pStyle w:val="6"/>
         <w:numPr>
           <w:ilvl w:val="1"/>
           <w:numId w:val="10"/>
@@ -1937,7 +2157,7 @@
     </w:p>
     <w:p>
       <w:pPr>
-        <w:pStyle w:val="5"/>
+        <w:pStyle w:val="6"/>
         <w:numPr>
           <w:ilvl w:val="1"/>
           <w:numId w:val="10"/>
@@ -1956,7 +2176,7 @@
     </w:p>
     <w:p>
       <w:pPr>
-        <w:pStyle w:val="5"/>
+        <w:pStyle w:val="6"/>
         <w:numPr>
           <w:ilvl w:val="1"/>
           <w:numId w:val="10"/>
@@ -1969,7 +2189,7 @@
     </w:p>
     <w:p>
       <w:pPr>
-        <w:pStyle w:val="5"/>
+        <w:pStyle w:val="6"/>
         <w:numPr>
           <w:ilvl w:val="1"/>
           <w:numId w:val="10"/>
@@ -1996,7 +2216,7 @@
     </w:p>
     <w:p>
       <w:pPr>
-        <w:pStyle w:val="5"/>
+        <w:pStyle w:val="6"/>
         <w:numPr>
           <w:ilvl w:val="0"/>
           <w:numId w:val="11"/>
@@ -2042,7 +2262,7 @@
     </w:p>
     <w:p>
       <w:pPr>
-        <w:pStyle w:val="5"/>
+        <w:pStyle w:val="6"/>
         <w:numPr>
           <w:ilvl w:val="0"/>
           <w:numId w:val="11"/>
@@ -2091,7 +2311,7 @@
     </w:p>
     <w:p>
       <w:pPr>
-        <w:pStyle w:val="5"/>
+        <w:pStyle w:val="6"/>
         <w:ind w:left="360" w:firstLine="0" w:firstLineChars="0"/>
       </w:pPr>
       <w:r>
@@ -2100,7 +2320,7 @@
     </w:p>
     <w:p>
       <w:pPr>
-        <w:pStyle w:val="5"/>
+        <w:pStyle w:val="6"/>
         <w:numPr>
           <w:ilvl w:val="0"/>
           <w:numId w:val="11"/>
@@ -2119,7 +2339,7 @@
     </w:p>
     <w:p>
       <w:pPr>
-        <w:pStyle w:val="5"/>
+        <w:pStyle w:val="6"/>
         <w:numPr>
           <w:ilvl w:val="0"/>
           <w:numId w:val="0"/>
@@ -2150,7 +2370,7 @@
     </w:p>
     <w:p>
       <w:pPr>
-        <w:pStyle w:val="5"/>
+        <w:pStyle w:val="6"/>
         <w:numPr>
           <w:ilvl w:val="0"/>
           <w:numId w:val="0"/>
@@ -2187,7 +2407,7 @@
     </w:p>
     <w:p>
       <w:pPr>
-        <w:pStyle w:val="5"/>
+        <w:pStyle w:val="6"/>
         <w:numPr>
           <w:ilvl w:val="0"/>
           <w:numId w:val="0"/>
@@ -2218,7 +2438,7 @@
     </w:p>
     <w:p>
       <w:pPr>
-        <w:pStyle w:val="5"/>
+        <w:pStyle w:val="6"/>
         <w:numPr>
           <w:ilvl w:val="1"/>
           <w:numId w:val="11"/>
@@ -2237,7 +2457,7 @@
     </w:p>
     <w:p>
       <w:pPr>
-        <w:pStyle w:val="5"/>
+        <w:pStyle w:val="6"/>
         <w:numPr>
           <w:ilvl w:val="1"/>
           <w:numId w:val="11"/>
@@ -2256,7 +2476,7 @@
     </w:p>
     <w:p>
       <w:pPr>
-        <w:pStyle w:val="5"/>
+        <w:pStyle w:val="6"/>
         <w:numPr>
           <w:ilvl w:val="1"/>
           <w:numId w:val="11"/>
@@ -2275,7 +2495,7 @@
     </w:p>
     <w:p>
       <w:pPr>
-        <w:pStyle w:val="5"/>
+        <w:pStyle w:val="6"/>
         <w:numPr>
           <w:ilvl w:val="0"/>
           <w:numId w:val="0"/>
@@ -3404,8 +3624,6 @@
         </w:rPr>
         <w:t>方法二：在上述cache基础上，key再加上此时timestamp，value为这个timestamp的访问次数，从0开始。比如1分5次限流的话，每秒都有一个key，新的访问来了，会计算新timestamp之前的59个timestamp对应key的value （cache可以用get_many方式一次读取获得多个key的值），逐个相加，看是否大于5次，大于就不能访问了。对于不同限流器的时间分钟/小时/天，存在不同的bucket里面。</w:t>
       </w:r>
-      <w:bookmarkStart w:id="0" w:name="_GoBack"/>
-      <w:bookmarkEnd w:id="0"/>
     </w:p>
     <w:p>
       <w:r>
@@ -3420,7 +3638,7 @@
     </w:p>
     <w:p>
       <w:pPr>
-        <w:pStyle w:val="5"/>
+        <w:pStyle w:val="6"/>
         <w:numPr>
           <w:ilvl w:val="0"/>
           <w:numId w:val="18"/>
@@ -3439,7 +3657,7 @@
     </w:p>
     <w:p>
       <w:pPr>
-        <w:pStyle w:val="5"/>
+        <w:pStyle w:val="6"/>
         <w:numPr>
           <w:ilvl w:val="0"/>
           <w:numId w:val="18"/>
@@ -3482,7 +3700,7 @@
     </w:p>
     <w:p>
       <w:pPr>
-        <w:pStyle w:val="5"/>
+        <w:pStyle w:val="6"/>
         <w:numPr>
           <w:ilvl w:val="1"/>
           <w:numId w:val="18"/>
@@ -3495,7 +3713,7 @@
     </w:p>
     <w:p>
       <w:pPr>
-        <w:pStyle w:val="5"/>
+        <w:pStyle w:val="6"/>
         <w:numPr>
           <w:ilvl w:val="0"/>
           <w:numId w:val="18"/>
@@ -3517,7 +3735,7 @@
     </w:p>
     <w:p>
       <w:pPr>
-        <w:pStyle w:val="5"/>
+        <w:pStyle w:val="6"/>
         <w:numPr>
           <w:ilvl w:val="0"/>
           <w:numId w:val="18"/>
@@ -3533,7 +3751,7 @@
     </w:p>
     <w:p>
       <w:pPr>
-        <w:pStyle w:val="5"/>
+        <w:pStyle w:val="6"/>
         <w:numPr>
           <w:ilvl w:val="0"/>
           <w:numId w:val="0"/>
@@ -5117,7 +5335,7 @@
   <w:docDefaults>
     <w:rPrDefault>
       <w:rPr>
-        <w:rFonts w:asciiTheme="minorHAnsi" w:hAnsiTheme="minorHAnsi" w:eastAsiaTheme="minorEastAsia" w:cstheme="minorBidi"/>
+        <w:rFonts w:ascii="Times New Roman" w:hAnsi="Times New Roman" w:eastAsia="SimSun" w:cs="Times New Roman"/>
       </w:rPr>
     </w:rPrDefault>
     <w:pPrDefault/>
@@ -5411,7 +5629,41 @@
       </w:tblCellMar>
     </w:tblPr>
   </w:style>
-  <w:style w:type="character" w:styleId="4">
+  <w:style w:type="paragraph" w:styleId="4">
+    <w:name w:val="HTML Preformatted"/>
+    <w:semiHidden/>
+    <w:unhideWhenUsed/>
+    <w:uiPriority w:val="99"/>
+    <w:pPr>
+      <w:tabs>
+        <w:tab w:val="left" w:pos="916"/>
+        <w:tab w:val="left" w:pos="1832"/>
+        <w:tab w:val="left" w:pos="2748"/>
+        <w:tab w:val="left" w:pos="3664"/>
+        <w:tab w:val="left" w:pos="4580"/>
+        <w:tab w:val="left" w:pos="5496"/>
+        <w:tab w:val="left" w:pos="6412"/>
+        <w:tab w:val="left" w:pos="7328"/>
+        <w:tab w:val="left" w:pos="8244"/>
+        <w:tab w:val="left" w:pos="9160"/>
+        <w:tab w:val="left" w:pos="10076"/>
+        <w:tab w:val="left" w:pos="10992"/>
+        <w:tab w:val="left" w:pos="11908"/>
+        <w:tab w:val="left" w:pos="12824"/>
+        <w:tab w:val="left" w:pos="13740"/>
+        <w:tab w:val="left" w:pos="14656"/>
+      </w:tabs>
+      <w:jc w:val="left"/>
+    </w:pPr>
+    <w:rPr>
+      <w:rFonts w:hint="eastAsia" w:ascii="SimSun" w:hAnsi="SimSun" w:eastAsia="SimSun" w:cs="SimSun"/>
+      <w:kern w:val="0"/>
+      <w:sz w:val="24"/>
+      <w:szCs w:val="24"/>
+      <w:lang w:val="en-US" w:eastAsia="zh-CN" w:bidi="ar"/>
+    </w:rPr>
+  </w:style>
+  <w:style w:type="character" w:styleId="5">
     <w:name w:val="Hyperlink"/>
     <w:basedOn w:val="2"/>
     <w:semiHidden/>
@@ -5423,7 +5675,7 @@
       <w:u w:val="single"/>
     </w:rPr>
   </w:style>
-  <w:style w:type="paragraph" w:styleId="5">
+  <w:style w:type="paragraph" w:styleId="6">
     <w:name w:val="List Paragraph"/>
     <w:basedOn w:val="1"/>
     <w:qFormat/>

</xml_diff>

<commit_message>
add newsfeed hbase model
</commit_message>
<xml_diff>
--- a/somenotes.docx
+++ b/somenotes.docx
@@ -2741,417 +2741,441 @@
           <w:lang w:val="en-US" w:eastAsia="zh-CN"/>
         </w:rPr>
       </w:pPr>
+    </w:p>
+    <w:p>
+      <w:pPr>
+        <w:rPr>
+          <w:rFonts w:hint="eastAsia"/>
+          <w:lang w:val="en-US" w:eastAsia="zh-CN"/>
+        </w:rPr>
+      </w:pPr>
+      <w:r>
+        <w:rPr>
+          <w:rFonts w:hint="eastAsia"/>
+          <w:lang w:val="en-US" w:eastAsia="zh-CN"/>
+        </w:rPr>
+        <w:t>小知识点：</w:t>
+      </w:r>
+    </w:p>
+    <w:p>
+      <w:pPr>
+        <w:numPr>
+          <w:ilvl w:val="0"/>
+          <w:numId w:val="12"/>
+        </w:numPr>
+        <w:rPr>
+          <w:rFonts w:hint="default"/>
+          <w:lang w:val="en-US" w:eastAsia="zh-CN"/>
+        </w:rPr>
+      </w:pPr>
+      <w:r>
+        <w:rPr>
+          <w:rFonts w:hint="eastAsia"/>
+          <w:lang w:val="en-US" w:eastAsia="zh-CN"/>
+        </w:rPr>
+        <w:t>推送：push notification （GCM-google cloud message， APNS-apple push notification service）</w:t>
+      </w:r>
+    </w:p>
+    <w:p>
+      <w:pPr>
+        <w:numPr>
+          <w:ilvl w:val="1"/>
+          <w:numId w:val="12"/>
+        </w:numPr>
+        <w:ind w:left="840" w:leftChars="0" w:hanging="420" w:firstLineChars="0"/>
+        <w:rPr>
+          <w:rFonts w:hint="default"/>
+          <w:lang w:val="en-US" w:eastAsia="zh-CN"/>
+        </w:rPr>
+      </w:pPr>
+      <w:r>
+        <w:rPr>
+          <w:rFonts w:hint="eastAsia"/>
+          <w:lang w:val="en-US" w:eastAsia="zh-CN"/>
+        </w:rPr>
+        <w:t>手机app客户端向GCM注册token</w:t>
+      </w:r>
+    </w:p>
+    <w:p>
+      <w:pPr>
+        <w:numPr>
+          <w:ilvl w:val="1"/>
+          <w:numId w:val="12"/>
+        </w:numPr>
+        <w:ind w:left="840" w:leftChars="0" w:hanging="420" w:firstLineChars="0"/>
+        <w:rPr>
+          <w:rFonts w:hint="default"/>
+          <w:lang w:val="en-US" w:eastAsia="zh-CN"/>
+        </w:rPr>
+      </w:pPr>
+      <w:r>
+        <w:rPr>
+          <w:rFonts w:hint="eastAsia"/>
+          <w:lang w:val="en-US" w:eastAsia="zh-CN"/>
+        </w:rPr>
+        <w:t>App将token发送给app服务器比如twitter服务器</w:t>
+      </w:r>
+    </w:p>
+    <w:p>
+      <w:pPr>
+        <w:numPr>
+          <w:ilvl w:val="1"/>
+          <w:numId w:val="12"/>
+        </w:numPr>
+        <w:ind w:left="840" w:leftChars="0" w:hanging="420" w:firstLineChars="0"/>
+        <w:rPr>
+          <w:rFonts w:hint="default"/>
+          <w:lang w:val="en-US" w:eastAsia="zh-CN"/>
+        </w:rPr>
+      </w:pPr>
+      <w:r>
+        <w:rPr>
+          <w:rFonts w:hint="eastAsia"/>
+          <w:lang w:val="en-US" w:eastAsia="zh-CN"/>
+        </w:rPr>
+        <w:t>Twitter服务器device表单记录token、user信息（比如手机版本等）</w:t>
+      </w:r>
+    </w:p>
+    <w:p>
+      <w:pPr>
+        <w:numPr>
+          <w:ilvl w:val="1"/>
+          <w:numId w:val="12"/>
+        </w:numPr>
+        <w:ind w:left="840" w:leftChars="0" w:hanging="420" w:firstLineChars="0"/>
+        <w:rPr>
+          <w:rFonts w:hint="default"/>
+          <w:lang w:val="en-US" w:eastAsia="zh-CN"/>
+        </w:rPr>
+      </w:pPr>
+      <w:r>
+        <w:rPr>
+          <w:rFonts w:hint="eastAsia"/>
+          <w:lang w:val="en-US" w:eastAsia="zh-CN"/>
+        </w:rPr>
+        <w:t>推送信息产生时，拿device表中的对应账户的token发送到GCM，GCM根据token推送到具体的client。</w:t>
+      </w:r>
+    </w:p>
+    <w:p>
+      <w:pPr>
+        <w:numPr>
+          <w:ilvl w:val="1"/>
+          <w:numId w:val="12"/>
+        </w:numPr>
+        <w:ind w:left="840" w:leftChars="0" w:hanging="420" w:firstLineChars="0"/>
+        <w:rPr>
+          <w:rFonts w:hint="default"/>
+          <w:lang w:val="en-US" w:eastAsia="zh-CN"/>
+        </w:rPr>
+      </w:pPr>
+      <w:r>
+        <w:rPr>
+          <w:rFonts w:hint="eastAsia"/>
+          <w:lang w:val="en-US" w:eastAsia="zh-CN"/>
+        </w:rPr>
+        <w:t>关闭某个功能的推送（比如关闭twitter评论时的推送，或者发推时的推送等，可以将这种功能的switch存在preference里， 这样发推时去preference查一下就知道要不要推送了）</w:t>
+      </w:r>
+    </w:p>
+    <w:p>
+      <w:pPr>
+        <w:numPr>
+          <w:ilvl w:val="0"/>
+          <w:numId w:val="12"/>
+        </w:numPr>
+        <w:ind w:left="0" w:leftChars="0" w:firstLine="0" w:firstLineChars="0"/>
+        <w:rPr>
+          <w:rFonts w:hint="default"/>
+          <w:lang w:val="en-US" w:eastAsia="zh-CN"/>
+        </w:rPr>
+      </w:pPr>
+      <w:r>
+        <w:rPr>
+          <w:rFonts w:hint="eastAsia"/>
+          <w:lang w:val="en-US" w:eastAsia="zh-CN"/>
+        </w:rPr>
+        <w:t>User与userprofile一对一关联存储在两个表单，而不是一个表单</w:t>
+      </w:r>
+    </w:p>
+    <w:p>
+      <w:pPr>
+        <w:numPr>
+          <w:ilvl w:val="1"/>
+          <w:numId w:val="12"/>
+        </w:numPr>
+        <w:ind w:left="840" w:leftChars="0" w:hanging="420" w:firstLineChars="0"/>
+        <w:rPr>
+          <w:rFonts w:hint="default"/>
+          <w:lang w:val="en-US" w:eastAsia="zh-CN"/>
+        </w:rPr>
+      </w:pPr>
+      <w:r>
+        <w:rPr>
+          <w:rFonts w:hint="eastAsia"/>
+          <w:lang w:val="en-US" w:eastAsia="zh-CN"/>
+        </w:rPr>
+        <w:t>虽然他们是一对一的可以存一个表单，但是不合适，因为profile是经常会被用户改动的，若存在同一个表单，一旦改动，那么一些仅涉及user的功能（比如登录）也需要因为user被改动了而造成登录失效，和cache miss，从而要重新登录以及reload到cache，对于性能不好。</w:t>
+      </w:r>
+    </w:p>
+    <w:p>
+      <w:pPr>
+        <w:numPr>
+          <w:ilvl w:val="0"/>
+          <w:numId w:val="12"/>
+        </w:numPr>
+        <w:ind w:left="0" w:leftChars="0" w:firstLine="0" w:firstLineChars="0"/>
+        <w:rPr>
+          <w:rFonts w:hint="default"/>
+          <w:lang w:eastAsia="zh-CN"/>
+        </w:rPr>
+      </w:pPr>
+      <w:r>
+        <w:rPr>
+          <w:rFonts w:hint="default"/>
+          <w:lang w:eastAsia="zh-CN"/>
+        </w:rPr>
+        <w:t>cache aside vs cache through:</w:t>
+      </w:r>
+    </w:p>
+    <w:p>
+      <w:pPr>
+        <w:numPr>
+          <w:ilvl w:val="1"/>
+          <w:numId w:val="12"/>
+        </w:numPr>
+        <w:ind w:left="840" w:leftChars="0" w:hanging="420" w:firstLineChars="0"/>
+      </w:pPr>
+      <w:r>
+        <w:rPr>
+          <w:rFonts w:hint="default"/>
+          <w:lang w:eastAsia="zh-CN"/>
+        </w:rPr>
+        <w:t>cache aside 旁路缓存，cache与db是分开的，web端与他们分别交互，偶尔在cache和db会存在数据不一致，需要cache设置timeout来刷新cache来进行一致性化，cache更新使用delete来操作，这种架构最简单最广泛应用。</w:t>
+      </w:r>
+    </w:p>
+    <w:p>
+      <w:pPr>
+        <w:numPr>
+          <w:ilvl w:val="1"/>
+          <w:numId w:val="12"/>
+        </w:numPr>
+        <w:ind w:left="840" w:leftChars="0" w:hanging="420" w:firstLineChars="0"/>
+      </w:pPr>
+      <w:r>
+        <w:rPr>
+          <w:rFonts w:hint="default"/>
+          <w:lang w:eastAsia="zh-CN"/>
+        </w:rPr>
+        <w:t>cache through 穿透式缓存，cache与db在一起，他俩相当于被包在一起了，web与包在一起的进行交互，这种结构可以避免数据不一致，目前redis实现这种架构。</w:t>
+      </w:r>
+    </w:p>
+    <w:p>
+      <w:pPr>
+        <w:numPr>
+          <w:ilvl w:val="0"/>
+          <w:numId w:val="12"/>
+        </w:numPr>
+        <w:ind w:left="0" w:leftChars="0" w:firstLine="0" w:firstLineChars="0"/>
+        <w:rPr>
+          <w:rFonts w:hint="default"/>
+        </w:rPr>
+      </w:pPr>
+      <w:r>
+        <w:rPr>
+          <w:rFonts w:hint="default"/>
+        </w:rPr>
+        <w:t>后段数据库更改的上线部署操作（比如一个表单/库拆成2个，mysql换成hbase）</w:t>
+      </w:r>
+    </w:p>
+    <w:p>
+      <w:pPr>
+        <w:numPr>
+          <w:ilvl w:val="1"/>
+          <w:numId w:val="12"/>
+        </w:numPr>
+        <w:ind w:left="840" w:leftChars="0" w:hanging="420" w:firstLineChars="0"/>
+        <w:rPr>
+          <w:rFonts w:hint="default"/>
+        </w:rPr>
+      </w:pPr>
+      <w:r>
+        <w:rPr>
+          <w:rFonts w:hint="default"/>
+        </w:rPr>
+        <w:t>写新的db的代码</w:t>
+      </w:r>
+    </w:p>
+    <w:p>
+      <w:pPr>
+        <w:numPr>
+          <w:ilvl w:val="1"/>
+          <w:numId w:val="12"/>
+        </w:numPr>
+        <w:ind w:left="840" w:leftChars="0" w:hanging="420" w:firstLineChars="0"/>
+        <w:rPr>
+          <w:rFonts w:hint="default"/>
+        </w:rPr>
+      </w:pPr>
+      <w:r>
+        <w:rPr>
+          <w:rFonts w:hint="default"/>
+        </w:rPr>
+        <w:t>double wirite，两个数据库都要写入（可能一个是更新，另外一个没有这个值需要新建），</w:t>
+      </w:r>
+      <w:r>
+        <w:rPr>
+          <w:rFonts w:hint="default"/>
+          <w:color w:val="FF0000"/>
+        </w:rPr>
+        <w:t>保证新数据在新数据库里出现，旧库一起更新，且是source of truth</w:t>
+      </w:r>
+    </w:p>
+    <w:p>
+      <w:pPr>
+        <w:numPr>
+          <w:ilvl w:val="1"/>
+          <w:numId w:val="12"/>
+        </w:numPr>
+        <w:ind w:left="840" w:leftChars="0" w:hanging="420" w:firstLineChars="0"/>
+        <w:rPr>
+          <w:rFonts w:hint="default"/>
+        </w:rPr>
+      </w:pPr>
+      <w:r>
+        <w:rPr>
+          <w:rFonts w:hint="default"/>
+          <w:color w:val="FF0000"/>
+        </w:rPr>
+        <w:t>migrate script 数据库迁移</w:t>
+      </w:r>
+      <w:r>
+        <w:rPr>
+          <w:rFonts w:hint="default"/>
+        </w:rPr>
+        <w:t>，把旧数据一点一点的批量迁移到新数据库</w:t>
+      </w:r>
+    </w:p>
+    <w:p>
+      <w:pPr>
+        <w:numPr>
+          <w:ilvl w:val="1"/>
+          <w:numId w:val="12"/>
+        </w:numPr>
+        <w:ind w:left="840" w:leftChars="0" w:hanging="420" w:firstLineChars="0"/>
+        <w:rPr>
+          <w:rFonts w:hint="default"/>
+        </w:rPr>
+      </w:pPr>
+      <w:r>
+        <w:rPr>
+          <w:rFonts w:hint="default"/>
+        </w:rPr>
+        <w:t>校验，</w:t>
+      </w:r>
+      <w:r>
+        <w:rPr>
+          <w:rFonts w:hint="default"/>
+          <w:color w:val="FF0000"/>
+        </w:rPr>
+        <w:t>以旧数据库为准进行校验修正新库的错误</w:t>
+      </w:r>
+      <w:r>
+        <w:rPr>
+          <w:rFonts w:hint="default"/>
+        </w:rPr>
+        <w:t>（比如migrate时旧值改掉了double write的新值，double write时新库写入失败等）</w:t>
+      </w:r>
+    </w:p>
+    <w:p>
+      <w:pPr>
+        <w:numPr>
+          <w:ilvl w:val="1"/>
+          <w:numId w:val="12"/>
+        </w:numPr>
+        <w:ind w:left="840" w:leftChars="0" w:hanging="420" w:firstLineChars="0"/>
+        <w:rPr>
+          <w:rFonts w:hint="default"/>
+        </w:rPr>
+      </w:pPr>
+      <w:r>
+        <w:rPr>
+          <w:rFonts w:hint="default"/>
+        </w:rPr>
+        <w:t>double read，线上读数据时两边一起读，遇到</w:t>
+      </w:r>
+      <w:r>
+        <w:rPr>
+          <w:rFonts w:hint="default"/>
+          <w:color w:val="FF0000"/>
+        </w:rPr>
+        <w:t>不一致，以旧库为准，并记录下来后续进行修改</w:t>
+      </w:r>
+      <w:r>
+        <w:rPr>
+          <w:rFonts w:hint="default"/>
+        </w:rPr>
+        <w:t>。需要监听目前的错误率进行监控。</w:t>
+      </w:r>
+    </w:p>
+    <w:p>
+      <w:pPr>
+        <w:numPr>
+          <w:ilvl w:val="1"/>
+          <w:numId w:val="12"/>
+        </w:numPr>
+        <w:ind w:left="840" w:leftChars="0" w:hanging="420" w:firstLineChars="0"/>
+        <w:rPr>
+          <w:rFonts w:hint="default"/>
+        </w:rPr>
+      </w:pPr>
+      <w:r>
+        <w:rPr>
+          <w:rFonts w:hint="default"/>
+        </w:rPr>
+        <w:t>5步记录下来的，运行第4步进行修改，两种步骤循环进行直到不一致为0</w:t>
+      </w:r>
+    </w:p>
+    <w:p>
+      <w:pPr>
+        <w:numPr>
+          <w:ilvl w:val="1"/>
+          <w:numId w:val="12"/>
+        </w:numPr>
+        <w:ind w:left="840" w:leftChars="0" w:hanging="420" w:firstLineChars="0"/>
+        <w:rPr>
+          <w:rFonts w:hint="default"/>
+        </w:rPr>
+      </w:pPr>
+      <w:r>
+        <w:rPr>
+          <w:rFonts w:hint="default"/>
+        </w:rPr>
+        <w:t>去掉旧库</w:t>
+      </w:r>
+    </w:p>
+    <w:p>
+      <w:pPr>
+        <w:numPr>
+          <w:ilvl w:val="0"/>
+          <w:numId w:val="12"/>
+        </w:numPr>
+        <w:ind w:left="0" w:leftChars="0" w:firstLine="0" w:firstLineChars="0"/>
+        <w:rPr>
+          <w:rFonts w:hint="default"/>
+        </w:rPr>
+      </w:pPr>
+      <w:r>
+        <w:rPr>
+          <w:rFonts w:hint="default"/>
+        </w:rPr>
+        <w:t>CORS跨域问题，设置跟前端</w:t>
+      </w:r>
       <w:bookmarkStart w:id="0" w:name="_GoBack"/>
       <w:bookmarkEnd w:id="0"/>
-    </w:p>
-    <w:p>
-      <w:pPr>
-        <w:rPr>
-          <w:rFonts w:hint="eastAsia"/>
-          <w:lang w:val="en-US" w:eastAsia="zh-CN"/>
-        </w:rPr>
-      </w:pPr>
-      <w:r>
-        <w:rPr>
-          <w:rFonts w:hint="eastAsia"/>
-          <w:lang w:val="en-US" w:eastAsia="zh-CN"/>
-        </w:rPr>
-        <w:t>小知识点：</w:t>
-      </w:r>
-    </w:p>
-    <w:p>
-      <w:pPr>
-        <w:numPr>
-          <w:ilvl w:val="0"/>
-          <w:numId w:val="12"/>
-        </w:numPr>
-        <w:rPr>
-          <w:rFonts w:hint="default"/>
-          <w:lang w:val="en-US" w:eastAsia="zh-CN"/>
-        </w:rPr>
-      </w:pPr>
-      <w:r>
-        <w:rPr>
-          <w:rFonts w:hint="eastAsia"/>
-          <w:lang w:val="en-US" w:eastAsia="zh-CN"/>
-        </w:rPr>
-        <w:t>推送：push notification （GCM-google cloud message， APNS-apple push notification service）</w:t>
-      </w:r>
-    </w:p>
-    <w:p>
-      <w:pPr>
-        <w:numPr>
-          <w:ilvl w:val="1"/>
-          <w:numId w:val="12"/>
-        </w:numPr>
-        <w:ind w:left="840" w:leftChars="0" w:hanging="420" w:firstLineChars="0"/>
-        <w:rPr>
-          <w:rFonts w:hint="default"/>
-          <w:lang w:val="en-US" w:eastAsia="zh-CN"/>
-        </w:rPr>
-      </w:pPr>
-      <w:r>
-        <w:rPr>
-          <w:rFonts w:hint="eastAsia"/>
-          <w:lang w:val="en-US" w:eastAsia="zh-CN"/>
-        </w:rPr>
-        <w:t>手机app客户端向GCM注册token</w:t>
-      </w:r>
-    </w:p>
-    <w:p>
-      <w:pPr>
-        <w:numPr>
-          <w:ilvl w:val="1"/>
-          <w:numId w:val="12"/>
-        </w:numPr>
-        <w:ind w:left="840" w:leftChars="0" w:hanging="420" w:firstLineChars="0"/>
-        <w:rPr>
-          <w:rFonts w:hint="default"/>
-          <w:lang w:val="en-US" w:eastAsia="zh-CN"/>
-        </w:rPr>
-      </w:pPr>
-      <w:r>
-        <w:rPr>
-          <w:rFonts w:hint="eastAsia"/>
-          <w:lang w:val="en-US" w:eastAsia="zh-CN"/>
-        </w:rPr>
-        <w:t>App将token发送给app服务器比如twitter服务器</w:t>
-      </w:r>
-    </w:p>
-    <w:p>
-      <w:pPr>
-        <w:numPr>
-          <w:ilvl w:val="1"/>
-          <w:numId w:val="12"/>
-        </w:numPr>
-        <w:ind w:left="840" w:leftChars="0" w:hanging="420" w:firstLineChars="0"/>
-        <w:rPr>
-          <w:rFonts w:hint="default"/>
-          <w:lang w:val="en-US" w:eastAsia="zh-CN"/>
-        </w:rPr>
-      </w:pPr>
-      <w:r>
-        <w:rPr>
-          <w:rFonts w:hint="eastAsia"/>
-          <w:lang w:val="en-US" w:eastAsia="zh-CN"/>
-        </w:rPr>
-        <w:t>Twitter服务器device表单记录token、user信息（比如手机版本等）</w:t>
-      </w:r>
-    </w:p>
-    <w:p>
-      <w:pPr>
-        <w:numPr>
-          <w:ilvl w:val="1"/>
-          <w:numId w:val="12"/>
-        </w:numPr>
-        <w:ind w:left="840" w:leftChars="0" w:hanging="420" w:firstLineChars="0"/>
-        <w:rPr>
-          <w:rFonts w:hint="default"/>
-          <w:lang w:val="en-US" w:eastAsia="zh-CN"/>
-        </w:rPr>
-      </w:pPr>
-      <w:r>
-        <w:rPr>
-          <w:rFonts w:hint="eastAsia"/>
-          <w:lang w:val="en-US" w:eastAsia="zh-CN"/>
-        </w:rPr>
-        <w:t>推送信息产生时，拿device表中的对应账户的token发送到GCM，GCM根据token推送到具体的client。</w:t>
-      </w:r>
-    </w:p>
-    <w:p>
-      <w:pPr>
-        <w:numPr>
-          <w:ilvl w:val="1"/>
-          <w:numId w:val="12"/>
-        </w:numPr>
-        <w:ind w:left="840" w:leftChars="0" w:hanging="420" w:firstLineChars="0"/>
-        <w:rPr>
-          <w:rFonts w:hint="default"/>
-          <w:lang w:val="en-US" w:eastAsia="zh-CN"/>
-        </w:rPr>
-      </w:pPr>
-      <w:r>
-        <w:rPr>
-          <w:rFonts w:hint="eastAsia"/>
-          <w:lang w:val="en-US" w:eastAsia="zh-CN"/>
-        </w:rPr>
-        <w:t>关闭某个功能的推送（比如关闭twitter评论时的推送，或者发推时的推送等，可以将这种功能的switch存在preference里， 这样发推时去preference查一下就知道要不要推送了）</w:t>
-      </w:r>
-    </w:p>
-    <w:p>
-      <w:pPr>
-        <w:numPr>
-          <w:ilvl w:val="0"/>
-          <w:numId w:val="12"/>
-        </w:numPr>
-        <w:ind w:left="0" w:leftChars="0" w:firstLine="0" w:firstLineChars="0"/>
-        <w:rPr>
-          <w:rFonts w:hint="default"/>
-          <w:lang w:val="en-US" w:eastAsia="zh-CN"/>
-        </w:rPr>
-      </w:pPr>
-      <w:r>
-        <w:rPr>
-          <w:rFonts w:hint="eastAsia"/>
-          <w:lang w:val="en-US" w:eastAsia="zh-CN"/>
-        </w:rPr>
-        <w:t>User与userprofile一对一关联存储在两个表单，而不是一个表单</w:t>
-      </w:r>
-    </w:p>
-    <w:p>
-      <w:pPr>
-        <w:numPr>
-          <w:ilvl w:val="1"/>
-          <w:numId w:val="12"/>
-        </w:numPr>
-        <w:ind w:left="840" w:leftChars="0" w:hanging="420" w:firstLineChars="0"/>
-        <w:rPr>
-          <w:rFonts w:hint="default"/>
-          <w:lang w:val="en-US" w:eastAsia="zh-CN"/>
-        </w:rPr>
-      </w:pPr>
-      <w:r>
-        <w:rPr>
-          <w:rFonts w:hint="eastAsia"/>
-          <w:lang w:val="en-US" w:eastAsia="zh-CN"/>
-        </w:rPr>
-        <w:t>虽然他们是一对一的可以存一个表单，但是不合适，因为profile是经常会被用户改动的，若存在同一个表单，一旦改动，那么一些仅涉及user的功能（比如登录）也需要因为user被改动了而造成登录失效，和cache miss，从而要重新登录以及reload到cache，对于性能不好。</w:t>
-      </w:r>
-    </w:p>
-    <w:p>
-      <w:pPr>
-        <w:numPr>
-          <w:ilvl w:val="0"/>
-          <w:numId w:val="12"/>
-        </w:numPr>
-        <w:ind w:left="0" w:leftChars="0" w:firstLine="0" w:firstLineChars="0"/>
-        <w:rPr>
-          <w:rFonts w:hint="default"/>
-          <w:lang w:eastAsia="zh-CN"/>
-        </w:rPr>
-      </w:pPr>
-      <w:r>
-        <w:rPr>
-          <w:rFonts w:hint="default"/>
-          <w:lang w:eastAsia="zh-CN"/>
-        </w:rPr>
-        <w:t>cache aside vs cache through:</w:t>
-      </w:r>
-    </w:p>
-    <w:p>
-      <w:pPr>
-        <w:numPr>
-          <w:ilvl w:val="1"/>
-          <w:numId w:val="12"/>
-        </w:numPr>
-        <w:ind w:left="840" w:leftChars="0" w:hanging="420" w:firstLineChars="0"/>
-      </w:pPr>
-      <w:r>
-        <w:rPr>
-          <w:rFonts w:hint="default"/>
-          <w:lang w:eastAsia="zh-CN"/>
-        </w:rPr>
-        <w:t>cache aside 旁路缓存，cache与db是分开的，web端与他们分别交互，偶尔在cache和db会存在数据不一致，需要cache设置timeout来刷新cache来进行一致性化，cache更新使用delete来操作，这种架构最简单最广泛应用。</w:t>
-      </w:r>
-    </w:p>
-    <w:p>
-      <w:pPr>
-        <w:numPr>
-          <w:ilvl w:val="1"/>
-          <w:numId w:val="12"/>
-        </w:numPr>
-        <w:ind w:left="840" w:leftChars="0" w:hanging="420" w:firstLineChars="0"/>
-      </w:pPr>
-      <w:r>
-        <w:rPr>
-          <w:rFonts w:hint="default"/>
-          <w:lang w:eastAsia="zh-CN"/>
-        </w:rPr>
-        <w:t>cache through 穿透式缓存，cache与db在一起，他俩相当于被包在一起了，web与包在一起的进行交互，这种结构可以避免数据不一致，目前redis实现这种架构。</w:t>
-      </w:r>
-    </w:p>
-    <w:p>
-      <w:pPr>
-        <w:numPr>
-          <w:ilvl w:val="0"/>
-          <w:numId w:val="12"/>
-        </w:numPr>
-        <w:ind w:left="0" w:leftChars="0" w:firstLine="0" w:firstLineChars="0"/>
-        <w:rPr>
-          <w:rFonts w:hint="default"/>
-        </w:rPr>
-      </w:pPr>
-      <w:r>
-        <w:rPr>
-          <w:rFonts w:hint="default"/>
-        </w:rPr>
-        <w:t>后段数据库更改的上线部署操作（比如一个表单/库拆成2个，mysql换成hbase）</w:t>
-      </w:r>
-    </w:p>
-    <w:p>
-      <w:pPr>
-        <w:numPr>
-          <w:ilvl w:val="1"/>
-          <w:numId w:val="12"/>
-        </w:numPr>
-        <w:ind w:left="840" w:leftChars="0" w:hanging="420" w:firstLineChars="0"/>
-        <w:rPr>
-          <w:rFonts w:hint="default"/>
-        </w:rPr>
-      </w:pPr>
-      <w:r>
-        <w:rPr>
-          <w:rFonts w:hint="default"/>
-        </w:rPr>
-        <w:t>写新的db的代码</w:t>
-      </w:r>
-    </w:p>
-    <w:p>
-      <w:pPr>
-        <w:numPr>
-          <w:ilvl w:val="1"/>
-          <w:numId w:val="12"/>
-        </w:numPr>
-        <w:ind w:left="840" w:leftChars="0" w:hanging="420" w:firstLineChars="0"/>
-        <w:rPr>
-          <w:rFonts w:hint="default"/>
-        </w:rPr>
-      </w:pPr>
-      <w:r>
-        <w:rPr>
-          <w:rFonts w:hint="default"/>
-        </w:rPr>
-        <w:t>double wirite，两个数据库都要写入（可能一个是更新，另外一个没有这个值需要新建），</w:t>
-      </w:r>
-      <w:r>
-        <w:rPr>
-          <w:rFonts w:hint="default"/>
-          <w:color w:val="FF0000"/>
-        </w:rPr>
-        <w:t>保证新数据在新数据库里出现，旧库一起更新，且是source of truth</w:t>
-      </w:r>
-    </w:p>
-    <w:p>
-      <w:pPr>
-        <w:numPr>
-          <w:ilvl w:val="1"/>
-          <w:numId w:val="12"/>
-        </w:numPr>
-        <w:ind w:left="840" w:leftChars="0" w:hanging="420" w:firstLineChars="0"/>
-        <w:rPr>
-          <w:rFonts w:hint="default"/>
-        </w:rPr>
-      </w:pPr>
-      <w:r>
-        <w:rPr>
-          <w:rFonts w:hint="default"/>
-          <w:color w:val="FF0000"/>
-        </w:rPr>
-        <w:t>migrate script 数据库迁移</w:t>
-      </w:r>
-      <w:r>
-        <w:rPr>
-          <w:rFonts w:hint="default"/>
-        </w:rPr>
-        <w:t>，把旧数据一点一点的批量迁移到新数据库</w:t>
-      </w:r>
-    </w:p>
-    <w:p>
-      <w:pPr>
-        <w:numPr>
-          <w:ilvl w:val="1"/>
-          <w:numId w:val="12"/>
-        </w:numPr>
-        <w:ind w:left="840" w:leftChars="0" w:hanging="420" w:firstLineChars="0"/>
-        <w:rPr>
-          <w:rFonts w:hint="default"/>
-        </w:rPr>
-      </w:pPr>
-      <w:r>
-        <w:rPr>
-          <w:rFonts w:hint="default"/>
-        </w:rPr>
-        <w:t>校验，</w:t>
-      </w:r>
-      <w:r>
-        <w:rPr>
-          <w:rFonts w:hint="default"/>
-          <w:color w:val="FF0000"/>
-        </w:rPr>
-        <w:t>以旧数据库为准进行校验修正新库的错误</w:t>
-      </w:r>
-      <w:r>
-        <w:rPr>
-          <w:rFonts w:hint="default"/>
-        </w:rPr>
-        <w:t>（比如migrate时旧值改掉了double write的新值，double write时新库写入失败等）</w:t>
-      </w:r>
-    </w:p>
-    <w:p>
-      <w:pPr>
-        <w:numPr>
-          <w:ilvl w:val="1"/>
-          <w:numId w:val="12"/>
-        </w:numPr>
-        <w:ind w:left="840" w:leftChars="0" w:hanging="420" w:firstLineChars="0"/>
-        <w:rPr>
-          <w:rFonts w:hint="default"/>
-        </w:rPr>
-      </w:pPr>
-      <w:r>
-        <w:rPr>
-          <w:rFonts w:hint="default"/>
-        </w:rPr>
-        <w:t>double read，线上读数据时两边一起读，遇到</w:t>
-      </w:r>
-      <w:r>
-        <w:rPr>
-          <w:rFonts w:hint="default"/>
-          <w:color w:val="FF0000"/>
-        </w:rPr>
-        <w:t>不一致，以旧库为准，并记录下来后续进行修改</w:t>
-      </w:r>
-      <w:r>
-        <w:rPr>
-          <w:rFonts w:hint="default"/>
-        </w:rPr>
-        <w:t>。需要监听目前的错误率进行监控。</w:t>
-      </w:r>
-    </w:p>
-    <w:p>
-      <w:pPr>
-        <w:numPr>
-          <w:ilvl w:val="1"/>
-          <w:numId w:val="12"/>
-        </w:numPr>
-        <w:ind w:left="840" w:leftChars="0" w:hanging="420" w:firstLineChars="0"/>
-        <w:rPr>
-          <w:rFonts w:hint="default"/>
-        </w:rPr>
-      </w:pPr>
-      <w:r>
-        <w:rPr>
-          <w:rFonts w:hint="default"/>
-        </w:rPr>
-        <w:t>5步记录下来的，运行第4步进行修改，两种步骤循环进行直到不一致为0</w:t>
-      </w:r>
-    </w:p>
-    <w:p>
-      <w:pPr>
-        <w:numPr>
-          <w:ilvl w:val="1"/>
-          <w:numId w:val="12"/>
-        </w:numPr>
-        <w:ind w:left="840" w:leftChars="0" w:hanging="420" w:firstLineChars="0"/>
-        <w:rPr>
-          <w:rFonts w:hint="default"/>
-        </w:rPr>
-      </w:pPr>
-      <w:r>
-        <w:rPr>
-          <w:rFonts w:hint="default"/>
-        </w:rPr>
-        <w:t>去掉旧库</w:t>
+      <w:r>
+        <w:rPr>
+          <w:rFonts w:hint="default"/>
+        </w:rPr>
+        <w:t>同个域名的nginx，做后端的反向代理。</w:t>
       </w:r>
     </w:p>
     <w:p>
@@ -5237,7 +5261,7 @@
           <w:rFonts w:hint="default"/>
           <w:lang w:eastAsia="zh-CN"/>
         </w:rPr>
-        <w:t>关于数据库上线</w:t>
+        <w:t>mysql sharding：</w:t>
       </w:r>
     </w:p>
     <w:p>
@@ -5245,6 +5269,255 @@
         <w:widowControl w:val="0"/>
         <w:numPr>
           <w:ilvl w:val="0"/>
+          <w:numId w:val="21"/>
+        </w:numPr>
+        <w:jc w:val="both"/>
+        <w:rPr>
+          <w:rFonts w:hint="default"/>
+          <w:lang w:eastAsia="zh-CN"/>
+        </w:rPr>
+      </w:pPr>
+      <w:r>
+        <w:rPr>
+          <w:rFonts w:hint="default"/>
+          <w:lang w:eastAsia="zh-CN"/>
+        </w:rPr>
+        <w:t>对于twitter的</w:t>
+      </w:r>
+      <w:r>
+        <w:rPr>
+          <w:rFonts w:hint="default"/>
+          <w:color w:val="FF0000"/>
+          <w:lang w:eastAsia="zh-CN"/>
+        </w:rPr>
+        <w:t>tweet表，shard到不同数据库，我们可以根据user_id进行切分</w:t>
+      </w:r>
+      <w:r>
+        <w:rPr>
+          <w:rFonts w:hint="default"/>
+          <w:lang w:eastAsia="zh-CN"/>
+        </w:rPr>
+        <w:t>，但是此时每个库的tweet id是自增的，不同库的tweet id会有重复情况，那么我们</w:t>
+      </w:r>
+      <w:r>
+        <w:rPr>
+          <w:rFonts w:hint="default"/>
+          <w:color w:val="FF0000"/>
+          <w:lang w:eastAsia="zh-CN"/>
+        </w:rPr>
+        <w:t>可以把user_id加入到twee_id中，比如user_id + timestamp的格式，这样既可以对tweet分库后保证tweet id的唯一性</w:t>
+      </w:r>
+      <w:r>
+        <w:rPr>
+          <w:rFonts w:hint="default"/>
+          <w:lang w:eastAsia="zh-CN"/>
+        </w:rPr>
+        <w:t>，</w:t>
+      </w:r>
+      <w:r>
+        <w:rPr>
+          <w:rFonts w:hint="default"/>
+          <w:color w:val="FF0000"/>
+          <w:lang w:eastAsia="zh-CN"/>
+        </w:rPr>
+        <w:t>也可以方便user_id进</w:t>
+      </w:r>
+      <w:r>
+        <w:rPr>
+          <w:rFonts w:hint="default"/>
+          <w:lang w:eastAsia="zh-CN"/>
+        </w:rPr>
+        <w:t>行查询（跟hbase方式相似）。</w:t>
+      </w:r>
+    </w:p>
+    <w:p>
+      <w:pPr>
+        <w:widowControl w:val="0"/>
+        <w:numPr>
+          <w:ilvl w:val="0"/>
+          <w:numId w:val="21"/>
+        </w:numPr>
+        <w:jc w:val="both"/>
+        <w:rPr>
+          <w:rFonts w:hint="default"/>
+          <w:lang w:eastAsia="zh-CN"/>
+        </w:rPr>
+      </w:pPr>
+      <w:r>
+        <w:rPr>
+          <w:rFonts w:hint="default"/>
+          <w:lang w:eastAsia="zh-CN"/>
+        </w:rPr>
+        <w:t>对于user来说，我们也可以把他们进行分表，但是同样要</w:t>
+      </w:r>
+      <w:r>
+        <w:rPr>
+          <w:rFonts w:hint="default"/>
+          <w:color w:val="FF0000"/>
+          <w:lang w:eastAsia="zh-CN"/>
+        </w:rPr>
+        <w:t>解决全局唯一性问题，对于user我们可以建立一个唯一的中心数据库，用来自增的分配这个user_id，因为创建一个user的流量并不多，所以对于这个库的访问不会那么频繁</w:t>
+      </w:r>
+      <w:r>
+        <w:rPr>
+          <w:rFonts w:hint="default"/>
+          <w:lang w:eastAsia="zh-CN"/>
+        </w:rPr>
+        <w:t>，（这也是为何tweet 没有用这种中心数据库分配id的方式，因为</w:t>
+      </w:r>
+      <w:r>
+        <w:rPr>
+          <w:rFonts w:hint="default"/>
+          <w:color w:val="FF0000"/>
+          <w:lang w:eastAsia="zh-CN"/>
+        </w:rPr>
+        <w:t>tweet创建的流量要远大于创建user，所以我们依然用分布式的方式</w:t>
+      </w:r>
+      <w:r>
+        <w:rPr>
+          <w:rFonts w:hint="default"/>
+          <w:lang w:eastAsia="zh-CN"/>
+        </w:rPr>
+        <w:t>去分配和创建tweet），我们甚至可以只用一个redis来存这个自增id来提高效率。</w:t>
+      </w:r>
+    </w:p>
+    <w:p>
+      <w:pPr>
+        <w:widowControl w:val="0"/>
+        <w:numPr>
+          <w:ilvl w:val="0"/>
+          <w:numId w:val="21"/>
+        </w:numPr>
+        <w:jc w:val="both"/>
+        <w:rPr>
+          <w:rFonts w:hint="default"/>
+          <w:lang w:eastAsia="zh-CN"/>
+        </w:rPr>
+      </w:pPr>
+      <w:r>
+        <w:rPr>
+          <w:rFonts w:hint="default"/>
+          <w:lang w:eastAsia="zh-CN"/>
+        </w:rPr>
+        <w:t>我们平时</w:t>
+      </w:r>
+      <w:r>
+        <w:rPr>
+          <w:rFonts w:hint="default"/>
+          <w:color w:val="FF0000"/>
+          <w:lang w:eastAsia="zh-CN"/>
+        </w:rPr>
+        <w:t>登陆需要用到username，</w:t>
+      </w:r>
+      <w:r>
+        <w:rPr>
+          <w:rFonts w:hint="default"/>
+          <w:lang w:eastAsia="zh-CN"/>
+        </w:rPr>
+        <w:t>或者phone number，此时user表根据user_id分库，我们无法通过username去查询，那么我们需要</w:t>
+      </w:r>
+      <w:r>
+        <w:rPr>
+          <w:rFonts w:hint="default"/>
+          <w:color w:val="FF0000"/>
+          <w:lang w:eastAsia="zh-CN"/>
+        </w:rPr>
+        <w:t>多存一张表，用来存储username与user_id的映射关系，</w:t>
+      </w:r>
+      <w:r>
+        <w:rPr>
+          <w:rFonts w:hint="default"/>
+          <w:lang w:eastAsia="zh-CN"/>
+        </w:rPr>
+        <w:t>拿到user_id之后再去mysql多个数据库中查找对应的password等验证信息。 这种</w:t>
+      </w:r>
+      <w:r>
+        <w:rPr>
+          <w:rFonts w:hint="default"/>
+          <w:color w:val="FF0000"/>
+          <w:lang w:eastAsia="zh-CN"/>
+        </w:rPr>
+        <w:t>映射关系，我们可以直接用kv数据库</w:t>
+      </w:r>
+      <w:r>
+        <w:rPr>
+          <w:rFonts w:hint="default"/>
+          <w:lang w:eastAsia="zh-CN"/>
+        </w:rPr>
+        <w:t>，比如redis，或者之前建立的hbase来存储（hbase可以自己分库，我们无须关心），</w:t>
+      </w:r>
+    </w:p>
+    <w:p>
+      <w:pPr>
+        <w:widowControl w:val="0"/>
+        <w:numPr>
+          <w:ilvl w:val="0"/>
+          <w:numId w:val="21"/>
+        </w:numPr>
+        <w:jc w:val="both"/>
+        <w:rPr>
+          <w:rFonts w:hint="default"/>
+          <w:lang w:eastAsia="zh-CN"/>
+        </w:rPr>
+      </w:pPr>
+      <w:r>
+        <w:rPr>
+          <w:rFonts w:hint="default"/>
+          <w:lang w:eastAsia="zh-CN"/>
+        </w:rPr>
+        <w:t>sharding key我们</w:t>
+      </w:r>
+      <w:r>
+        <w:rPr>
+          <w:rFonts w:hint="default"/>
+          <w:color w:val="FF0000"/>
+          <w:lang w:eastAsia="zh-CN"/>
+        </w:rPr>
+        <w:t>要根据具体业务来选择，平时每次业务查询的数据，需要尽量存在同一台机器上</w:t>
+      </w:r>
+      <w:r>
+        <w:rPr>
+          <w:rFonts w:hint="default"/>
+          <w:lang w:eastAsia="zh-CN"/>
+        </w:rPr>
+        <w:t>。比如我们经常看一个用户下的tweet，那么</w:t>
+      </w:r>
+      <w:r>
+        <w:rPr>
+          <w:rFonts w:hint="default"/>
+          <w:color w:val="FF0000"/>
+          <w:lang w:eastAsia="zh-CN"/>
+        </w:rPr>
+        <w:t>对于tweet表，我们可以用user_id作为sharding key进行sharding，因为这样一个user下的所有tweet都可以存在一起，方便查询。同理对于comments，我们可以通过tweet_id进行sharding</w:t>
+      </w:r>
+      <w:r>
+        <w:rPr>
+          <w:rFonts w:hint="default"/>
+          <w:lang w:eastAsia="zh-CN"/>
+        </w:rPr>
+        <w:t>。following在hbase中可以像项目那样</w:t>
+      </w:r>
+      <w:r>
+        <w:rPr>
+          <w:rFonts w:hint="default"/>
+          <w:color w:val="FF0000"/>
+          <w:lang w:eastAsia="zh-CN"/>
+        </w:rPr>
+        <w:t>from_user_id+timestamp作为row_key进行shard，因为hbase是对rowkey的排序进行shard，但是若通过取模方式shard，这种方式不可取，因为会分布到所有机器上，只能通过from_user_id进行shard（比如Cassandra，是对row_key进行hash取模， 而colmun_key是排好序的）</w:t>
+      </w:r>
+      <w:r>
+        <w:rPr>
+          <w:rFonts w:hint="default"/>
+          <w:lang w:eastAsia="zh-CN"/>
+        </w:rPr>
+        <w:t>。</w:t>
+      </w:r>
+    </w:p>
+    <w:p>
+      <w:pPr>
+        <w:widowControl w:val="0"/>
+        <w:numPr>
+          <w:ilvl w:val="0"/>
           <w:numId w:val="0"/>
         </w:numPr>
         <w:jc w:val="both"/>
@@ -5253,6 +5526,20 @@
           <w:lang w:eastAsia="zh-CN"/>
         </w:rPr>
       </w:pPr>
+    </w:p>
+    <w:p>
+      <w:pPr>
+        <w:widowControl w:val="0"/>
+        <w:numPr>
+          <w:ilvl w:val="0"/>
+          <w:numId w:val="0"/>
+        </w:numPr>
+        <w:jc w:val="both"/>
+        <w:rPr>
+          <w:rFonts w:hint="default"/>
+          <w:lang w:eastAsia="zh-CN"/>
+        </w:rPr>
+      </w:pPr>
       <w:r>
         <w:rPr>
           <w:rFonts w:hint="default"/>
@@ -5266,7 +5553,7 @@
         <w:widowControl w:val="0"/>
         <w:numPr>
           <w:ilvl w:val="0"/>
-          <w:numId w:val="21"/>
+          <w:numId w:val="22"/>
         </w:numPr>
         <w:jc w:val="both"/>
         <w:rPr>
@@ -5298,7 +5585,7 @@
         <w:pStyle w:val="6"/>
         <w:numPr>
           <w:ilvl w:val="0"/>
-          <w:numId w:val="22"/>
+          <w:numId w:val="23"/>
         </w:numPr>
         <w:ind w:firstLineChars="0"/>
       </w:pPr>
@@ -5317,7 +5604,7 @@
         <w:pStyle w:val="6"/>
         <w:numPr>
           <w:ilvl w:val="0"/>
-          <w:numId w:val="22"/>
+          <w:numId w:val="23"/>
         </w:numPr>
         <w:ind w:firstLineChars="0"/>
       </w:pPr>
@@ -5360,7 +5647,7 @@
         <w:pStyle w:val="6"/>
         <w:numPr>
           <w:ilvl w:val="1"/>
-          <w:numId w:val="22"/>
+          <w:numId w:val="23"/>
         </w:numPr>
         <w:ind w:firstLineChars="0"/>
       </w:pPr>
@@ -5373,7 +5660,7 @@
         <w:pStyle w:val="6"/>
         <w:numPr>
           <w:ilvl w:val="0"/>
-          <w:numId w:val="22"/>
+          <w:numId w:val="23"/>
         </w:numPr>
         <w:ind w:firstLineChars="0"/>
       </w:pPr>
@@ -5395,7 +5682,7 @@
         <w:pStyle w:val="6"/>
         <w:numPr>
           <w:ilvl w:val="0"/>
-          <w:numId w:val="22"/>
+          <w:numId w:val="23"/>
         </w:numPr>
         <w:ind w:firstLineChars="0"/>
       </w:pPr>
@@ -5444,6 +5731,18 @@
     </w:lvl>
   </w:abstractNum>
   <w:abstractNum w:abstractNumId="1">
+    <w:nsid w:val="AFFE1D36"/>
+    <w:multiLevelType w:val="singleLevel"/>
+    <w:tmpl w:val="AFFE1D36"/>
+    <w:lvl w:ilvl="0" w:tentative="0">
+      <w:start w:val="1"/>
+      <w:numFmt w:val="decimal"/>
+      <w:suff w:val="space"/>
+      <w:lvlText w:val="%1."/>
+      <w:lvlJc w:val="left"/>
+    </w:lvl>
+  </w:abstractNum>
+  <w:abstractNum w:abstractNumId="2">
     <w:nsid w:val="CEEF8EF1"/>
     <w:multiLevelType w:val="singleLevel"/>
     <w:tmpl w:val="CEEF8EF1"/>
@@ -5455,7 +5754,7 @@
       <w:lvlJc w:val="left"/>
     </w:lvl>
   </w:abstractNum>
-  <w:abstractNum w:abstractNumId="2">
+  <w:abstractNum w:abstractNumId="3">
     <w:nsid w:val="CFFF74CF"/>
     <w:multiLevelType w:val="singleLevel"/>
     <w:tmpl w:val="CFFF74CF"/>
@@ -5467,7 +5766,7 @@
       <w:lvlJc w:val="left"/>
     </w:lvl>
   </w:abstractNum>
-  <w:abstractNum w:abstractNumId="3">
+  <w:abstractNum w:abstractNumId="4">
     <w:nsid w:val="D14F45AF"/>
     <w:multiLevelType w:val="multilevel"/>
     <w:tmpl w:val="D14F45AF"/>
@@ -5602,7 +5901,7 @@
       </w:rPr>
     </w:lvl>
   </w:abstractNum>
-  <w:abstractNum w:abstractNumId="4">
+  <w:abstractNum w:abstractNumId="5">
     <w:nsid w:val="DFFEC816"/>
     <w:multiLevelType w:val="singleLevel"/>
     <w:tmpl w:val="DFFEC816"/>
@@ -5614,7 +5913,7 @@
       <w:lvlJc w:val="left"/>
     </w:lvl>
   </w:abstractNum>
-  <w:abstractNum w:abstractNumId="5">
+  <w:abstractNum w:abstractNumId="6">
     <w:nsid w:val="F57A93FD"/>
     <w:multiLevelType w:val="singleLevel"/>
     <w:tmpl w:val="F57A93FD"/>
@@ -5626,7 +5925,7 @@
       <w:lvlJc w:val="left"/>
     </w:lvl>
   </w:abstractNum>
-  <w:abstractNum w:abstractNumId="6">
+  <w:abstractNum w:abstractNumId="7">
     <w:nsid w:val="FE568DBF"/>
     <w:multiLevelType w:val="singleLevel"/>
     <w:tmpl w:val="FE568DBF"/>
@@ -5641,7 +5940,7 @@
       </w:pPr>
     </w:lvl>
   </w:abstractNum>
-  <w:abstractNum w:abstractNumId="7">
+  <w:abstractNum w:abstractNumId="8">
     <w:nsid w:val="FE7CE8D4"/>
     <w:multiLevelType w:val="singleLevel"/>
     <w:tmpl w:val="FE7CE8D4"/>
@@ -5653,7 +5952,7 @@
       <w:lvlJc w:val="left"/>
     </w:lvl>
   </w:abstractNum>
-  <w:abstractNum w:abstractNumId="8">
+  <w:abstractNum w:abstractNumId="9">
     <w:nsid w:val="FFFEA2CE"/>
     <w:multiLevelType w:val="multilevel"/>
     <w:tmpl w:val="FFFEA2CE"/>
@@ -5785,7 +6084,7 @@
       </w:rPr>
     </w:lvl>
   </w:abstractNum>
-  <w:abstractNum w:abstractNumId="9">
+  <w:abstractNum w:abstractNumId="10">
     <w:nsid w:val="0727100B"/>
     <w:multiLevelType w:val="multilevel"/>
     <w:tmpl w:val="0727100B"/>
@@ -5874,7 +6173,7 @@
       </w:pPr>
     </w:lvl>
   </w:abstractNum>
-  <w:abstractNum w:abstractNumId="10">
+  <w:abstractNum w:abstractNumId="11">
     <w:nsid w:val="0B712EDB"/>
     <w:multiLevelType w:val="multilevel"/>
     <w:tmpl w:val="0B712EDB"/>
@@ -5963,7 +6262,7 @@
       </w:pPr>
     </w:lvl>
   </w:abstractNum>
-  <w:abstractNum w:abstractNumId="11">
+  <w:abstractNum w:abstractNumId="12">
     <w:nsid w:val="0EE51272"/>
     <w:multiLevelType w:val="multilevel"/>
     <w:tmpl w:val="0EE51272"/>
@@ -6052,7 +6351,7 @@
       </w:pPr>
     </w:lvl>
   </w:abstractNum>
-  <w:abstractNum w:abstractNumId="12">
+  <w:abstractNum w:abstractNumId="13">
     <w:nsid w:val="11327126"/>
     <w:multiLevelType w:val="multilevel"/>
     <w:tmpl w:val="11327126"/>
@@ -6141,7 +6440,7 @@
       </w:pPr>
     </w:lvl>
   </w:abstractNum>
-  <w:abstractNum w:abstractNumId="13">
+  <w:abstractNum w:abstractNumId="14">
     <w:nsid w:val="284E6064"/>
     <w:multiLevelType w:val="multilevel"/>
     <w:tmpl w:val="284E6064"/>
@@ -6254,7 +6553,7 @@
       </w:rPr>
     </w:lvl>
   </w:abstractNum>
-  <w:abstractNum w:abstractNumId="14">
+  <w:abstractNum w:abstractNumId="15">
     <w:nsid w:val="2B550F85"/>
     <w:multiLevelType w:val="multilevel"/>
     <w:tmpl w:val="2B550F85"/>
@@ -6343,7 +6642,7 @@
       </w:pPr>
     </w:lvl>
   </w:abstractNum>
-  <w:abstractNum w:abstractNumId="15">
+  <w:abstractNum w:abstractNumId="16">
     <w:nsid w:val="36994C4F"/>
     <w:multiLevelType w:val="multilevel"/>
     <w:tmpl w:val="36994C4F"/>
@@ -6432,7 +6731,7 @@
       </w:pPr>
     </w:lvl>
   </w:abstractNum>
-  <w:abstractNum w:abstractNumId="16">
+  <w:abstractNum w:abstractNumId="17">
     <w:nsid w:val="42E63FC9"/>
     <w:multiLevelType w:val="multilevel"/>
     <w:tmpl w:val="42E63FC9"/>
@@ -6521,7 +6820,7 @@
       </w:pPr>
     </w:lvl>
   </w:abstractNum>
-  <w:abstractNum w:abstractNumId="17">
+  <w:abstractNum w:abstractNumId="18">
     <w:nsid w:val="44A0678A"/>
     <w:multiLevelType w:val="multilevel"/>
     <w:tmpl w:val="44A0678A"/>
@@ -6653,7 +6952,7 @@
       </w:rPr>
     </w:lvl>
   </w:abstractNum>
-  <w:abstractNum w:abstractNumId="18">
+  <w:abstractNum w:abstractNumId="19">
     <w:nsid w:val="72724BE3"/>
     <w:multiLevelType w:val="multilevel"/>
     <w:tmpl w:val="72724BE3"/>
@@ -6742,7 +7041,7 @@
       </w:pPr>
     </w:lvl>
   </w:abstractNum>
-  <w:abstractNum w:abstractNumId="19">
+  <w:abstractNum w:abstractNumId="20">
     <w:nsid w:val="7D254025"/>
     <w:multiLevelType w:val="multilevel"/>
     <w:tmpl w:val="7D254025"/>
@@ -6831,7 +7130,7 @@
       </w:pPr>
     </w:lvl>
   </w:abstractNum>
-  <w:abstractNum w:abstractNumId="20">
+  <w:abstractNum w:abstractNumId="21">
     <w:nsid w:val="7FBE352C"/>
     <w:multiLevelType w:val="singleLevel"/>
     <w:tmpl w:val="7FBE352C"/>
@@ -6843,7 +7142,7 @@
       <w:lvlJc w:val="left"/>
     </w:lvl>
   </w:abstractNum>
-  <w:abstractNum w:abstractNumId="21">
+  <w:abstractNum w:abstractNumId="22">
     <w:nsid w:val="7FE6ED58"/>
     <w:multiLevelType w:val="multilevel"/>
     <w:tmpl w:val="7FE6ED58"/>
@@ -6979,70 +7278,73 @@
     </w:lvl>
   </w:abstractNum>
   <w:num w:numId="1">
+    <w:abstractNumId w:val="20"/>
+  </w:num>
+  <w:num w:numId="2">
     <w:abstractNumId w:val="19"/>
   </w:num>
-  <w:num w:numId="2">
+  <w:num w:numId="3">
+    <w:abstractNumId w:val="10"/>
+  </w:num>
+  <w:num w:numId="4">
+    <w:abstractNumId w:val="17"/>
+  </w:num>
+  <w:num w:numId="5">
+    <w:abstractNumId w:val="14"/>
+  </w:num>
+  <w:num w:numId="6">
+    <w:abstractNumId w:val="12"/>
+  </w:num>
+  <w:num w:numId="7">
+    <w:abstractNumId w:val="8"/>
+  </w:num>
+  <w:num w:numId="8">
+    <w:abstractNumId w:val="6"/>
+  </w:num>
+  <w:num w:numId="9">
+    <w:abstractNumId w:val="15"/>
+  </w:num>
+  <w:num w:numId="10">
+    <w:abstractNumId w:val="13"/>
+  </w:num>
+  <w:num w:numId="11">
+    <w:abstractNumId w:val="16"/>
+  </w:num>
+  <w:num w:numId="12">
     <w:abstractNumId w:val="18"/>
   </w:num>
-  <w:num w:numId="3">
+  <w:num w:numId="13">
+    <w:abstractNumId w:val="2"/>
+  </w:num>
+  <w:num w:numId="14">
+    <w:abstractNumId w:val="4"/>
+  </w:num>
+  <w:num w:numId="15">
+    <w:abstractNumId w:val="22"/>
+  </w:num>
+  <w:num w:numId="16">
+    <w:abstractNumId w:val="7"/>
+  </w:num>
+  <w:num w:numId="17">
     <w:abstractNumId w:val="9"/>
   </w:num>
-  <w:num w:numId="4">
-    <w:abstractNumId w:val="16"/>
-  </w:num>
-  <w:num w:numId="5">
-    <w:abstractNumId w:val="13"/>
-  </w:num>
-  <w:num w:numId="6">
-    <w:abstractNumId w:val="11"/>
-  </w:num>
-  <w:num w:numId="7">
-    <w:abstractNumId w:val="7"/>
-  </w:num>
-  <w:num w:numId="8">
+  <w:num w:numId="18">
     <w:abstractNumId w:val="5"/>
-  </w:num>
-  <w:num w:numId="9">
-    <w:abstractNumId w:val="14"/>
-  </w:num>
-  <w:num w:numId="10">
-    <w:abstractNumId w:val="12"/>
-  </w:num>
-  <w:num w:numId="11">
-    <w:abstractNumId w:val="15"/>
-  </w:num>
-  <w:num w:numId="12">
-    <w:abstractNumId w:val="17"/>
-  </w:num>
-  <w:num w:numId="13">
-    <w:abstractNumId w:val="1"/>
-  </w:num>
-  <w:num w:numId="14">
-    <w:abstractNumId w:val="3"/>
-  </w:num>
-  <w:num w:numId="15">
-    <w:abstractNumId w:val="21"/>
-  </w:num>
-  <w:num w:numId="16">
-    <w:abstractNumId w:val="6"/>
-  </w:num>
-  <w:num w:numId="17">
-    <w:abstractNumId w:val="8"/>
-  </w:num>
-  <w:num w:numId="18">
-    <w:abstractNumId w:val="4"/>
   </w:num>
   <w:num w:numId="19">
     <w:abstractNumId w:val="0"/>
   </w:num>
   <w:num w:numId="20">
-    <w:abstractNumId w:val="2"/>
+    <w:abstractNumId w:val="3"/>
   </w:num>
   <w:num w:numId="21">
-    <w:abstractNumId w:val="20"/>
+    <w:abstractNumId w:val="1"/>
   </w:num>
   <w:num w:numId="22">
-    <w:abstractNumId w:val="10"/>
+    <w:abstractNumId w:val="21"/>
+  </w:num>
+  <w:num w:numId="23">
+    <w:abstractNumId w:val="11"/>
   </w:num>
 </w:numbering>
 </file>

</xml_diff>

<commit_message>
add hbase support for newsfeed
</commit_message>
<xml_diff>
--- a/somenotes.docx
+++ b/somenotes.docx
@@ -3155,27 +3155,72 @@
     <w:p>
       <w:pPr>
         <w:numPr>
-          <w:ilvl w:val="0"/>
+          <w:ilvl w:val="1"/>
           <w:numId w:val="12"/>
         </w:numPr>
-        <w:ind w:left="0" w:leftChars="0" w:firstLine="0" w:firstLineChars="0"/>
-        <w:rPr>
-          <w:rFonts w:hint="default"/>
-        </w:rPr>
-      </w:pPr>
-      <w:r>
-        <w:rPr>
-          <w:rFonts w:hint="default"/>
-        </w:rPr>
-        <w:t>CORS跨域问题，设置跟前端</w:t>
+        <w:ind w:left="840" w:leftChars="0" w:hanging="420" w:firstLineChars="0"/>
+        <w:rPr>
+          <w:rFonts w:hint="default"/>
+        </w:rPr>
+      </w:pPr>
+      <w:r>
+        <w:rPr>
+          <w:rFonts w:hint="default"/>
+        </w:rPr>
+        <w:t>不同数据库写入cache的数据要保证一致，但是</w:t>
+      </w:r>
+      <w:r>
+        <w:rPr>
+          <w:rFonts w:hint="default"/>
+          <w:color w:val="FF0000"/>
+        </w:rPr>
+        <w:t>有时候换成新的数据库（比如mysql到hbase），需要进行不同方式的serialize，很容易造成存入cache的serialized的格式不同</w:t>
+      </w:r>
+      <w:r>
+        <w:rPr>
+          <w:rFonts w:hint="default"/>
+        </w:rPr>
+        <w:t>，或者增加了新的字段，这样的话在</w:t>
+      </w:r>
+      <w:r>
+        <w:rPr>
+          <w:rFonts w:hint="default"/>
+          <w:color w:val="FF0000"/>
+        </w:rPr>
+        <w:t>切换成新的数据库HBase后，缓存中仍然有旧格式的数据，会造成bu</w:t>
       </w:r>
       <w:bookmarkStart w:id="0" w:name="_GoBack"/>
       <w:bookmarkEnd w:id="0"/>
       <w:r>
         <w:rPr>
           <w:rFonts w:hint="default"/>
-        </w:rPr>
-        <w:t>同个域名的nginx，做后端的反向代理。</w:t>
+          <w:color w:val="FF0000"/>
+        </w:rPr>
+        <w:t>g</w:t>
+      </w:r>
+      <w:r>
+        <w:rPr>
+          <w:rFonts w:hint="default"/>
+        </w:rPr>
+        <w:t>错误，需要对缓存进行刷新，或者写代码处理不一致的问题。</w:t>
+      </w:r>
+    </w:p>
+    <w:p>
+      <w:pPr>
+        <w:numPr>
+          <w:ilvl w:val="0"/>
+          <w:numId w:val="12"/>
+        </w:numPr>
+        <w:ind w:left="0" w:leftChars="0" w:firstLine="0" w:firstLineChars="0"/>
+        <w:rPr>
+          <w:rFonts w:hint="default"/>
+        </w:rPr>
+      </w:pPr>
+      <w:r>
+        <w:rPr>
+          <w:rFonts w:hint="default"/>
+        </w:rPr>
+        <w:t>CORS跨域问题，设置跟前端同个域名的nginx，做后端的反向代理。</w:t>
       </w:r>
     </w:p>
     <w:p>

</xml_diff>

<commit_message>
add docker operation guideline
</commit_message>
<xml_diff>
--- a/somenotes.docx
+++ b/somenotes.docx
@@ -2707,31 +2707,7 @@
         <w:rPr>
           <w:rFonts w:hint="default"/>
         </w:rPr>
-        <w:t>有用的省迭代器函数：itertools包中，count()， accumulate（list）求list前缀和，</w:t>
-      </w:r>
-      <w:r>
-        <w:rPr>
-          <w:rFonts w:hint="default"/>
-        </w:rPr>
-        <w:t>accumulate（list</w:t>
-      </w:r>
-      <w:r>
-        <w:rPr>
-          <w:rFonts w:hint="default"/>
-        </w:rPr>
-        <w:t>，max</w:t>
-      </w:r>
-      <w:r>
-        <w:rPr>
-          <w:rFonts w:hint="default"/>
-        </w:rPr>
-        <w:t>）</w:t>
-      </w:r>
-      <w:r>
-        <w:rPr>
-          <w:rFonts w:hint="default"/>
-        </w:rPr>
-        <w:t>求list前缀最大值， product（list1,list2）返回list1和list2的笛卡尔乘积，permutations(list)返回list的全排列, combinations（list, 2）返回list中长度为2的所有组合。</w:t>
+        <w:t>有用的省迭代器函数：itertools包中，count()， accumulate（list）求list前缀和，accumulate（list，max）求list前缀最大值， product（list1,list2）返回list1和list2的笛卡尔乘积，permutations(list)返回list的全排列, combinations（list, 2）返回list中长度为2的所有组合。</w:t>
       </w:r>
     </w:p>
     <w:p>
@@ -5255,14 +5231,7 @@
           <w:rFonts w:hint="default"/>
           <w:lang w:eastAsia="zh-CN"/>
         </w:rPr>
-        <w:t xml:space="preserve">3. </w:t>
-      </w:r>
-      <w:r>
-        <w:rPr>
-          <w:rFonts w:hint="default"/>
-          <w:lang w:eastAsia="zh-CN"/>
-        </w:rPr>
-        <w:t>一段时间后hbase会将所有连接（不管有没有在使用）都默认为idle的状态导致连接再次断开，可以设置hbase.thrift.connection.max-idletime去更改idle的最大时间，记得重启thrift服务</w:t>
+        <w:t>3. 一段时间后hbase会将所有连接（不管有没有在使用）都默认为idle的状态导致连接再次断开，可以设置hbase.thrift.connection.max-idletime去更改idle的最大时间，记得重启thrift服务</w:t>
       </w:r>
     </w:p>
     <w:p>
@@ -5638,11 +5607,309 @@
           <w:lang w:eastAsia="zh-CN"/>
         </w:rPr>
       </w:pPr>
-    </w:p>
-    <w:p>
-      <w:pPr>
-        <w:widowControl w:val="0"/>
-        <w:numPr>
+      <w:r>
+        <w:rPr>
+          <w:rFonts w:hint="default"/>
+          <w:lang w:eastAsia="zh-CN"/>
+        </w:rPr>
+        <w:t>Docker：</w:t>
+      </w:r>
+    </w:p>
+    <w:p>
+      <w:pPr>
+        <w:widowControl w:val="0"/>
+        <w:numPr>
+          <w:ilvl w:val="0"/>
+          <w:numId w:val="23"/>
+        </w:numPr>
+        <w:jc w:val="both"/>
+        <w:rPr>
+          <w:rFonts w:hint="default"/>
+          <w:lang w:eastAsia="zh-CN"/>
+        </w:rPr>
+      </w:pPr>
+      <w:r>
+        <w:rPr>
+          <w:rFonts w:hint="default"/>
+          <w:lang w:eastAsia="zh-CN"/>
+        </w:rPr>
+        <w:t>进入容器 docker exec -it &lt;containerid&gt;</w:t>
+      </w:r>
+    </w:p>
+    <w:p>
+      <w:pPr>
+        <w:widowControl w:val="0"/>
+        <w:numPr>
+          <w:ilvl w:val="0"/>
+          <w:numId w:val="23"/>
+        </w:numPr>
+        <w:jc w:val="both"/>
+        <w:rPr>
+          <w:rFonts w:hint="default"/>
+          <w:lang w:eastAsia="zh-CN"/>
+        </w:rPr>
+      </w:pPr>
+      <w:r>
+        <w:rPr>
+          <w:rFonts w:hint="default"/>
+          <w:lang w:eastAsia="zh-CN"/>
+        </w:rPr>
+        <w:t>查看所有容器: docker ps -a</w:t>
+      </w:r>
+    </w:p>
+    <w:p>
+      <w:pPr>
+        <w:widowControl w:val="0"/>
+        <w:numPr>
+          <w:ilvl w:val="0"/>
+          <w:numId w:val="23"/>
+        </w:numPr>
+        <w:ind w:left="0" w:leftChars="0" w:firstLine="0" w:firstLineChars="0"/>
+        <w:jc w:val="both"/>
+        <w:rPr>
+          <w:rFonts w:hint="default"/>
+          <w:lang w:eastAsia="zh-CN"/>
+        </w:rPr>
+      </w:pPr>
+      <w:r>
+        <w:rPr>
+          <w:rFonts w:hint="default"/>
+          <w:lang w:eastAsia="zh-CN"/>
+        </w:rPr>
+        <w:t>容器打包成镜像 docker commit &lt;containerid/name&gt; &lt;image_name&gt;</w:t>
+      </w:r>
+    </w:p>
+    <w:p>
+      <w:pPr>
+        <w:widowControl w:val="0"/>
+        <w:numPr>
+          <w:ilvl w:val="0"/>
+          <w:numId w:val="23"/>
+        </w:numPr>
+        <w:ind w:left="0" w:leftChars="0" w:firstLine="0" w:firstLineChars="0"/>
+        <w:jc w:val="both"/>
+        <w:rPr>
+          <w:rFonts w:hint="default"/>
+          <w:lang w:eastAsia="zh-CN"/>
+        </w:rPr>
+      </w:pPr>
+      <w:r>
+        <w:rPr>
+          <w:rFonts w:hint="default"/>
+          <w:lang w:eastAsia="zh-CN"/>
+        </w:rPr>
+        <w:t>镜像发布：</w:t>
+      </w:r>
+    </w:p>
+    <w:p>
+      <w:pPr>
+        <w:widowControl w:val="0"/>
+        <w:numPr>
+          <w:ilvl w:val="1"/>
+          <w:numId w:val="23"/>
+        </w:numPr>
+        <w:ind w:left="840" w:leftChars="0" w:hanging="420" w:firstLineChars="0"/>
+        <w:jc w:val="both"/>
+        <w:rPr>
+          <w:rFonts w:hint="default"/>
+          <w:lang w:eastAsia="zh-CN"/>
+        </w:rPr>
+      </w:pPr>
+      <w:r>
+        <w:rPr>
+          <w:rFonts w:hint="default"/>
+          <w:lang w:eastAsia="zh-CN"/>
+        </w:rPr>
+        <w:t>先打tag：docker tag &lt;imagename/id&gt; repository/imagename:version 将镜像复制一份并重命名加入用户名（repository）如jzyoung/testimage:1.0 将</w:t>
+      </w:r>
+    </w:p>
+    <w:p>
+      <w:pPr>
+        <w:widowControl w:val="0"/>
+        <w:numPr>
+          <w:ilvl w:val="1"/>
+          <w:numId w:val="23"/>
+        </w:numPr>
+        <w:ind w:left="840" w:leftChars="0" w:hanging="420" w:firstLineChars="0"/>
+        <w:jc w:val="both"/>
+        <w:rPr>
+          <w:rFonts w:hint="default"/>
+          <w:lang w:eastAsia="zh-CN"/>
+        </w:rPr>
+      </w:pPr>
+      <w:r>
+        <w:rPr>
+          <w:rFonts w:hint="default"/>
+          <w:lang w:eastAsia="zh-CN"/>
+        </w:rPr>
+        <w:t>没login的话先docker login</w:t>
+      </w:r>
+    </w:p>
+    <w:p>
+      <w:pPr>
+        <w:widowControl w:val="0"/>
+        <w:numPr>
+          <w:ilvl w:val="1"/>
+          <w:numId w:val="23"/>
+        </w:numPr>
+        <w:ind w:left="840" w:leftChars="0" w:hanging="420" w:firstLineChars="0"/>
+        <w:jc w:val="both"/>
+        <w:rPr>
+          <w:rFonts w:hint="default"/>
+          <w:lang w:eastAsia="zh-CN"/>
+        </w:rPr>
+      </w:pPr>
+      <w:r>
+        <w:rPr>
+          <w:rFonts w:hint="default"/>
+          <w:lang w:eastAsia="zh-CN"/>
+        </w:rPr>
+        <w:t xml:space="preserve">发布镜像：docker push </w:t>
+      </w:r>
+      <w:r>
+        <w:rPr>
+          <w:rFonts w:hint="default"/>
+          <w:lang w:eastAsia="zh-CN"/>
+        </w:rPr>
+        <w:t>repository/imagename:version</w:t>
+      </w:r>
+    </w:p>
+    <w:p>
+      <w:pPr>
+        <w:widowControl w:val="0"/>
+        <w:numPr>
+          <w:ilvl w:val="1"/>
+          <w:numId w:val="23"/>
+        </w:numPr>
+        <w:ind w:left="840" w:leftChars="0" w:hanging="420" w:firstLineChars="0"/>
+        <w:jc w:val="both"/>
+        <w:rPr>
+          <w:rFonts w:hint="default"/>
+          <w:lang w:eastAsia="zh-CN"/>
+        </w:rPr>
+      </w:pPr>
+      <w:r>
+        <w:rPr>
+          <w:rFonts w:hint="default"/>
+          <w:lang w:eastAsia="zh-CN"/>
+        </w:rPr>
+        <w:t>拉取镜像：</w:t>
+      </w:r>
+      <w:r>
+        <w:rPr>
+          <w:rFonts w:hint="default"/>
+          <w:lang w:eastAsia="zh-CN"/>
+        </w:rPr>
+        <w:t xml:space="preserve">docker </w:t>
+      </w:r>
+      <w:r>
+        <w:rPr>
+          <w:rFonts w:hint="default"/>
+          <w:lang w:eastAsia="zh-CN"/>
+        </w:rPr>
+        <w:t xml:space="preserve">pull </w:t>
+      </w:r>
+      <w:r>
+        <w:rPr>
+          <w:rFonts w:hint="default"/>
+          <w:lang w:eastAsia="zh-CN"/>
+        </w:rPr>
+        <w:t>repository/imagename:version</w:t>
+      </w:r>
+    </w:p>
+    <w:p>
+      <w:pPr>
+        <w:widowControl w:val="0"/>
+        <w:numPr>
+          <w:ilvl w:val="0"/>
+          <w:numId w:val="23"/>
+        </w:numPr>
+        <w:ind w:left="0" w:leftChars="0" w:firstLine="0" w:firstLineChars="0"/>
+        <w:jc w:val="both"/>
+        <w:rPr>
+          <w:rFonts w:hint="default"/>
+          <w:lang w:eastAsia="zh-CN"/>
+        </w:rPr>
+      </w:pPr>
+      <w:r>
+        <w:rPr>
+          <w:rFonts w:hint="default"/>
+          <w:lang w:eastAsia="zh-CN"/>
+        </w:rPr>
+        <w:t>运行容器：</w:t>
+      </w:r>
+    </w:p>
+    <w:p>
+      <w:pPr>
+        <w:widowControl w:val="0"/>
+        <w:numPr>
+          <w:ilvl w:val="1"/>
+          <w:numId w:val="23"/>
+        </w:numPr>
+        <w:ind w:left="840" w:leftChars="0" w:hanging="420" w:firstLineChars="0"/>
+        <w:jc w:val="both"/>
+        <w:rPr>
+          <w:rFonts w:hint="default"/>
+          <w:lang w:eastAsia="zh-CN"/>
+        </w:rPr>
+      </w:pPr>
+      <w:r>
+        <w:rPr>
+          <w:rFonts w:hint="default"/>
+          <w:lang w:eastAsia="zh-CN"/>
+        </w:rPr>
+        <w:t>docker run -v “hostpath:containerpath” -it -p hostport:containerport --name containername image &lt;shell&gt;</w:t>
+      </w:r>
+    </w:p>
+    <w:p>
+      <w:pPr>
+        <w:widowControl w:val="0"/>
+        <w:numPr>
+          <w:ilvl w:val="1"/>
+          <w:numId w:val="23"/>
+        </w:numPr>
+        <w:ind w:left="840" w:leftChars="0" w:hanging="420" w:firstLineChars="0"/>
+        <w:jc w:val="both"/>
+        <w:rPr>
+          <w:rFonts w:hint="default"/>
+          <w:lang w:eastAsia="zh-CN"/>
+        </w:rPr>
+      </w:pPr>
+      <w:r>
+        <w:rPr>
+          <w:rFonts w:hint="default"/>
+          <w:lang w:eastAsia="zh-CN"/>
+        </w:rPr>
+        <w:t>-v 主机目录与容器目录挂载 -it terminal交互 -p 端口映射 -d后台运行 &lt;shell&gt;:启动容器的程序，若dockerfile中指定了CMD，则不要加此参数，否则会覆盖CMD</w:t>
+      </w:r>
+    </w:p>
+    <w:p>
+      <w:pPr>
+        <w:widowControl w:val="0"/>
+        <w:numPr>
+          <w:ilvl w:val="1"/>
+          <w:numId w:val="23"/>
+        </w:numPr>
+        <w:ind w:left="840" w:leftChars="0" w:hanging="420" w:firstLineChars="0"/>
+        <w:jc w:val="both"/>
+        <w:rPr>
+          <w:rFonts w:hint="default"/>
+          <w:lang w:eastAsia="zh-CN"/>
+        </w:rPr>
+      </w:pPr>
+      <w:r>
+        <w:rPr>
+          <w:rFonts w:hint="default"/>
+          <w:lang w:eastAsia="zh-CN"/>
+        </w:rPr>
+        <w:t>比如docker run -it -p 8888:8888 --name jupyter jzyoung/jupyter-sparkmagic:1.0</w:t>
+      </w:r>
+    </w:p>
+    <w:p>
+      <w:pPr>
+        <w:widowControl w:val="0"/>
+        <w:numPr>
+          <w:ilvl w:val="0"/>
           <w:numId w:val="0"/>
         </w:numPr>
         <w:jc w:val="both"/>
@@ -5651,6 +5918,20 @@
           <w:lang w:eastAsia="zh-CN"/>
         </w:rPr>
       </w:pPr>
+    </w:p>
+    <w:p>
+      <w:pPr>
+        <w:widowControl w:val="0"/>
+        <w:numPr>
+          <w:ilvl w:val="0"/>
+          <w:numId w:val="0"/>
+        </w:numPr>
+        <w:jc w:val="both"/>
+        <w:rPr>
+          <w:rFonts w:hint="default"/>
+          <w:lang w:eastAsia="zh-CN"/>
+        </w:rPr>
+      </w:pPr>
       <w:r>
         <w:rPr>
           <w:rFonts w:hint="default"/>
@@ -5664,7 +5945,7 @@
         <w:widowControl w:val="0"/>
         <w:numPr>
           <w:ilvl w:val="0"/>
-          <w:numId w:val="23"/>
+          <w:numId w:val="24"/>
         </w:numPr>
         <w:jc w:val="both"/>
         <w:rPr>
@@ -5679,13 +5960,20 @@
         </w:rPr>
         <w:t>之前部署过S3文件系统来存储图片</w:t>
       </w:r>
-    </w:p>
-    <w:p>
-      <w:pPr>
-        <w:widowControl w:val="0"/>
-        <w:numPr>
-          <w:ilvl w:val="0"/>
-          <w:numId w:val="23"/>
+      <w:r>
+        <w:rPr>
+          <w:rFonts w:hint="default"/>
+          <w:lang w:eastAsia="zh-CN"/>
+        </w:rPr>
+        <w:t>d</w:t>
+      </w:r>
+    </w:p>
+    <w:p>
+      <w:pPr>
+        <w:widowControl w:val="0"/>
+        <w:numPr>
+          <w:ilvl w:val="0"/>
+          <w:numId w:val="24"/>
         </w:numPr>
         <w:jc w:val="both"/>
         <w:rPr>
@@ -5709,7 +5997,7 @@
         <w:widowControl w:val="0"/>
         <w:numPr>
           <w:ilvl w:val="0"/>
-          <w:numId w:val="23"/>
+          <w:numId w:val="24"/>
         </w:numPr>
         <w:jc w:val="both"/>
         <w:rPr>
@@ -5770,7 +6058,7 @@
         <w:widowControl w:val="0"/>
         <w:numPr>
           <w:ilvl w:val="0"/>
-          <w:numId w:val="23"/>
+          <w:numId w:val="24"/>
         </w:numPr>
         <w:jc w:val="both"/>
         <w:rPr>
@@ -5794,7 +6082,7 @@
         <w:widowControl w:val="0"/>
         <w:numPr>
           <w:ilvl w:val="1"/>
-          <w:numId w:val="23"/>
+          <w:numId w:val="24"/>
         </w:numPr>
         <w:ind w:left="840" w:leftChars="0" w:hanging="420" w:firstLineChars="0"/>
         <w:jc w:val="both"/>
@@ -5822,7 +6110,7 @@
         <w:widowControl w:val="0"/>
         <w:numPr>
           <w:ilvl w:val="0"/>
-          <w:numId w:val="23"/>
+          <w:numId w:val="24"/>
         </w:numPr>
         <w:jc w:val="both"/>
         <w:rPr>
@@ -5864,7 +6152,7 @@
         <w:widowControl w:val="0"/>
         <w:numPr>
           <w:ilvl w:val="0"/>
-          <w:numId w:val="23"/>
+          <w:numId w:val="24"/>
         </w:numPr>
         <w:jc w:val="both"/>
         <w:rPr>
@@ -5892,7 +6180,7 @@
         <w:widowControl w:val="0"/>
         <w:numPr>
           <w:ilvl w:val="0"/>
-          <w:numId w:val="23"/>
+          <w:numId w:val="24"/>
         </w:numPr>
         <w:jc w:val="both"/>
         <w:rPr>
@@ -5934,7 +6222,7 @@
         <w:widowControl w:val="0"/>
         <w:numPr>
           <w:ilvl w:val="0"/>
-          <w:numId w:val="23"/>
+          <w:numId w:val="24"/>
         </w:numPr>
         <w:jc w:val="both"/>
         <w:rPr>
@@ -5955,7 +6243,7 @@
         <w:widowControl w:val="0"/>
         <w:numPr>
           <w:ilvl w:val="0"/>
-          <w:numId w:val="23"/>
+          <w:numId w:val="24"/>
         </w:numPr>
         <w:jc w:val="both"/>
         <w:rPr>
@@ -5983,7 +6271,7 @@
         <w:widowControl w:val="0"/>
         <w:numPr>
           <w:ilvl w:val="0"/>
-          <w:numId w:val="23"/>
+          <w:numId w:val="24"/>
         </w:numPr>
         <w:jc w:val="both"/>
         <w:rPr>
@@ -6004,7 +6292,7 @@
         <w:widowControl w:val="0"/>
         <w:numPr>
           <w:ilvl w:val="0"/>
-          <w:numId w:val="23"/>
+          <w:numId w:val="24"/>
         </w:numPr>
         <w:jc w:val="both"/>
         <w:rPr>
@@ -6053,167 +6341,135 @@
         <w:widowControl w:val="0"/>
         <w:numPr>
           <w:ilvl w:val="0"/>
-          <w:numId w:val="23"/>
-        </w:numPr>
-        <w:jc w:val="both"/>
-        <w:rPr>
-          <w:rFonts w:hint="default"/>
-          <w:lang w:eastAsia="zh-CN"/>
-        </w:rPr>
-      </w:pPr>
-    </w:p>
-    <w:p>
-      <w:pPr>
-        <w:widowControl w:val="0"/>
-        <w:numPr>
-          <w:ilvl w:val="0"/>
-          <w:numId w:val="23"/>
-        </w:numPr>
-        <w:jc w:val="both"/>
-        <w:rPr>
-          <w:rFonts w:hint="default" w:cstheme="minorBidi"/>
-          <w:kern w:val="2"/>
-          <w:sz w:val="21"/>
-          <w:szCs w:val="22"/>
-          <w:lang w:eastAsia="zh-CN" w:bidi="ar-SA"/>
-        </w:rPr>
-      </w:pPr>
-    </w:p>
-    <w:p>
-      <w:pPr>
-        <w:widowControl w:val="0"/>
-        <w:numPr>
-          <w:ilvl w:val="0"/>
-          <w:numId w:val="23"/>
-        </w:numPr>
-        <w:jc w:val="both"/>
-        <w:rPr>
-          <w:rFonts w:hint="default" w:cstheme="minorBidi"/>
-          <w:kern w:val="2"/>
-          <w:sz w:val="21"/>
-          <w:szCs w:val="22"/>
-          <w:lang w:eastAsia="zh-CN" w:bidi="ar-SA"/>
-        </w:rPr>
-      </w:pPr>
+          <w:numId w:val="24"/>
+        </w:numPr>
+        <w:jc w:val="both"/>
+        <w:rPr>
+          <w:rFonts w:hint="default"/>
+          <w:lang w:eastAsia="zh-CN"/>
+        </w:rPr>
+      </w:pPr>
+    </w:p>
+    <w:p>
+      <w:pPr>
+        <w:widowControl w:val="0"/>
+        <w:numPr>
+          <w:numId w:val="0"/>
+        </w:numPr>
+        <w:jc w:val="both"/>
+        <w:rPr>
+          <w:rFonts w:hint="default"/>
+          <w:lang w:eastAsia="zh-CN"/>
+        </w:rPr>
+      </w:pPr>
+    </w:p>
+    <w:p>
+      <w:r>
+        <w:rPr>
+          <w:rFonts w:hint="eastAsia"/>
+        </w:rPr>
+        <w:t>TODO/</w:t>
+      </w:r>
+      <w:r>
+        <w:t>问题：</w:t>
+      </w:r>
+    </w:p>
+    <w:p>
+      <w:pPr>
+        <w:pStyle w:val="6"/>
+        <w:numPr>
+          <w:ilvl w:val="0"/>
+          <w:numId w:val="25"/>
+        </w:numPr>
+        <w:ind w:firstLineChars="0"/>
+      </w:pPr>
+      <w:r>
+        <w:t>V</w:t>
+      </w:r>
+      <w:r>
+        <w:rPr>
+          <w:rFonts w:hint="eastAsia"/>
+        </w:rPr>
+        <w:t>iews中的queryset的意义是什么，重载get_queryset（）？</w:t>
+      </w:r>
+    </w:p>
+    <w:p>
+      <w:pPr>
+        <w:pStyle w:val="6"/>
+        <w:numPr>
+          <w:ilvl w:val="0"/>
+          <w:numId w:val="25"/>
+        </w:numPr>
+        <w:ind w:firstLineChars="0"/>
+      </w:pPr>
+      <w:r>
+        <w:rPr>
+          <w:rFonts w:hint="eastAsia"/>
+        </w:rPr>
+        <w:t>1</w:t>
+      </w:r>
+      <w:r>
+        <w:t>8课的likes等与之前模块不同的难点，以及后面一些答疑可以重看</w:t>
+      </w:r>
+      <w:r>
+        <w:rPr>
+          <w:rFonts w:hint="default"/>
+          <w:lang w:val="en-US"/>
+        </w:rPr>
+        <w:t>(</w:t>
+      </w:r>
+      <w:r>
+        <w:rPr>
+          <w:rFonts w:hint="eastAsia"/>
+          <w:lang w:val="en-US" w:eastAsia="zh-CN"/>
+        </w:rPr>
+        <w:t>已经重看过了</w:t>
+      </w:r>
+      <w:r>
+        <w:rPr>
+          <w:rFonts w:hint="default"/>
+          <w:lang w:val="en-US"/>
+        </w:rPr>
+        <w:t>)</w:t>
+      </w:r>
+      <w:r>
+        <w:t>。</w:t>
+      </w:r>
+    </w:p>
+    <w:p>
+      <w:pPr>
+        <w:pStyle w:val="6"/>
+        <w:numPr>
+          <w:ilvl w:val="1"/>
+          <w:numId w:val="25"/>
+        </w:numPr>
+        <w:ind w:firstLineChars="0"/>
+      </w:pPr>
+      <w:r>
+        <w:t>Likes的con</w:t>
+      </w:r>
       <w:bookmarkStart w:id="0" w:name="_GoBack"/>
       <w:bookmarkEnd w:id="0"/>
-    </w:p>
-    <w:p>
-      <w:pPr>
-        <w:widowControl w:val="0"/>
-        <w:numPr>
-          <w:ilvl w:val="0"/>
-          <w:numId w:val="23"/>
-        </w:numPr>
-        <w:jc w:val="both"/>
-        <w:rPr>
-          <w:rFonts w:hint="default"/>
-          <w:lang w:eastAsia="zh-CN"/>
-        </w:rPr>
-      </w:pPr>
-    </w:p>
-    <w:p>
+      <w:r>
+        <w:t>tent_type实现时关注下mysql中django_content_type表里的内容是否有增加。</w:t>
+      </w:r>
+    </w:p>
+    <w:p>
+      <w:pPr>
+        <w:pStyle w:val="6"/>
+        <w:numPr>
+          <w:ilvl w:val="0"/>
+          <w:numId w:val="25"/>
+        </w:numPr>
+        <w:ind w:firstLineChars="0"/>
+      </w:pPr>
+      <w:r>
+        <w:t>返回某个weit前几个</w:t>
+      </w:r>
       <w:r>
         <w:rPr>
           <w:rFonts w:hint="eastAsia"/>
         </w:rPr>
-        <w:t>TODO/</w:t>
-      </w:r>
-      <w:r>
-        <w:t>问题：</w:t>
-      </w:r>
-    </w:p>
-    <w:p>
-      <w:pPr>
-        <w:pStyle w:val="6"/>
-        <w:numPr>
-          <w:ilvl w:val="0"/>
-          <w:numId w:val="24"/>
-        </w:numPr>
-        <w:ind w:firstLineChars="0"/>
-      </w:pPr>
-      <w:r>
-        <w:t>V</w:t>
-      </w:r>
-      <w:r>
-        <w:rPr>
-          <w:rFonts w:hint="eastAsia"/>
-        </w:rPr>
-        <w:t>iews中的queryset的意义是什么，重载get_queryset（）？</w:t>
-      </w:r>
-    </w:p>
-    <w:p>
-      <w:pPr>
-        <w:pStyle w:val="6"/>
-        <w:numPr>
-          <w:ilvl w:val="0"/>
-          <w:numId w:val="24"/>
-        </w:numPr>
-        <w:ind w:firstLineChars="0"/>
-      </w:pPr>
-      <w:r>
-        <w:rPr>
-          <w:rFonts w:hint="eastAsia"/>
-        </w:rPr>
-        <w:t>1</w:t>
-      </w:r>
-      <w:r>
-        <w:t>8课的likes等与之前模块不同的难点，以及后面一些答疑可以重看</w:t>
-      </w:r>
-      <w:r>
-        <w:rPr>
-          <w:rFonts w:hint="default"/>
-          <w:lang w:val="en-US"/>
-        </w:rPr>
-        <w:t>(</w:t>
-      </w:r>
-      <w:r>
-        <w:rPr>
-          <w:rFonts w:hint="eastAsia"/>
-          <w:lang w:val="en-US" w:eastAsia="zh-CN"/>
-        </w:rPr>
-        <w:t>已经重看过了</w:t>
-      </w:r>
-      <w:r>
-        <w:rPr>
-          <w:rFonts w:hint="default"/>
-          <w:lang w:val="en-US"/>
-        </w:rPr>
-        <w:t>)</w:t>
-      </w:r>
-      <w:r>
-        <w:t>。</w:t>
-      </w:r>
-    </w:p>
-    <w:p>
-      <w:pPr>
-        <w:pStyle w:val="6"/>
-        <w:numPr>
-          <w:ilvl w:val="1"/>
-          <w:numId w:val="24"/>
-        </w:numPr>
-        <w:ind w:firstLineChars="0"/>
-      </w:pPr>
-      <w:r>
-        <w:t>Likes的content_type实现时关注下mysql中django_content_type表里的内容是否有增加。</w:t>
-      </w:r>
-    </w:p>
-    <w:p>
-      <w:pPr>
-        <w:pStyle w:val="6"/>
-        <w:numPr>
-          <w:ilvl w:val="0"/>
-          <w:numId w:val="24"/>
-        </w:numPr>
-        <w:ind w:firstLineChars="0"/>
-      </w:pPr>
-      <w:r>
-        <w:t>返回某个weit前几个</w:t>
-      </w:r>
-      <w:r>
-        <w:rPr>
-          <w:rFonts w:hint="eastAsia"/>
-        </w:rPr>
         <w:t>/3个评论，以及</w:t>
       </w:r>
       <w:r>
@@ -6225,7 +6481,7 @@
         <w:pStyle w:val="6"/>
         <w:numPr>
           <w:ilvl w:val="0"/>
-          <w:numId w:val="24"/>
+          <w:numId w:val="25"/>
         </w:numPr>
         <w:ind w:firstLineChars="0"/>
       </w:pPr>
@@ -6760,6 +7016,138 @@
     </w:lvl>
   </w:abstractNum>
   <w:abstractNum w:abstractNumId="11">
+    <w:nsid w:val="FFFF2757"/>
+    <w:multiLevelType w:val="multilevel"/>
+    <w:tmpl w:val="FFFF2757"/>
+    <w:lvl w:ilvl="0" w:tentative="0">
+      <w:start w:val="1"/>
+      <w:numFmt w:val="decimal"/>
+      <w:suff w:val="space"/>
+      <w:lvlText w:val="%1."/>
+      <w:lvlJc w:val="left"/>
+    </w:lvl>
+    <w:lvl w:ilvl="1" w:tentative="0">
+      <w:start w:val="1"/>
+      <w:numFmt w:val="lowerLetter"/>
+      <w:lvlText w:val="%2)"/>
+      <w:lvlJc w:val="left"/>
+      <w:pPr>
+        <w:tabs>
+          <w:tab w:val="left" w:pos="840"/>
+        </w:tabs>
+        <w:ind w:left="840" w:leftChars="0" w:hanging="420" w:firstLineChars="0"/>
+      </w:pPr>
+      <w:rPr>
+        <w:rFonts w:hint="default"/>
+      </w:rPr>
+    </w:lvl>
+    <w:lvl w:ilvl="2" w:tentative="0">
+      <w:start w:val="1"/>
+      <w:numFmt w:val="lowerRoman"/>
+      <w:lvlText w:val="%3."/>
+      <w:lvlJc w:val="left"/>
+      <w:pPr>
+        <w:tabs>
+          <w:tab w:val="left" w:pos="1260"/>
+        </w:tabs>
+        <w:ind w:left="1260" w:leftChars="0" w:hanging="420" w:firstLineChars="0"/>
+      </w:pPr>
+      <w:rPr>
+        <w:rFonts w:hint="default"/>
+      </w:rPr>
+    </w:lvl>
+    <w:lvl w:ilvl="3" w:tentative="0">
+      <w:start w:val="1"/>
+      <w:numFmt w:val="decimal"/>
+      <w:lvlText w:val="%4."/>
+      <w:lvlJc w:val="left"/>
+      <w:pPr>
+        <w:tabs>
+          <w:tab w:val="left" w:pos="1680"/>
+        </w:tabs>
+        <w:ind w:left="1680" w:leftChars="0" w:hanging="420" w:firstLineChars="0"/>
+      </w:pPr>
+      <w:rPr>
+        <w:rFonts w:hint="default"/>
+      </w:rPr>
+    </w:lvl>
+    <w:lvl w:ilvl="4" w:tentative="0">
+      <w:start w:val="1"/>
+      <w:numFmt w:val="lowerLetter"/>
+      <w:lvlText w:val="%5)"/>
+      <w:lvlJc w:val="left"/>
+      <w:pPr>
+        <w:tabs>
+          <w:tab w:val="left" w:pos="2100"/>
+        </w:tabs>
+        <w:ind w:left="2100" w:leftChars="0" w:hanging="420" w:firstLineChars="0"/>
+      </w:pPr>
+      <w:rPr>
+        <w:rFonts w:hint="default"/>
+      </w:rPr>
+    </w:lvl>
+    <w:lvl w:ilvl="5" w:tentative="0">
+      <w:start w:val="1"/>
+      <w:numFmt w:val="lowerRoman"/>
+      <w:lvlText w:val="%6."/>
+      <w:lvlJc w:val="left"/>
+      <w:pPr>
+        <w:tabs>
+          <w:tab w:val="left" w:pos="2520"/>
+        </w:tabs>
+        <w:ind w:left="2520" w:leftChars="0" w:hanging="420" w:firstLineChars="0"/>
+      </w:pPr>
+      <w:rPr>
+        <w:rFonts w:hint="default"/>
+      </w:rPr>
+    </w:lvl>
+    <w:lvl w:ilvl="6" w:tentative="0">
+      <w:start w:val="1"/>
+      <w:numFmt w:val="decimal"/>
+      <w:lvlText w:val="%7."/>
+      <w:lvlJc w:val="left"/>
+      <w:pPr>
+        <w:tabs>
+          <w:tab w:val="left" w:pos="2940"/>
+        </w:tabs>
+        <w:ind w:left="2940" w:leftChars="0" w:hanging="420" w:firstLineChars="0"/>
+      </w:pPr>
+      <w:rPr>
+        <w:rFonts w:hint="default"/>
+      </w:rPr>
+    </w:lvl>
+    <w:lvl w:ilvl="7" w:tentative="0">
+      <w:start w:val="1"/>
+      <w:numFmt w:val="lowerLetter"/>
+      <w:lvlText w:val="%8)"/>
+      <w:lvlJc w:val="left"/>
+      <w:pPr>
+        <w:tabs>
+          <w:tab w:val="left" w:pos="3360"/>
+        </w:tabs>
+        <w:ind w:left="3360" w:leftChars="0" w:hanging="420" w:firstLineChars="0"/>
+      </w:pPr>
+      <w:rPr>
+        <w:rFonts w:hint="default"/>
+      </w:rPr>
+    </w:lvl>
+    <w:lvl w:ilvl="8" w:tentative="0">
+      <w:start w:val="1"/>
+      <w:numFmt w:val="lowerRoman"/>
+      <w:lvlText w:val="%9."/>
+      <w:lvlJc w:val="left"/>
+      <w:pPr>
+        <w:tabs>
+          <w:tab w:val="left" w:pos="3780"/>
+        </w:tabs>
+        <w:ind w:left="3780" w:leftChars="0" w:hanging="420" w:firstLineChars="0"/>
+      </w:pPr>
+      <w:rPr>
+        <w:rFonts w:hint="default"/>
+      </w:rPr>
+    </w:lvl>
+  </w:abstractNum>
+  <w:abstractNum w:abstractNumId="12">
     <w:nsid w:val="0727100B"/>
     <w:multiLevelType w:val="multilevel"/>
     <w:tmpl w:val="0727100B"/>
@@ -6848,7 +7236,7 @@
       </w:pPr>
     </w:lvl>
   </w:abstractNum>
-  <w:abstractNum w:abstractNumId="12">
+  <w:abstractNum w:abstractNumId="13">
     <w:nsid w:val="0B712EDB"/>
     <w:multiLevelType w:val="multilevel"/>
     <w:tmpl w:val="0B712EDB"/>
@@ -6937,7 +7325,7 @@
       </w:pPr>
     </w:lvl>
   </w:abstractNum>
-  <w:abstractNum w:abstractNumId="13">
+  <w:abstractNum w:abstractNumId="14">
     <w:nsid w:val="0EE51272"/>
     <w:multiLevelType w:val="multilevel"/>
     <w:tmpl w:val="0EE51272"/>
@@ -7026,7 +7414,7 @@
       </w:pPr>
     </w:lvl>
   </w:abstractNum>
-  <w:abstractNum w:abstractNumId="14">
+  <w:abstractNum w:abstractNumId="15">
     <w:nsid w:val="11327126"/>
     <w:multiLevelType w:val="multilevel"/>
     <w:tmpl w:val="11327126"/>
@@ -7115,7 +7503,7 @@
       </w:pPr>
     </w:lvl>
   </w:abstractNum>
-  <w:abstractNum w:abstractNumId="15">
+  <w:abstractNum w:abstractNumId="16">
     <w:nsid w:val="284E6064"/>
     <w:multiLevelType w:val="multilevel"/>
     <w:tmpl w:val="284E6064"/>
@@ -7228,7 +7616,7 @@
       </w:rPr>
     </w:lvl>
   </w:abstractNum>
-  <w:abstractNum w:abstractNumId="16">
+  <w:abstractNum w:abstractNumId="17">
     <w:nsid w:val="2B550F85"/>
     <w:multiLevelType w:val="multilevel"/>
     <w:tmpl w:val="2B550F85"/>
@@ -7317,7 +7705,7 @@
       </w:pPr>
     </w:lvl>
   </w:abstractNum>
-  <w:abstractNum w:abstractNumId="17">
+  <w:abstractNum w:abstractNumId="18">
     <w:nsid w:val="36994C4F"/>
     <w:multiLevelType w:val="multilevel"/>
     <w:tmpl w:val="36994C4F"/>
@@ -7406,7 +7794,7 @@
       </w:pPr>
     </w:lvl>
   </w:abstractNum>
-  <w:abstractNum w:abstractNumId="18">
+  <w:abstractNum w:abstractNumId="19">
     <w:nsid w:val="42E63FC9"/>
     <w:multiLevelType w:val="multilevel"/>
     <w:tmpl w:val="42E63FC9"/>
@@ -7495,7 +7883,7 @@
       </w:pPr>
     </w:lvl>
   </w:abstractNum>
-  <w:abstractNum w:abstractNumId="19">
+  <w:abstractNum w:abstractNumId="20">
     <w:nsid w:val="44A0678A"/>
     <w:multiLevelType w:val="multilevel"/>
     <w:tmpl w:val="44A0678A"/>
@@ -7627,7 +8015,7 @@
       </w:rPr>
     </w:lvl>
   </w:abstractNum>
-  <w:abstractNum w:abstractNumId="20">
+  <w:abstractNum w:abstractNumId="21">
     <w:nsid w:val="72724BE3"/>
     <w:multiLevelType w:val="multilevel"/>
     <w:tmpl w:val="72724BE3"/>
@@ -7716,7 +8104,7 @@
       </w:pPr>
     </w:lvl>
   </w:abstractNum>
-  <w:abstractNum w:abstractNumId="21">
+  <w:abstractNum w:abstractNumId="22">
     <w:nsid w:val="7D254025"/>
     <w:multiLevelType w:val="multilevel"/>
     <w:tmpl w:val="7D254025"/>
@@ -7805,7 +8193,7 @@
       </w:pPr>
     </w:lvl>
   </w:abstractNum>
-  <w:abstractNum w:abstractNumId="22">
+  <w:abstractNum w:abstractNumId="23">
     <w:nsid w:val="7FBE352C"/>
     <w:multiLevelType w:val="singleLevel"/>
     <w:tmpl w:val="7FBE352C"/>
@@ -7817,7 +8205,7 @@
       <w:lvlJc w:val="left"/>
     </w:lvl>
   </w:abstractNum>
-  <w:abstractNum w:abstractNumId="23">
+  <w:abstractNum w:abstractNumId="24">
     <w:nsid w:val="7FE6ED58"/>
     <w:multiLevelType w:val="multilevel"/>
     <w:tmpl w:val="7FE6ED58"/>
@@ -7953,22 +8341,22 @@
     </w:lvl>
   </w:abstractNum>
   <w:num w:numId="1">
+    <w:abstractNumId w:val="22"/>
+  </w:num>
+  <w:num w:numId="2">
     <w:abstractNumId w:val="21"/>
   </w:num>
-  <w:num w:numId="2">
-    <w:abstractNumId w:val="20"/>
-  </w:num>
   <w:num w:numId="3">
-    <w:abstractNumId w:val="11"/>
+    <w:abstractNumId w:val="12"/>
   </w:num>
   <w:num w:numId="4">
-    <w:abstractNumId w:val="18"/>
+    <w:abstractNumId w:val="19"/>
   </w:num>
   <w:num w:numId="5">
-    <w:abstractNumId w:val="15"/>
+    <w:abstractNumId w:val="16"/>
   </w:num>
   <w:num w:numId="6">
-    <w:abstractNumId w:val="13"/>
+    <w:abstractNumId w:val="14"/>
   </w:num>
   <w:num w:numId="7">
     <w:abstractNumId w:val="9"/>
@@ -7977,16 +8365,16 @@
     <w:abstractNumId w:val="7"/>
   </w:num>
   <w:num w:numId="9">
-    <w:abstractNumId w:val="16"/>
+    <w:abstractNumId w:val="17"/>
   </w:num>
   <w:num w:numId="10">
-    <w:abstractNumId w:val="14"/>
+    <w:abstractNumId w:val="15"/>
   </w:num>
   <w:num w:numId="11">
-    <w:abstractNumId w:val="17"/>
+    <w:abstractNumId w:val="18"/>
   </w:num>
   <w:num w:numId="12">
-    <w:abstractNumId w:val="19"/>
+    <w:abstractNumId w:val="20"/>
   </w:num>
   <w:num w:numId="13">
     <w:abstractNumId w:val="2"/>
@@ -7995,7 +8383,7 @@
     <w:abstractNumId w:val="5"/>
   </w:num>
   <w:num w:numId="15">
-    <w:abstractNumId w:val="23"/>
+    <w:abstractNumId w:val="24"/>
   </w:num>
   <w:num w:numId="16">
     <w:abstractNumId w:val="8"/>
@@ -8016,13 +8404,16 @@
     <w:abstractNumId w:val="1"/>
   </w:num>
   <w:num w:numId="22">
-    <w:abstractNumId w:val="22"/>
+    <w:abstractNumId w:val="23"/>
   </w:num>
   <w:num w:numId="23">
+    <w:abstractNumId w:val="11"/>
+  </w:num>
+  <w:num w:numId="24">
     <w:abstractNumId w:val="4"/>
   </w:num>
-  <w:num w:numId="24">
-    <w:abstractNumId w:val="12"/>
+  <w:num w:numId="25">
+    <w:abstractNumId w:val="13"/>
   </w:num>
 </w:numbering>
 </file>

</xml_diff>